<commit_message>
bazza 5 + pr 7-8 done
</commit_message>
<xml_diff>
--- a/AKMS/PR_5/PR5.docx
+++ b/AKMS/PR_5/PR5.docx
@@ -1,6 +1,6 @@
 
 <file path=word/document.xml><?xml version="1.0" encoding="utf-8"?>
-<w:document xmlns:wpc="http://schemas.microsoft.com/office/word/2010/wordprocessingCanvas" xmlns:cx="http://schemas.microsoft.com/office/drawing/2014/chartex" xmlns:cx1="http://schemas.microsoft.com/office/drawing/2015/9/8/chartex" xmlns:cx2="http://schemas.microsoft.com/office/drawing/2015/10/21/chartex" xmlns:cx3="http://schemas.microsoft.com/office/drawing/2016/5/9/chartex" xmlns:cx4="http://schemas.microsoft.com/office/drawing/2016/5/10/chartex" xmlns:cx5="http://schemas.microsoft.com/office/drawing/2016/5/11/chartex" xmlns:cx6="http://schemas.microsoft.com/office/drawing/2016/5/12/chartex" xmlns:cx7="http://schemas.microsoft.com/office/drawing/2016/5/13/chartex" xmlns:cx8="http://schemas.microsoft.com/office/drawing/2016/5/14/chartex" xmlns:mc="http://schemas.openxmlformats.org/markup-compatibility/2006" xmlns:aink="http://schemas.microsoft.com/office/drawing/2016/ink" xmlns:am3d="http://schemas.microsoft.com/office/drawing/2017/model3d" xmlns:o="urn:schemas-microsoft-com:office:office" xmlns:r="http://schemas.openxmlformats.org/officeDocument/2006/relationships" xmlns:m="http://schemas.openxmlformats.org/officeDocument/2006/math" xmlns:v="urn:schemas-microsoft-com:vml" xmlns:wp14="http://schemas.microsoft.com/office/word/2010/wordprocessingDrawing" xmlns:wp="http://schemas.openxmlformats.org/drawingml/2006/wordprocessingDrawing" xmlns:w10="urn:schemas-microsoft-com:office:word" xmlns:w="http://schemas.openxmlformats.org/wordprocessingml/2006/main" xmlns:w14="http://schemas.microsoft.com/office/word/2010/wordml" xmlns:w15="http://schemas.microsoft.com/office/word/2012/wordml" xmlns:w16cex="http://schemas.microsoft.com/office/word/2018/wordml/cex" xmlns:w16cid="http://schemas.microsoft.com/office/word/2016/wordml/cid" xmlns:w16="http://schemas.microsoft.com/office/word/2018/wordml" xmlns:w16sdtdh="http://schemas.microsoft.com/office/word/2020/wordml/sdtdatahash" xmlns:w16se="http://schemas.microsoft.com/office/word/2015/wordml/symex" xmlns:wpg="http://schemas.microsoft.com/office/word/2010/wordprocessingGroup" xmlns:wpi="http://schemas.microsoft.com/office/word/2010/wordprocessingInk" xmlns:wne="http://schemas.microsoft.com/office/word/2006/wordml" xmlns:wps="http://schemas.microsoft.com/office/word/2010/wordprocessingShape" mc:Ignorable="w14 w15 w16se w16cid w16 w16cex w16sdtdh wp14">
+<w:document xmlns:wpc="http://schemas.microsoft.com/office/word/2010/wordprocessingCanvas" xmlns:cx="http://schemas.microsoft.com/office/drawing/2014/chartex" xmlns:cx1="http://schemas.microsoft.com/office/drawing/2015/9/8/chartex" xmlns:cx2="http://schemas.microsoft.com/office/drawing/2015/10/21/chartex" xmlns:cx3="http://schemas.microsoft.com/office/drawing/2016/5/9/chartex" xmlns:cx4="http://schemas.microsoft.com/office/drawing/2016/5/10/chartex" xmlns:cx5="http://schemas.microsoft.com/office/drawing/2016/5/11/chartex" xmlns:cx6="http://schemas.microsoft.com/office/drawing/2016/5/12/chartex" xmlns:cx7="http://schemas.microsoft.com/office/drawing/2016/5/13/chartex" xmlns:cx8="http://schemas.microsoft.com/office/drawing/2016/5/14/chartex" xmlns:mc="http://schemas.openxmlformats.org/markup-compatibility/2006" xmlns:aink="http://schemas.microsoft.com/office/drawing/2016/ink" xmlns:am3d="http://schemas.microsoft.com/office/drawing/2017/model3d" xmlns:o="urn:schemas-microsoft-com:office:office" xmlns:oel="http://schemas.microsoft.com/office/2019/extlst" xmlns:r="http://schemas.openxmlformats.org/officeDocument/2006/relationships" xmlns:m="http://schemas.openxmlformats.org/officeDocument/2006/math" xmlns:v="urn:schemas-microsoft-com:vml" xmlns:wp14="http://schemas.microsoft.com/office/word/2010/wordprocessingDrawing" xmlns:wp="http://schemas.openxmlformats.org/drawingml/2006/wordprocessingDrawing" xmlns:w10="urn:schemas-microsoft-com:office:word" xmlns:w="http://schemas.openxmlformats.org/wordprocessingml/2006/main" xmlns:w14="http://schemas.microsoft.com/office/word/2010/wordml" xmlns:w15="http://schemas.microsoft.com/office/word/2012/wordml" xmlns:w16cex="http://schemas.microsoft.com/office/word/2018/wordml/cex" xmlns:w16cid="http://schemas.microsoft.com/office/word/2016/wordml/cid" xmlns:w16="http://schemas.microsoft.com/office/word/2018/wordml" xmlns:w16du="http://schemas.microsoft.com/office/word/2023/wordml/word16du" xmlns:w16sdtdh="http://schemas.microsoft.com/office/word/2020/wordml/sdtdatahash" xmlns:w16sdtfl="http://schemas.microsoft.com/office/word/2024/wordml/sdtformatlock" xmlns:w16se="http://schemas.microsoft.com/office/word/2015/wordml/symex" xmlns:wpg="http://schemas.microsoft.com/office/word/2010/wordprocessingGroup" xmlns:wpi="http://schemas.microsoft.com/office/word/2010/wordprocessingInk" xmlns:wne="http://schemas.microsoft.com/office/word/2006/wordml" xmlns:wps="http://schemas.microsoft.com/office/word/2010/wordprocessingShape" mc:Ignorable="w14 w15 w16se w16cid w16 w16cex w16sdtdh w16sdtfl w16du wp14">
   <w:body>
     <w:tbl>
       <w:tblPr>
@@ -53,7 +53,7 @@
                 <w:lang w:eastAsia="ru-RU"/>
               </w:rPr>
               <w:drawing>
-                <wp:inline distT="0" distB="0" distL="0" distR="0" wp14:anchorId="1B11BC3D" wp14:editId="4F3EB77C">
+                <wp:inline distT="0" distB="0" distL="0" distR="0" wp14:anchorId="1B11BC3D" wp14:editId="236EB0E4">
                   <wp:extent cx="1066800" cy="1066800"/>
                   <wp:effectExtent l="0" t="0" r="0" b="0"/>
                   <wp:docPr id="7" name="Рисунок 3"/>
@@ -324,7 +324,7 @@
                     </wp:inline>
                   </w:drawing>
                 </mc:Choice>
-                <mc:Fallback xmlns:w16sdtfl="http://schemas.microsoft.com/office/word/2024/wordml/sdtformatlock" xmlns:w16du="http://schemas.microsoft.com/office/word/2023/wordml/word16du" xmlns:oel="http://schemas.microsoft.com/office/2019/extlst">
+                <mc:Fallback>
                   <w:pict>
                     <v:line w14:anchorId="0D07173A" id="Прямая соединительная линия 2" o:spid="_x0000_s1026" style="flip:y;visibility:visible;mso-wrap-style:square;mso-left-percent:-10001;mso-top-percent:-10001;mso-position-horizontal:absolute;mso-position-horizontal-relative:char;mso-position-vertical:absolute;mso-position-vertical-relative:line;mso-left-percent:-10001;mso-top-percent:-10001" from="0,0" to="441pt,.1pt" o:gfxdata="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" strokeweight="3pt">
                       <v:stroke linestyle="thinThin"/>
@@ -435,7 +435,7 @@
           <w:kern w:val="2"/>
           <w:sz w:val="32"/>
           <w:szCs w:val="32"/>
-          <w:lang w:val="en-US" w:eastAsia="zh-CN" w:bidi="hi-IN"/>
+          <w:lang w:eastAsia="zh-CN" w:bidi="hi-IN"/>
         </w:rPr>
       </w:pPr>
       <w:r>
@@ -456,7 +456,7 @@
           <w:kern w:val="2"/>
           <w:sz w:val="32"/>
           <w:szCs w:val="32"/>
-          <w:lang w:val="en-US" w:eastAsia="zh-CN" w:bidi="hi-IN"/>
+          <w:lang w:eastAsia="zh-CN" w:bidi="hi-IN"/>
         </w:rPr>
         <w:t>5</w:t>
       </w:r>
@@ -670,7 +670,6 @@
               </w:rPr>
               <w:t xml:space="preserve">. </w:t>
             </w:r>
-            <w:proofErr w:type="spellStart"/>
             <w:r>
               <w:rPr>
                 <w:rFonts w:ascii="Liberation Serif" w:eastAsia="Droid Sans Fallback" w:hAnsi="Liberation Serif"/>
@@ -681,20 +680,7 @@
                 <w:szCs w:val="24"/>
                 <w:lang w:eastAsia="zh-CN" w:bidi="hi-IN"/>
               </w:rPr>
-              <w:t>Туктаров</w:t>
-            </w:r>
-            <w:proofErr w:type="spellEnd"/>
-            <w:r>
-              <w:rPr>
-                <w:rFonts w:ascii="Liberation Serif" w:eastAsia="Droid Sans Fallback" w:hAnsi="Liberation Serif"/>
-                <w:i/>
-                <w:iCs/>
-                <w:kern w:val="2"/>
-                <w:sz w:val="24"/>
-                <w:szCs w:val="24"/>
-                <w:lang w:eastAsia="zh-CN" w:bidi="hi-IN"/>
-              </w:rPr>
-              <w:t xml:space="preserve"> Т.А</w:t>
+              <w:t>Туктаров Т.А</w:t>
             </w:r>
             <w:r>
               <w:rPr>
@@ -1208,9 +1194,10 @@
         </w:rPr>
       </w:pPr>
     </w:p>
-    <w:bookmarkStart w:id="3" w:name="_Toc192029247" w:displacedByCustomXml="next"/>
-    <w:bookmarkStart w:id="4" w:name="_Toc190733105" w:displacedByCustomXml="next"/>
-    <w:bookmarkStart w:id="5" w:name="_Toc192713360" w:displacedByCustomXml="next"/>
+    <w:bookmarkStart w:id="3" w:name="_Toc193965431" w:displacedByCustomXml="next"/>
+    <w:bookmarkStart w:id="4" w:name="_Toc192029247" w:displacedByCustomXml="next"/>
+    <w:bookmarkStart w:id="5" w:name="_Toc190733105" w:displacedByCustomXml="next"/>
+    <w:bookmarkStart w:id="6" w:name="_Toc192713360" w:displacedByCustomXml="next"/>
     <w:sdt>
       <w:sdtPr>
         <w:rPr>
@@ -1226,15 +1213,14 @@
           <w:docPartUnique/>
         </w:docPartObj>
       </w:sdtPr>
-      <w:sdtEndPr/>
       <w:sdtContent>
         <w:bookmarkEnd w:id="2" w:displacedByCustomXml="prev"/>
         <w:bookmarkEnd w:id="1" w:displacedByCustomXml="prev"/>
-        <w:bookmarkStart w:id="6" w:name="_Toc102076517" w:displacedByCustomXml="prev"/>
-        <w:bookmarkStart w:id="7" w:name="_Toc102076492" w:displacedByCustomXml="prev"/>
+        <w:bookmarkStart w:id="7" w:name="_Toc102076517" w:displacedByCustomXml="prev"/>
+        <w:bookmarkStart w:id="8" w:name="_Toc102076492" w:displacedByCustomXml="prev"/>
         <w:p>
           <w:pPr>
-            <w:pStyle w:val="a9"/>
+            <w:pStyle w:val="aff8"/>
             <w:rPr>
               <w:noProof/>
             </w:rPr>
@@ -1246,11 +1232,12 @@
           <w:r>
             <w:t>ОДЕРЖАНИЕ</w:t>
           </w:r>
+          <w:bookmarkEnd w:id="6"/>
           <w:bookmarkEnd w:id="5"/>
           <w:bookmarkEnd w:id="4"/>
           <w:bookmarkEnd w:id="3"/>
+          <w:bookmarkEnd w:id="8"/>
           <w:bookmarkEnd w:id="7"/>
-          <w:bookmarkEnd w:id="6"/>
           <w:r>
             <w:fldChar w:fldCharType="begin"/>
           </w:r>
@@ -1263,7 +1250,7 @@
         </w:p>
         <w:p>
           <w:pPr>
-            <w:pStyle w:val="TOC1"/>
+            <w:pStyle w:val="12"/>
             <w:tabs>
               <w:tab w:val="right" w:leader="dot" w:pos="9628"/>
             </w:tabs>
@@ -1271,14 +1258,17 @@
             <w:rPr>
               <w:rFonts w:asciiTheme="minorHAnsi" w:eastAsiaTheme="minorEastAsia" w:hAnsiTheme="minorHAnsi"/>
               <w:noProof/>
-              <w:sz w:val="22"/>
+              <w:kern w:val="2"/>
+              <w:sz w:val="24"/>
+              <w:szCs w:val="24"/>
               <w:lang w:eastAsia="ru-RU"/>
+              <w14:ligatures w14:val="standardContextual"/>
             </w:rPr>
           </w:pPr>
-          <w:hyperlink w:anchor="_Toc192713361" w:history="1">
+          <w:hyperlink w:anchor="_Toc193965432" w:history="1">
             <w:r>
               <w:rPr>
-                <w:rStyle w:val="Hyperlink"/>
+                <w:rStyle w:val="aff9"/>
                 <w:noProof/>
               </w:rPr>
               <w:t>ПОСТАНОВКА ЗАДАЧИ</w:t>
@@ -1302,7 +1292,7 @@
                 <w:noProof/>
                 <w:webHidden/>
               </w:rPr>
-              <w:instrText xml:space="preserve"> PAGEREF _Toc192713361 \h </w:instrText>
+              <w:instrText xml:space="preserve"> PAGEREF _Toc193965432 \h </w:instrText>
             </w:r>
             <w:r>
               <w:rPr>
@@ -1335,7 +1325,7 @@
         </w:p>
         <w:p>
           <w:pPr>
-            <w:pStyle w:val="TOC1"/>
+            <w:pStyle w:val="12"/>
             <w:tabs>
               <w:tab w:val="right" w:leader="dot" w:pos="9628"/>
             </w:tabs>
@@ -1343,14 +1333,17 @@
             <w:rPr>
               <w:rFonts w:asciiTheme="minorHAnsi" w:eastAsiaTheme="minorEastAsia" w:hAnsiTheme="minorHAnsi"/>
               <w:noProof/>
-              <w:sz w:val="22"/>
+              <w:kern w:val="2"/>
+              <w:sz w:val="24"/>
+              <w:szCs w:val="24"/>
               <w:lang w:eastAsia="ru-RU"/>
+              <w14:ligatures w14:val="standardContextual"/>
             </w:rPr>
           </w:pPr>
-          <w:hyperlink w:anchor="_Toc192713362" w:history="1">
+          <w:hyperlink w:anchor="_Toc193965433" w:history="1">
             <w:r>
               <w:rPr>
-                <w:rStyle w:val="Hyperlink"/>
+                <w:rStyle w:val="aff9"/>
                 <w:noProof/>
               </w:rPr>
               <w:t>1. ЗАДАНИЕ 1</w:t>
@@ -1374,7 +1367,7 @@
                 <w:noProof/>
                 <w:webHidden/>
               </w:rPr>
-              <w:instrText xml:space="preserve"> PAGEREF _Toc192713362 \h </w:instrText>
+              <w:instrText xml:space="preserve"> PAGEREF _Toc193965433 \h </w:instrText>
             </w:r>
             <w:r>
               <w:rPr>
@@ -1407,7 +1400,7 @@
         </w:p>
         <w:p>
           <w:pPr>
-            <w:pStyle w:val="TOC1"/>
+            <w:pStyle w:val="12"/>
             <w:tabs>
               <w:tab w:val="right" w:leader="dot" w:pos="9628"/>
             </w:tabs>
@@ -1415,14 +1408,17 @@
             <w:rPr>
               <w:rFonts w:asciiTheme="minorHAnsi" w:eastAsiaTheme="minorEastAsia" w:hAnsiTheme="minorHAnsi"/>
               <w:noProof/>
-              <w:sz w:val="22"/>
+              <w:kern w:val="2"/>
+              <w:sz w:val="24"/>
+              <w:szCs w:val="24"/>
               <w:lang w:eastAsia="ru-RU"/>
+              <w14:ligatures w14:val="standardContextual"/>
             </w:rPr>
           </w:pPr>
-          <w:hyperlink w:anchor="_Toc192713363" w:history="1">
+          <w:hyperlink w:anchor="_Toc193965434" w:history="1">
             <w:r>
               <w:rPr>
-                <w:rStyle w:val="Hyperlink"/>
+                <w:rStyle w:val="aff9"/>
                 <w:noProof/>
               </w:rPr>
               <w:t>2. ЗАДАНИЕ 2</w:t>
@@ -1446,7 +1442,7 @@
                 <w:noProof/>
                 <w:webHidden/>
               </w:rPr>
-              <w:instrText xml:space="preserve"> PAGEREF _Toc192713363 \h </w:instrText>
+              <w:instrText xml:space="preserve"> PAGEREF _Toc193965434 \h </w:instrText>
             </w:r>
             <w:r>
               <w:rPr>
@@ -1479,7 +1475,7 @@
         </w:p>
         <w:p>
           <w:pPr>
-            <w:pStyle w:val="TOC1"/>
+            <w:pStyle w:val="12"/>
             <w:tabs>
               <w:tab w:val="right" w:leader="dot" w:pos="9628"/>
             </w:tabs>
@@ -1487,17 +1483,20 @@
             <w:rPr>
               <w:rFonts w:asciiTheme="minorHAnsi" w:eastAsiaTheme="minorEastAsia" w:hAnsiTheme="minorHAnsi"/>
               <w:noProof/>
-              <w:sz w:val="22"/>
+              <w:kern w:val="2"/>
+              <w:sz w:val="24"/>
+              <w:szCs w:val="24"/>
               <w:lang w:eastAsia="ru-RU"/>
+              <w14:ligatures w14:val="standardContextual"/>
             </w:rPr>
           </w:pPr>
-          <w:hyperlink w:anchor="_Toc192713364" w:history="1">
+          <w:hyperlink w:anchor="_Toc193965435" w:history="1">
             <w:r>
               <w:rPr>
-                <w:rStyle w:val="Hyperlink"/>
+                <w:rStyle w:val="aff9"/>
                 <w:noProof/>
               </w:rPr>
-              <w:t>3. ЗАДАНИЕ 3</w:t>
+              <w:t>ВЫВОД</w:t>
             </w:r>
             <w:r>
               <w:rPr>
@@ -1518,7 +1517,7 @@
                 <w:noProof/>
                 <w:webHidden/>
               </w:rPr>
-              <w:instrText xml:space="preserve"> PAGEREF _Toc192713364 \h </w:instrText>
+              <w:instrText xml:space="preserve"> PAGEREF _Toc193965435 \h </w:instrText>
             </w:r>
             <w:r>
               <w:rPr>
@@ -1551,151 +1550,7 @@
         </w:p>
         <w:p>
           <w:pPr>
-            <w:pStyle w:val="TOC1"/>
-            <w:tabs>
-              <w:tab w:val="right" w:leader="dot" w:pos="9628"/>
-            </w:tabs>
-            <w:ind w:firstLine="0"/>
-            <w:rPr>
-              <w:rFonts w:asciiTheme="minorHAnsi" w:eastAsiaTheme="minorEastAsia" w:hAnsiTheme="minorHAnsi"/>
-              <w:noProof/>
-              <w:sz w:val="22"/>
-              <w:lang w:eastAsia="ru-RU"/>
-            </w:rPr>
-          </w:pPr>
-          <w:hyperlink w:anchor="_Toc192713365" w:history="1">
-            <w:r>
-              <w:rPr>
-                <w:rStyle w:val="Hyperlink"/>
-                <w:noProof/>
-              </w:rPr>
-              <w:t>4. ЗАДАНИЕ 4</w:t>
-            </w:r>
-            <w:r>
-              <w:rPr>
-                <w:noProof/>
-                <w:webHidden/>
-              </w:rPr>
-              <w:tab/>
-            </w:r>
-            <w:r>
-              <w:rPr>
-                <w:noProof/>
-                <w:webHidden/>
-              </w:rPr>
-              <w:fldChar w:fldCharType="begin"/>
-            </w:r>
-            <w:r>
-              <w:rPr>
-                <w:noProof/>
-                <w:webHidden/>
-              </w:rPr>
-              <w:instrText xml:space="preserve"> PAGEREF _Toc192713365 \h </w:instrText>
-            </w:r>
-            <w:r>
-              <w:rPr>
-                <w:noProof/>
-                <w:webHidden/>
-              </w:rPr>
-            </w:r>
-            <w:r>
-              <w:rPr>
-                <w:noProof/>
-                <w:webHidden/>
-              </w:rPr>
-              <w:fldChar w:fldCharType="separate"/>
-            </w:r>
-            <w:r>
-              <w:rPr>
-                <w:noProof/>
-                <w:webHidden/>
-              </w:rPr>
-              <w:t>7</w:t>
-            </w:r>
-            <w:r>
-              <w:rPr>
-                <w:noProof/>
-                <w:webHidden/>
-              </w:rPr>
-              <w:fldChar w:fldCharType="end"/>
-            </w:r>
-          </w:hyperlink>
-        </w:p>
-        <w:p>
-          <w:pPr>
-            <w:pStyle w:val="TOC1"/>
-            <w:tabs>
-              <w:tab w:val="right" w:leader="dot" w:pos="9628"/>
-            </w:tabs>
-            <w:ind w:firstLine="0"/>
-            <w:rPr>
-              <w:rFonts w:asciiTheme="minorHAnsi" w:eastAsiaTheme="minorEastAsia" w:hAnsiTheme="minorHAnsi"/>
-              <w:noProof/>
-              <w:sz w:val="22"/>
-              <w:lang w:eastAsia="ru-RU"/>
-            </w:rPr>
-          </w:pPr>
-          <w:hyperlink w:anchor="_Toc192713366" w:history="1">
-            <w:r>
-              <w:rPr>
-                <w:rStyle w:val="Hyperlink"/>
-                <w:noProof/>
-              </w:rPr>
-              <w:t>ВЫВОД</w:t>
-            </w:r>
-            <w:r>
-              <w:rPr>
-                <w:noProof/>
-                <w:webHidden/>
-              </w:rPr>
-              <w:tab/>
-            </w:r>
-            <w:r>
-              <w:rPr>
-                <w:noProof/>
-                <w:webHidden/>
-              </w:rPr>
-              <w:fldChar w:fldCharType="begin"/>
-            </w:r>
-            <w:r>
-              <w:rPr>
-                <w:noProof/>
-                <w:webHidden/>
-              </w:rPr>
-              <w:instrText xml:space="preserve"> PAGEREF _Toc192713366 \h </w:instrText>
-            </w:r>
-            <w:r>
-              <w:rPr>
-                <w:noProof/>
-                <w:webHidden/>
-              </w:rPr>
-            </w:r>
-            <w:r>
-              <w:rPr>
-                <w:noProof/>
-                <w:webHidden/>
-              </w:rPr>
-              <w:fldChar w:fldCharType="separate"/>
-            </w:r>
-            <w:r>
-              <w:rPr>
-                <w:noProof/>
-                <w:webHidden/>
-              </w:rPr>
-              <w:t>8</w:t>
-            </w:r>
-            <w:r>
-              <w:rPr>
-                <w:noProof/>
-                <w:webHidden/>
-              </w:rPr>
-              <w:fldChar w:fldCharType="end"/>
-            </w:r>
-          </w:hyperlink>
-        </w:p>
-        <w:p>
-          <w:pPr>
-            <w:pStyle w:val="a1"/>
+            <w:pStyle w:val="af2"/>
             <w:tabs>
               <w:tab w:val="clear" w:pos="9345"/>
               <w:tab w:val="right" w:leader="dot" w:pos="9638"/>
@@ -1721,14 +1576,14 @@
     </w:p>
     <w:p>
       <w:pPr>
-        <w:pStyle w:val="a9"/>
-      </w:pPr>
-      <w:bookmarkStart w:id="8" w:name="_Toc192713361"/>
+        <w:pStyle w:val="aff8"/>
+      </w:pPr>
+      <w:bookmarkStart w:id="9" w:name="_Toc193965432"/>
       <w:r>
         <w:lastRenderedPageBreak/>
         <w:t>ПОСТАНОВКА ЗАДАЧИ</w:t>
       </w:r>
-      <w:bookmarkEnd w:id="8"/>
+      <w:bookmarkEnd w:id="9"/>
     </w:p>
     <w:p>
       <w:pPr>
@@ -1844,9 +1699,9 @@
     </w:p>
     <w:p>
       <w:pPr>
-        <w:pStyle w:val="Heading1"/>
-      </w:pPr>
-      <w:bookmarkStart w:id="9" w:name="_Toc192713362"/>
+        <w:pStyle w:val="1"/>
+      </w:pPr>
+      <w:bookmarkStart w:id="10" w:name="_Toc193965433"/>
       <w:r>
         <w:lastRenderedPageBreak/>
         <w:t xml:space="preserve">1. </w:t>
@@ -1857,7 +1712,7 @@
       <w:r>
         <w:t>1</w:t>
       </w:r>
-      <w:bookmarkEnd w:id="9"/>
+      <w:bookmarkEnd w:id="10"/>
     </w:p>
     <w:p>
       <w:r>
@@ -1866,67 +1721,17 @@
     </w:p>
     <w:p>
       <w:pPr>
-        <w:rPr>
-          <w:lang w:val="en-US"/>
-        </w:rPr>
-      </w:pPr>
-    </w:p>
-    <w:p>
-      <w:pPr>
-        <w:pStyle w:val="Heading1"/>
-      </w:pPr>
-      <w:bookmarkStart w:id="10" w:name="_Toc192713363"/>
-      <w:r>
-        <w:lastRenderedPageBreak/>
-        <w:t xml:space="preserve">2. </w:t>
-      </w:r>
-      <w:r>
-        <w:t>ЗАДАНИЕ 2</w:t>
-      </w:r>
-      <w:bookmarkEnd w:id="10"/>
-    </w:p>
-    <w:p>
-      <w:r>
-        <w:t>Постро</w:t>
-      </w:r>
-      <w:r>
-        <w:t>ение</w:t>
-      </w:r>
-      <w:r>
-        <w:t xml:space="preserve"> диаграмм</w:t>
-      </w:r>
-      <w:r>
-        <w:t xml:space="preserve">ы </w:t>
-      </w:r>
-      <w:r>
-        <w:t xml:space="preserve">кооперации </w:t>
-      </w:r>
-      <w:r>
-        <w:t xml:space="preserve">представлено на </w:t>
-      </w:r>
-      <w:r>
-        <w:t>Рисунк</w:t>
-      </w:r>
-      <w:r>
-        <w:t>е</w:t>
-      </w:r>
-      <w:r>
-        <w:t xml:space="preserve"> 2.1</w:t>
-      </w:r>
-    </w:p>
-    <w:p>
-      <w:pPr>
-        <w:pStyle w:val="a5"/>
+        <w:pStyle w:val="afd"/>
       </w:pPr>
       <w:r>
         <w:rPr>
           <w:noProof/>
         </w:rPr>
         <w:drawing>
-          <wp:inline distT="0" distB="0" distL="0" distR="0" wp14:anchorId="3E9B1A0D" wp14:editId="650C53EA">
-            <wp:extent cx="6120130" cy="3700893"/>
-            <wp:effectExtent l="0" t="0" r="0" b="0"/>
-            <wp:docPr id="13" name="Рисунок 13"/>
+          <wp:inline distT="0" distB="0" distL="0" distR="0" wp14:anchorId="377C57AA" wp14:editId="39B3414D">
+            <wp:extent cx="6112510" cy="7478395"/>
+            <wp:effectExtent l="0" t="0" r="2540" b="8255"/>
+            <wp:docPr id="1921113288" name="Рисунок 3"/>
             <wp:cNvGraphicFramePr>
               <a:graphicFrameLocks xmlns:a="http://schemas.openxmlformats.org/drawingml/2006/main" noChangeAspect="1"/>
             </wp:cNvGraphicFramePr>
@@ -1934,104 +1739,13 @@
               <a:graphicData uri="http://schemas.openxmlformats.org/drawingml/2006/picture">
                 <pic:pic xmlns:pic="http://schemas.openxmlformats.org/drawingml/2006/picture">
                   <pic:nvPicPr>
-                    <pic:cNvPr id="1" name=""/>
-                    <pic:cNvPicPr/>
-                  </pic:nvPicPr>
-                  <pic:blipFill>
-                    <a:blip r:embed="rId10"/>
-                    <a:stretch>
-                      <a:fillRect/>
-                    </a:stretch>
-                  </pic:blipFill>
-                  <pic:spPr>
-                    <a:xfrm>
-                      <a:off x="0" y="0"/>
-                      <a:ext cx="6120130" cy="3700893"/>
-                    </a:xfrm>
-                    <a:prstGeom prst="rect">
-                      <a:avLst/>
-                    </a:prstGeom>
-                  </pic:spPr>
-                </pic:pic>
-              </a:graphicData>
-            </a:graphic>
-          </wp:inline>
-        </w:drawing>
-      </w:r>
-    </w:p>
-    <w:p>
-      <w:pPr>
-        <w:pStyle w:val="a5"/>
-      </w:pPr>
-      <w:r>
-        <w:t>Рисунок 2.1 – Диаграмма кооперации</w:t>
-      </w:r>
-    </w:p>
-    <w:p>
-      <w:pPr>
-        <w:pStyle w:val="Heading1"/>
-      </w:pPr>
-      <w:bookmarkStart w:id="11" w:name="_Toc192713364"/>
-      <w:r>
-        <w:lastRenderedPageBreak/>
-        <w:t>3. ЗАДАНИЕ 3</w:t>
-      </w:r>
-      <w:bookmarkEnd w:id="11"/>
-    </w:p>
-    <w:p>
-      <w:r>
-        <w:t>Построение</w:t>
-      </w:r>
-      <w:r>
-        <w:t xml:space="preserve"> диаграмм</w:t>
-      </w:r>
-      <w:r>
-        <w:t>ы</w:t>
-      </w:r>
-      <w:r>
-        <w:t xml:space="preserve"> последовательности для системы покупки лекарств в аптеке с помощью сайта</w:t>
-      </w:r>
-      <w:r>
-        <w:t xml:space="preserve"> представлено на </w:t>
-      </w:r>
-      <w:r>
-        <w:t>Рисун</w:t>
-      </w:r>
-      <w:r>
-        <w:t>ке</w:t>
-      </w:r>
-      <w:r>
-        <w:t xml:space="preserve"> 3.1</w:t>
-      </w:r>
-    </w:p>
-    <w:p>
-      <w:pPr>
-        <w:pStyle w:val="a5"/>
-      </w:pPr>
-      <w:r>
-        <w:rPr>
-          <w:noProof/>
-          <w:lang w:val="en-US"/>
-        </w:rPr>
-        <w:drawing>
-          <wp:inline distT="0" distB="0" distL="0" distR="0" wp14:anchorId="54DB306F" wp14:editId="3BCC6577">
-            <wp:extent cx="6115050" cy="3381375"/>
-            <wp:effectExtent l="0" t="0" r="0" b="9525"/>
-            <wp:docPr id="12" name="Picture 12"/>
-            <wp:cNvGraphicFramePr>
-              <a:graphicFrameLocks xmlns:a="http://schemas.openxmlformats.org/drawingml/2006/main" noChangeAspect="1"/>
-            </wp:cNvGraphicFramePr>
-            <a:graphic xmlns:a="http://schemas.openxmlformats.org/drawingml/2006/main">
-              <a:graphicData uri="http://schemas.openxmlformats.org/drawingml/2006/picture">
-                <pic:pic xmlns:pic="http://schemas.openxmlformats.org/drawingml/2006/picture">
-                  <pic:nvPicPr>
-                    <pic:cNvPr id="0" name="Picture 1"/>
+                    <pic:cNvPr id="0" name="Picture 2"/>
                     <pic:cNvPicPr>
                       <a:picLocks noChangeAspect="1" noChangeArrowheads="1"/>
                     </pic:cNvPicPr>
                   </pic:nvPicPr>
                   <pic:blipFill>
-                    <a:blip r:embed="rId11">
+                    <a:blip r:embed="rId10">
                       <a:extLst>
                         <a:ext uri="{28A0092B-C50C-407E-A947-70E740481C1C}">
                           <a14:useLocalDpi xmlns:a14="http://schemas.microsoft.com/office/drawing/2010/main" val="0"/>
@@ -2046,7 +1760,7 @@
                   <pic:spPr bwMode="auto">
                     <a:xfrm>
                       <a:off x="0" y="0"/>
-                      <a:ext cx="6115050" cy="3381375"/>
+                      <a:ext cx="6112510" cy="7478395"/>
                     </a:xfrm>
                     <a:prstGeom prst="rect">
                       <a:avLst/>
@@ -2065,116 +1779,727 @@
     </w:p>
     <w:p>
       <w:pPr>
-        <w:pStyle w:val="a5"/>
+        <w:pStyle w:val="afd"/>
       </w:pPr>
       <w:r>
-        <w:t xml:space="preserve">Рисунок </w:t>
-      </w:r>
-      <w:r>
-        <w:t>3</w:t>
-      </w:r>
-      <w:r>
-        <w:t xml:space="preserve">.1 – Диаграмма </w:t>
-      </w:r>
-      <w:r>
-        <w:t>последовательности</w:t>
+        <w:t>Рисунок 1.1 – диаграмма классов системы.</w:t>
       </w:r>
     </w:p>
     <w:p>
       <w:pPr>
-        <w:pStyle w:val="Heading1"/>
-      </w:pPr>
-      <w:bookmarkStart w:id="12" w:name="_Toc192713365"/>
+        <w:pStyle w:val="1"/>
+      </w:pPr>
+      <w:bookmarkStart w:id="11" w:name="_Toc193965434"/>
       <w:r>
         <w:lastRenderedPageBreak/>
-        <w:t>4. ЗАДАНИЕ 4</w:t>
+        <w:t xml:space="preserve">2. </w:t>
       </w:r>
-      <w:bookmarkEnd w:id="12"/>
+      <w:r>
+        <w:t>ЗАДАНИЕ 2</w:t>
+      </w:r>
+      <w:bookmarkEnd w:id="11"/>
     </w:p>
     <w:p>
       <w:r>
-        <w:t xml:space="preserve">Построение диаграммы кооперации для системы покупки лекарств в аптеке с помощью сайта представлено на Рисунке </w:t>
-      </w:r>
-      <w:r>
-        <w:t>4</w:t>
-      </w:r>
-      <w:r>
-        <w:t>.1</w:t>
+        <w:t>Заполнение таблиц.</w:t>
       </w:r>
     </w:p>
     <w:p>
       <w:pPr>
-        <w:pStyle w:val="a5"/>
+        <w:pStyle w:val="af5"/>
       </w:pPr>
       <w:r>
-        <w:rPr>
-          <w:noProof/>
-        </w:rPr>
-        <w:drawing>
-          <wp:inline distT="0" distB="0" distL="0" distR="0" wp14:anchorId="17008231" wp14:editId="3D569BC2">
-            <wp:extent cx="6120130" cy="3867785"/>
-            <wp:effectExtent l="0" t="0" r="0" b="0"/>
-            <wp:docPr id="1" name="Picture 1"/>
-            <wp:cNvGraphicFramePr>
-              <a:graphicFrameLocks xmlns:a="http://schemas.openxmlformats.org/drawingml/2006/main" noChangeAspect="1"/>
-            </wp:cNvGraphicFramePr>
-            <a:graphic xmlns:a="http://schemas.openxmlformats.org/drawingml/2006/main">
-              <a:graphicData uri="http://schemas.openxmlformats.org/drawingml/2006/picture">
-                <pic:pic xmlns:pic="http://schemas.openxmlformats.org/drawingml/2006/picture">
-                  <pic:nvPicPr>
-                    <pic:cNvPr id="1" name=""/>
-                    <pic:cNvPicPr/>
-                  </pic:nvPicPr>
-                  <pic:blipFill>
-                    <a:blip r:embed="rId12"/>
-                    <a:stretch>
-                      <a:fillRect/>
-                    </a:stretch>
-                  </pic:blipFill>
-                  <pic:spPr>
-                    <a:xfrm>
-                      <a:off x="0" y="0"/>
-                      <a:ext cx="6120130" cy="3867785"/>
-                    </a:xfrm>
-                    <a:prstGeom prst="rect">
-                      <a:avLst/>
-                    </a:prstGeom>
-                  </pic:spPr>
-                </pic:pic>
-              </a:graphicData>
-            </a:graphic>
-          </wp:inline>
-        </w:drawing>
+        <w:t>Таблица 2.1 – Описание классов диаграммы.</w:t>
       </w:r>
     </w:p>
+    <w:tbl>
+      <w:tblPr>
+        <w:tblStyle w:val="aff1"/>
+        <w:tblW w:w="0" w:type="auto"/>
+        <w:tblLook w:val="04A0" w:firstRow="1" w:lastRow="0" w:firstColumn="1" w:lastColumn="0" w:noHBand="0" w:noVBand="1"/>
+      </w:tblPr>
+      <w:tblGrid>
+        <w:gridCol w:w="4814"/>
+        <w:gridCol w:w="4814"/>
+      </w:tblGrid>
+      <w:tr>
+        <w:tc>
+          <w:tcPr>
+            <w:tcW w:w="4814" w:type="dxa"/>
+          </w:tcPr>
+          <w:p>
+            <w:pPr>
+              <w:pStyle w:val="af6"/>
+              <w:rPr>
+                <w:b/>
+                <w:bCs/>
+              </w:rPr>
+            </w:pPr>
+            <w:r>
+              <w:rPr>
+                <w:b/>
+                <w:bCs/>
+              </w:rPr>
+              <w:t>Название класса</w:t>
+            </w:r>
+          </w:p>
+        </w:tc>
+        <w:tc>
+          <w:tcPr>
+            <w:tcW w:w="4814" w:type="dxa"/>
+          </w:tcPr>
+          <w:p>
+            <w:pPr>
+              <w:pStyle w:val="af6"/>
+              <w:rPr>
+                <w:b/>
+                <w:bCs/>
+              </w:rPr>
+            </w:pPr>
+            <w:r>
+              <w:rPr>
+                <w:b/>
+                <w:bCs/>
+              </w:rPr>
+              <w:t>Описание</w:t>
+            </w:r>
+          </w:p>
+        </w:tc>
+      </w:tr>
+      <w:tr>
+        <w:tc>
+          <w:tcPr>
+            <w:tcW w:w="4814" w:type="dxa"/>
+          </w:tcPr>
+          <w:p>
+            <w:pPr>
+              <w:pStyle w:val="af6"/>
+              <w:rPr>
+                <w:lang w:val="en-US"/>
+              </w:rPr>
+            </w:pPr>
+            <w:r>
+              <w:rPr>
+                <w:lang w:val="en-US"/>
+              </w:rPr>
+              <w:t>User</w:t>
+            </w:r>
+          </w:p>
+        </w:tc>
+        <w:tc>
+          <w:tcPr>
+            <w:tcW w:w="4814" w:type="dxa"/>
+          </w:tcPr>
+          <w:p>
+            <w:pPr>
+              <w:pStyle w:val="af6"/>
+            </w:pPr>
+            <w:r>
+              <w:t>Абстрактный класс</w:t>
+            </w:r>
+            <w:proofErr w:type="gramStart"/>
+            <w:r>
+              <w:t>, Является</w:t>
+            </w:r>
+            <w:proofErr w:type="gramEnd"/>
+            <w:r>
+              <w:t xml:space="preserve"> родительским для классов работника и клиента</w:t>
+            </w:r>
+          </w:p>
+        </w:tc>
+      </w:tr>
+      <w:tr>
+        <w:tc>
+          <w:tcPr>
+            <w:tcW w:w="4814" w:type="dxa"/>
+          </w:tcPr>
+          <w:p>
+            <w:pPr>
+              <w:pStyle w:val="af6"/>
+              <w:rPr>
+                <w:lang w:val="en-US"/>
+              </w:rPr>
+            </w:pPr>
+            <w:r>
+              <w:rPr>
+                <w:lang w:val="en-US"/>
+              </w:rPr>
+              <w:t>Work</w:t>
+            </w:r>
+          </w:p>
+        </w:tc>
+        <w:tc>
+          <w:tcPr>
+            <w:tcW w:w="4814" w:type="dxa"/>
+          </w:tcPr>
+          <w:p>
+            <w:pPr>
+              <w:pStyle w:val="af6"/>
+              <w:rPr>
+                <w:lang w:val="en-US"/>
+              </w:rPr>
+            </w:pPr>
+            <w:r>
+              <w:t>Класс работника.</w:t>
+            </w:r>
+          </w:p>
+        </w:tc>
+      </w:tr>
+      <w:tr>
+        <w:tc>
+          <w:tcPr>
+            <w:tcW w:w="4814" w:type="dxa"/>
+          </w:tcPr>
+          <w:p>
+            <w:pPr>
+              <w:pStyle w:val="af6"/>
+              <w:rPr>
+                <w:lang w:val="en-US"/>
+              </w:rPr>
+            </w:pPr>
+            <w:r>
+              <w:rPr>
+                <w:lang w:val="en-US"/>
+              </w:rPr>
+              <w:t>Client</w:t>
+            </w:r>
+          </w:p>
+        </w:tc>
+        <w:tc>
+          <w:tcPr>
+            <w:tcW w:w="4814" w:type="dxa"/>
+          </w:tcPr>
+          <w:p>
+            <w:pPr>
+              <w:pStyle w:val="af6"/>
+            </w:pPr>
+            <w:r>
+              <w:t>Класс клиента</w:t>
+            </w:r>
+          </w:p>
+        </w:tc>
+      </w:tr>
+      <w:tr>
+        <w:tc>
+          <w:tcPr>
+            <w:tcW w:w="4814" w:type="dxa"/>
+          </w:tcPr>
+          <w:p>
+            <w:pPr>
+              <w:pStyle w:val="af6"/>
+              <w:rPr>
+                <w:lang w:val="en-US"/>
+              </w:rPr>
+            </w:pPr>
+            <w:r>
+              <w:rPr>
+                <w:lang w:val="en-US"/>
+              </w:rPr>
+              <w:t>Medication</w:t>
+            </w:r>
+          </w:p>
+        </w:tc>
+        <w:tc>
+          <w:tcPr>
+            <w:tcW w:w="4814" w:type="dxa"/>
+          </w:tcPr>
+          <w:p>
+            <w:pPr>
+              <w:pStyle w:val="af6"/>
+            </w:pPr>
+            <w:r>
+              <w:t>Класс описания лекарства. Описывает название и кол-во</w:t>
+            </w:r>
+          </w:p>
+        </w:tc>
+      </w:tr>
+      <w:tr>
+        <w:tc>
+          <w:tcPr>
+            <w:tcW w:w="4814" w:type="dxa"/>
+          </w:tcPr>
+          <w:p>
+            <w:pPr>
+              <w:pStyle w:val="af6"/>
+              <w:rPr>
+                <w:lang w:val="en-US"/>
+              </w:rPr>
+            </w:pPr>
+            <w:r>
+              <w:rPr>
+                <w:lang w:val="en-US"/>
+              </w:rPr>
+              <w:t>Database</w:t>
+            </w:r>
+          </w:p>
+        </w:tc>
+        <w:tc>
+          <w:tcPr>
+            <w:tcW w:w="4814" w:type="dxa"/>
+          </w:tcPr>
+          <w:p>
+            <w:pPr>
+              <w:pStyle w:val="af6"/>
+            </w:pPr>
+            <w:r>
+              <w:t>Класс базы данных, предоставляет методы для работы с информацией о клиентах, пользователях и медикаментах</w:t>
+            </w:r>
+          </w:p>
+        </w:tc>
+      </w:tr>
+    </w:tbl>
     <w:p>
       <w:pPr>
-        <w:pStyle w:val="a5"/>
+        <w:pStyle w:val="af5"/>
       </w:pPr>
       <w:r>
-        <w:t>Рисунок 4.1 – Диаграмма кооперации</w:t>
+        <w:t>Таблица 2.2 – Взаимодействие между классами.</w:t>
       </w:r>
     </w:p>
+    <w:tbl>
+      <w:tblPr>
+        <w:tblStyle w:val="aff1"/>
+        <w:tblW w:w="0" w:type="auto"/>
+        <w:tblLook w:val="04A0" w:firstRow="1" w:lastRow="0" w:firstColumn="1" w:lastColumn="0" w:noHBand="0" w:noVBand="1"/>
+      </w:tblPr>
+      <w:tblGrid>
+        <w:gridCol w:w="2407"/>
+        <w:gridCol w:w="2407"/>
+        <w:gridCol w:w="2407"/>
+        <w:gridCol w:w="2407"/>
+      </w:tblGrid>
+      <w:tr>
+        <w:tc>
+          <w:tcPr>
+            <w:tcW w:w="2407" w:type="dxa"/>
+          </w:tcPr>
+          <w:p>
+            <w:pPr>
+              <w:pStyle w:val="af6"/>
+              <w:rPr>
+                <w:b/>
+                <w:bCs/>
+              </w:rPr>
+            </w:pPr>
+            <w:r>
+              <w:rPr>
+                <w:b/>
+                <w:bCs/>
+              </w:rPr>
+              <w:t>Класс</w:t>
+            </w:r>
+          </w:p>
+        </w:tc>
+        <w:tc>
+          <w:tcPr>
+            <w:tcW w:w="2407" w:type="dxa"/>
+          </w:tcPr>
+          <w:p>
+            <w:pPr>
+              <w:pStyle w:val="af6"/>
+              <w:rPr>
+                <w:b/>
+                <w:bCs/>
+              </w:rPr>
+            </w:pPr>
+            <w:r>
+              <w:rPr>
+                <w:b/>
+                <w:bCs/>
+              </w:rPr>
+              <w:t>Кратность</w:t>
+            </w:r>
+          </w:p>
+        </w:tc>
+        <w:tc>
+          <w:tcPr>
+            <w:tcW w:w="2407" w:type="dxa"/>
+          </w:tcPr>
+          <w:p>
+            <w:pPr>
+              <w:pStyle w:val="af6"/>
+              <w:rPr>
+                <w:b/>
+                <w:bCs/>
+              </w:rPr>
+            </w:pPr>
+            <w:r>
+              <w:rPr>
+                <w:b/>
+                <w:bCs/>
+              </w:rPr>
+              <w:t>Тип отношения</w:t>
+            </w:r>
+          </w:p>
+        </w:tc>
+        <w:tc>
+          <w:tcPr>
+            <w:tcW w:w="2407" w:type="dxa"/>
+          </w:tcPr>
+          <w:p>
+            <w:pPr>
+              <w:pStyle w:val="af6"/>
+              <w:rPr>
+                <w:b/>
+                <w:bCs/>
+              </w:rPr>
+            </w:pPr>
+            <w:r>
+              <w:rPr>
+                <w:b/>
+                <w:bCs/>
+              </w:rPr>
+              <w:t>Класс</w:t>
+            </w:r>
+          </w:p>
+        </w:tc>
+      </w:tr>
+      <w:tr>
+        <w:tc>
+          <w:tcPr>
+            <w:tcW w:w="2407" w:type="dxa"/>
+          </w:tcPr>
+          <w:p>
+            <w:pPr>
+              <w:pStyle w:val="af6"/>
+              <w:rPr>
+                <w:lang w:val="en-US"/>
+              </w:rPr>
+            </w:pPr>
+            <w:r>
+              <w:rPr>
+                <w:lang w:val="en-US"/>
+              </w:rPr>
+              <w:t>Medication</w:t>
+            </w:r>
+          </w:p>
+        </w:tc>
+        <w:tc>
+          <w:tcPr>
+            <w:tcW w:w="2407" w:type="dxa"/>
+          </w:tcPr>
+          <w:p>
+            <w:pPr>
+              <w:pStyle w:val="af6"/>
+            </w:pPr>
+            <w:r>
+              <w:t>Многие к одному</w:t>
+            </w:r>
+          </w:p>
+        </w:tc>
+        <w:tc>
+          <w:tcPr>
+            <w:tcW w:w="2407" w:type="dxa"/>
+          </w:tcPr>
+          <w:p>
+            <w:pPr>
+              <w:pStyle w:val="af6"/>
+            </w:pPr>
+            <w:r>
+              <w:t>Композиция</w:t>
+            </w:r>
+          </w:p>
+        </w:tc>
+        <w:tc>
+          <w:tcPr>
+            <w:tcW w:w="2407" w:type="dxa"/>
+          </w:tcPr>
+          <w:p>
+            <w:pPr>
+              <w:pStyle w:val="af6"/>
+              <w:rPr>
+                <w:lang w:val="en-US"/>
+              </w:rPr>
+            </w:pPr>
+            <w:r>
+              <w:rPr>
+                <w:lang w:val="en-US"/>
+              </w:rPr>
+              <w:t>Database</w:t>
+            </w:r>
+          </w:p>
+        </w:tc>
+      </w:tr>
+      <w:tr>
+        <w:tc>
+          <w:tcPr>
+            <w:tcW w:w="2407" w:type="dxa"/>
+          </w:tcPr>
+          <w:p>
+            <w:pPr>
+              <w:pStyle w:val="af6"/>
+              <w:rPr>
+                <w:lang w:val="en-US"/>
+              </w:rPr>
+            </w:pPr>
+            <w:r>
+              <w:rPr>
+                <w:lang w:val="en-US"/>
+              </w:rPr>
+              <w:t>Worker</w:t>
+            </w:r>
+          </w:p>
+        </w:tc>
+        <w:tc>
+          <w:tcPr>
+            <w:tcW w:w="2407" w:type="dxa"/>
+          </w:tcPr>
+          <w:p>
+            <w:pPr>
+              <w:pStyle w:val="af6"/>
+            </w:pPr>
+            <w:r>
+              <w:t>Многие к одному</w:t>
+            </w:r>
+          </w:p>
+        </w:tc>
+        <w:tc>
+          <w:tcPr>
+            <w:tcW w:w="2407" w:type="dxa"/>
+          </w:tcPr>
+          <w:p>
+            <w:pPr>
+              <w:pStyle w:val="af6"/>
+            </w:pPr>
+            <w:r>
+              <w:t>Композиция</w:t>
+            </w:r>
+          </w:p>
+        </w:tc>
+        <w:tc>
+          <w:tcPr>
+            <w:tcW w:w="2407" w:type="dxa"/>
+          </w:tcPr>
+          <w:p>
+            <w:pPr>
+              <w:pStyle w:val="af6"/>
+              <w:rPr>
+                <w:lang w:val="en-US"/>
+              </w:rPr>
+            </w:pPr>
+            <w:r>
+              <w:rPr>
+                <w:lang w:val="en-US"/>
+              </w:rPr>
+              <w:t>Database</w:t>
+            </w:r>
+          </w:p>
+        </w:tc>
+      </w:tr>
+      <w:tr>
+        <w:tc>
+          <w:tcPr>
+            <w:tcW w:w="2407" w:type="dxa"/>
+          </w:tcPr>
+          <w:p>
+            <w:pPr>
+              <w:pStyle w:val="af6"/>
+              <w:rPr>
+                <w:lang w:val="en-US"/>
+              </w:rPr>
+            </w:pPr>
+            <w:r>
+              <w:rPr>
+                <w:lang w:val="en-US"/>
+              </w:rPr>
+              <w:t>Client</w:t>
+            </w:r>
+          </w:p>
+        </w:tc>
+        <w:tc>
+          <w:tcPr>
+            <w:tcW w:w="2407" w:type="dxa"/>
+          </w:tcPr>
+          <w:p>
+            <w:pPr>
+              <w:pStyle w:val="af6"/>
+            </w:pPr>
+            <w:r>
+              <w:t>Многие к одному</w:t>
+            </w:r>
+          </w:p>
+        </w:tc>
+        <w:tc>
+          <w:tcPr>
+            <w:tcW w:w="2407" w:type="dxa"/>
+          </w:tcPr>
+          <w:p>
+            <w:pPr>
+              <w:pStyle w:val="af6"/>
+            </w:pPr>
+            <w:r>
+              <w:t>Композиция</w:t>
+            </w:r>
+          </w:p>
+        </w:tc>
+        <w:tc>
+          <w:tcPr>
+            <w:tcW w:w="2407" w:type="dxa"/>
+          </w:tcPr>
+          <w:p>
+            <w:pPr>
+              <w:pStyle w:val="af6"/>
+              <w:rPr>
+                <w:lang w:val="en-US"/>
+              </w:rPr>
+            </w:pPr>
+            <w:r>
+              <w:rPr>
+                <w:lang w:val="en-US"/>
+              </w:rPr>
+              <w:t>Database</w:t>
+            </w:r>
+          </w:p>
+        </w:tc>
+      </w:tr>
+      <w:tr>
+        <w:tc>
+          <w:tcPr>
+            <w:tcW w:w="2407" w:type="dxa"/>
+          </w:tcPr>
+          <w:p>
+            <w:pPr>
+              <w:pStyle w:val="af6"/>
+              <w:rPr>
+                <w:lang w:val="en-US"/>
+              </w:rPr>
+            </w:pPr>
+            <w:r>
+              <w:rPr>
+                <w:lang w:val="en-US"/>
+              </w:rPr>
+              <w:t>Worker</w:t>
+            </w:r>
+          </w:p>
+        </w:tc>
+        <w:tc>
+          <w:tcPr>
+            <w:tcW w:w="2407" w:type="dxa"/>
+          </w:tcPr>
+          <w:p>
+            <w:pPr>
+              <w:pStyle w:val="af6"/>
+            </w:pPr>
+            <w:r>
+              <w:t>Один к одному</w:t>
+            </w:r>
+          </w:p>
+        </w:tc>
+        <w:tc>
+          <w:tcPr>
+            <w:tcW w:w="2407" w:type="dxa"/>
+          </w:tcPr>
+          <w:p>
+            <w:pPr>
+              <w:pStyle w:val="af6"/>
+            </w:pPr>
+            <w:r>
+              <w:t>Наследование</w:t>
+            </w:r>
+          </w:p>
+        </w:tc>
+        <w:tc>
+          <w:tcPr>
+            <w:tcW w:w="2407" w:type="dxa"/>
+          </w:tcPr>
+          <w:p>
+            <w:pPr>
+              <w:pStyle w:val="af6"/>
+              <w:rPr>
+                <w:lang w:val="en-US"/>
+              </w:rPr>
+            </w:pPr>
+            <w:r>
+              <w:rPr>
+                <w:lang w:val="en-US"/>
+              </w:rPr>
+              <w:t>User</w:t>
+            </w:r>
+          </w:p>
+        </w:tc>
+      </w:tr>
+      <w:tr>
+        <w:tc>
+          <w:tcPr>
+            <w:tcW w:w="2407" w:type="dxa"/>
+          </w:tcPr>
+          <w:p>
+            <w:pPr>
+              <w:pStyle w:val="af6"/>
+              <w:rPr>
+                <w:lang w:val="en-US"/>
+              </w:rPr>
+            </w:pPr>
+            <w:r>
+              <w:rPr>
+                <w:lang w:val="en-US"/>
+              </w:rPr>
+              <w:t>Client</w:t>
+            </w:r>
+          </w:p>
+        </w:tc>
+        <w:tc>
+          <w:tcPr>
+            <w:tcW w:w="2407" w:type="dxa"/>
+          </w:tcPr>
+          <w:p>
+            <w:pPr>
+              <w:pStyle w:val="af6"/>
+            </w:pPr>
+            <w:r>
+              <w:t>Один к одному</w:t>
+            </w:r>
+          </w:p>
+        </w:tc>
+        <w:tc>
+          <w:tcPr>
+            <w:tcW w:w="2407" w:type="dxa"/>
+          </w:tcPr>
+          <w:p>
+            <w:pPr>
+              <w:pStyle w:val="af6"/>
+            </w:pPr>
+            <w:r>
+              <w:t>Наследование</w:t>
+            </w:r>
+          </w:p>
+        </w:tc>
+        <w:tc>
+          <w:tcPr>
+            <w:tcW w:w="2407" w:type="dxa"/>
+          </w:tcPr>
+          <w:p>
+            <w:pPr>
+              <w:pStyle w:val="af6"/>
+              <w:rPr>
+                <w:lang w:val="en-US"/>
+              </w:rPr>
+            </w:pPr>
+            <w:r>
+              <w:rPr>
+                <w:lang w:val="en-US"/>
+              </w:rPr>
+              <w:t>User</w:t>
+            </w:r>
+          </w:p>
+        </w:tc>
+      </w:tr>
+    </w:tbl>
     <w:p>
       <w:pPr>
-        <w:spacing w:after="160" w:line="259" w:lineRule="auto"/>
-        <w:ind w:firstLine="0"/>
-        <w:jc w:val="left"/>
-      </w:pPr>
-      <w:r>
-        <w:br w:type="page"/>
-      </w:r>
+        <w:pStyle w:val="af5"/>
+      </w:pPr>
     </w:p>
     <w:p>
       <w:pPr>
-        <w:pStyle w:val="a9"/>
-      </w:pPr>
-      <w:bookmarkStart w:id="13" w:name="_Toc192713366"/>
+        <w:pStyle w:val="aff8"/>
+      </w:pPr>
+      <w:bookmarkStart w:id="12" w:name="_Toc193965435"/>
       <w:r>
         <w:lastRenderedPageBreak/>
         <w:t>ВЫВОД</w:t>
       </w:r>
-      <w:bookmarkEnd w:id="13"/>
+      <w:bookmarkEnd w:id="12"/>
     </w:p>
     <w:p>
       <w:pPr>
@@ -2193,14 +2518,42 @@
       <w:r>
         <w:rPr>
           <w:rFonts w:cs="Times New Roman"/>
-          <w:szCs w:val="28"/>
+          <w:szCs w:val="36"/>
         </w:rPr>
-        <w:t>изучению структуры моделей анализа, правила построения диаграмм последовательности, кооперации. Изучены основные типы сообщений в диаграммах, а также построены диаграммы последовательности и кооперации</w:t>
+        <w:t xml:space="preserve">изучению и построению диаграммы классов. В ходе выполнения работы были описаны сервисные функции исследуемой системы </w:t>
+      </w:r>
+      <w:r>
+        <w:rPr>
+          <w:rFonts w:cs="Times New Roman"/>
+          <w:szCs w:val="36"/>
+        </w:rPr>
+        <w:t>“</w:t>
+      </w:r>
+      <w:r>
+        <w:rPr>
+          <w:rFonts w:cs="Times New Roman"/>
+          <w:szCs w:val="36"/>
+        </w:rPr>
+        <w:t>аптека</w:t>
+      </w:r>
+      <w:r>
+        <w:rPr>
+          <w:rFonts w:cs="Times New Roman"/>
+          <w:szCs w:val="36"/>
+        </w:rPr>
+        <w:t xml:space="preserve">” </w:t>
+      </w:r>
+      <w:r>
+        <w:rPr>
+          <w:rFonts w:cs="Times New Roman"/>
+          <w:szCs w:val="36"/>
+        </w:rPr>
+        <w:t>с помощью диаграммы классов системы и таблиц описания классов и их взаимодействий.</w:t>
       </w:r>
     </w:p>
     <w:sectPr>
-      <w:footerReference w:type="default" r:id="rId13"/>
-      <w:footerReference w:type="first" r:id="rId14"/>
+      <w:footerReference w:type="default" r:id="rId11"/>
+      <w:footerReference w:type="first" r:id="rId12"/>
       <w:pgSz w:w="11906" w:h="16838"/>
       <w:pgMar w:top="1134" w:right="567" w:bottom="1134" w:left="1701" w:header="709" w:footer="709" w:gutter="0"/>
       <w:cols w:space="708"/>
@@ -2212,7 +2565,7 @@
 </file>
 
 <file path=word/endnotes.xml><?xml version="1.0" encoding="utf-8"?>
-<w:endnotes xmlns:wpc="http://schemas.microsoft.com/office/word/2010/wordprocessingCanvas" xmlns:cx="http://schemas.microsoft.com/office/drawing/2014/chartex" xmlns:cx1="http://schemas.microsoft.com/office/drawing/2015/9/8/chartex" xmlns:cx2="http://schemas.microsoft.com/office/drawing/2015/10/21/chartex" xmlns:cx3="http://schemas.microsoft.com/office/drawing/2016/5/9/chartex" xmlns:cx4="http://schemas.microsoft.com/office/drawing/2016/5/10/chartex" xmlns:cx5="http://schemas.microsoft.com/office/drawing/2016/5/11/chartex" xmlns:cx6="http://schemas.microsoft.com/office/drawing/2016/5/12/chartex" xmlns:cx7="http://schemas.microsoft.com/office/drawing/2016/5/13/chartex" xmlns:cx8="http://schemas.microsoft.com/office/drawing/2016/5/14/chartex" xmlns:mc="http://schemas.openxmlformats.org/markup-compatibility/2006" xmlns:aink="http://schemas.microsoft.com/office/drawing/2016/ink" xmlns:am3d="http://schemas.microsoft.com/office/drawing/2017/model3d" xmlns:o="urn:schemas-microsoft-com:office:office" xmlns:r="http://schemas.openxmlformats.org/officeDocument/2006/relationships" xmlns:m="http://schemas.openxmlformats.org/officeDocument/2006/math" xmlns:v="urn:schemas-microsoft-com:vml" xmlns:wp14="http://schemas.microsoft.com/office/word/2010/wordprocessingDrawing" xmlns:wp="http://schemas.openxmlformats.org/drawingml/2006/wordprocessingDrawing" xmlns:w10="urn:schemas-microsoft-com:office:word" xmlns:w="http://schemas.openxmlformats.org/wordprocessingml/2006/main" xmlns:w14="http://schemas.microsoft.com/office/word/2010/wordml" xmlns:w15="http://schemas.microsoft.com/office/word/2012/wordml" xmlns:w16cex="http://schemas.microsoft.com/office/word/2018/wordml/cex" xmlns:w16cid="http://schemas.microsoft.com/office/word/2016/wordml/cid" xmlns:w16="http://schemas.microsoft.com/office/word/2018/wordml" xmlns:w16sdtdh="http://schemas.microsoft.com/office/word/2020/wordml/sdtdatahash" xmlns:w16se="http://schemas.microsoft.com/office/word/2015/wordml/symex" xmlns:wpg="http://schemas.microsoft.com/office/word/2010/wordprocessingGroup" xmlns:wpi="http://schemas.microsoft.com/office/word/2010/wordprocessingInk" xmlns:wne="http://schemas.microsoft.com/office/word/2006/wordml" xmlns:wps="http://schemas.microsoft.com/office/word/2010/wordprocessingShape" mc:Ignorable="w14 w15 w16se w16cid w16 w16cex w16sdtdh wp14">
+<w:endnotes xmlns:wpc="http://schemas.microsoft.com/office/word/2010/wordprocessingCanvas" xmlns:cx="http://schemas.microsoft.com/office/drawing/2014/chartex" xmlns:cx1="http://schemas.microsoft.com/office/drawing/2015/9/8/chartex" xmlns:cx2="http://schemas.microsoft.com/office/drawing/2015/10/21/chartex" xmlns:cx3="http://schemas.microsoft.com/office/drawing/2016/5/9/chartex" xmlns:cx4="http://schemas.microsoft.com/office/drawing/2016/5/10/chartex" xmlns:cx5="http://schemas.microsoft.com/office/drawing/2016/5/11/chartex" xmlns:cx6="http://schemas.microsoft.com/office/drawing/2016/5/12/chartex" xmlns:cx7="http://schemas.microsoft.com/office/drawing/2016/5/13/chartex" xmlns:cx8="http://schemas.microsoft.com/office/drawing/2016/5/14/chartex" xmlns:mc="http://schemas.openxmlformats.org/markup-compatibility/2006" xmlns:aink="http://schemas.microsoft.com/office/drawing/2016/ink" xmlns:am3d="http://schemas.microsoft.com/office/drawing/2017/model3d" xmlns:o="urn:schemas-microsoft-com:office:office" xmlns:oel="http://schemas.microsoft.com/office/2019/extlst" xmlns:r="http://schemas.openxmlformats.org/officeDocument/2006/relationships" xmlns:m="http://schemas.openxmlformats.org/officeDocument/2006/math" xmlns:v="urn:schemas-microsoft-com:vml" xmlns:wp14="http://schemas.microsoft.com/office/word/2010/wordprocessingDrawing" xmlns:wp="http://schemas.openxmlformats.org/drawingml/2006/wordprocessingDrawing" xmlns:w10="urn:schemas-microsoft-com:office:word" xmlns:w="http://schemas.openxmlformats.org/wordprocessingml/2006/main" xmlns:w14="http://schemas.microsoft.com/office/word/2010/wordml" xmlns:w15="http://schemas.microsoft.com/office/word/2012/wordml" xmlns:w16cex="http://schemas.microsoft.com/office/word/2018/wordml/cex" xmlns:w16cid="http://schemas.microsoft.com/office/word/2016/wordml/cid" xmlns:w16="http://schemas.microsoft.com/office/word/2018/wordml" xmlns:w16du="http://schemas.microsoft.com/office/word/2023/wordml/word16du" xmlns:w16sdtdh="http://schemas.microsoft.com/office/word/2020/wordml/sdtdatahash" xmlns:w16sdtfl="http://schemas.microsoft.com/office/word/2024/wordml/sdtformatlock" xmlns:w16se="http://schemas.microsoft.com/office/word/2015/wordml/symex" xmlns:wpg="http://schemas.microsoft.com/office/word/2010/wordprocessingGroup" xmlns:wpi="http://schemas.microsoft.com/office/word/2010/wordprocessingInk" xmlns:wne="http://schemas.microsoft.com/office/word/2006/wordml" xmlns:wps="http://schemas.microsoft.com/office/word/2010/wordprocessingShape" mc:Ignorable="w14 w15 w16se w16cid w16 w16cex w16sdtdh w16sdtfl w16du wp14">
   <w:endnote w:type="separator" w:id="-1">
     <w:p>
       <w:pPr>
@@ -2237,7 +2590,7 @@
 </file>
 
 <file path=word/footer1.xml><?xml version="1.0" encoding="utf-8"?>
-<w:ftr xmlns:wpc="http://schemas.microsoft.com/office/word/2010/wordprocessingCanvas" xmlns:cx="http://schemas.microsoft.com/office/drawing/2014/chartex" xmlns:cx1="http://schemas.microsoft.com/office/drawing/2015/9/8/chartex" xmlns:cx2="http://schemas.microsoft.com/office/drawing/2015/10/21/chartex" xmlns:cx3="http://schemas.microsoft.com/office/drawing/2016/5/9/chartex" xmlns:cx4="http://schemas.microsoft.com/office/drawing/2016/5/10/chartex" xmlns:cx5="http://schemas.microsoft.com/office/drawing/2016/5/11/chartex" xmlns:cx6="http://schemas.microsoft.com/office/drawing/2016/5/12/chartex" xmlns:cx7="http://schemas.microsoft.com/office/drawing/2016/5/13/chartex" xmlns:cx8="http://schemas.microsoft.com/office/drawing/2016/5/14/chartex" xmlns:mc="http://schemas.openxmlformats.org/markup-compatibility/2006" xmlns:aink="http://schemas.microsoft.com/office/drawing/2016/ink" xmlns:am3d="http://schemas.microsoft.com/office/drawing/2017/model3d" xmlns:o="urn:schemas-microsoft-com:office:office" xmlns:r="http://schemas.openxmlformats.org/officeDocument/2006/relationships" xmlns:m="http://schemas.openxmlformats.org/officeDocument/2006/math" xmlns:v="urn:schemas-microsoft-com:vml" xmlns:wp14="http://schemas.microsoft.com/office/word/2010/wordprocessingDrawing" xmlns:wp="http://schemas.openxmlformats.org/drawingml/2006/wordprocessingDrawing" xmlns:w10="urn:schemas-microsoft-com:office:word" xmlns:w="http://schemas.openxmlformats.org/wordprocessingml/2006/main" xmlns:w14="http://schemas.microsoft.com/office/word/2010/wordml" xmlns:w15="http://schemas.microsoft.com/office/word/2012/wordml" xmlns:w16cex="http://schemas.microsoft.com/office/word/2018/wordml/cex" xmlns:w16cid="http://schemas.microsoft.com/office/word/2016/wordml/cid" xmlns:w16="http://schemas.microsoft.com/office/word/2018/wordml" xmlns:w16sdtdh="http://schemas.microsoft.com/office/word/2020/wordml/sdtdatahash" xmlns:w16se="http://schemas.microsoft.com/office/word/2015/wordml/symex" xmlns:wpg="http://schemas.microsoft.com/office/word/2010/wordprocessingGroup" xmlns:wpi="http://schemas.microsoft.com/office/word/2010/wordprocessingInk" xmlns:wne="http://schemas.microsoft.com/office/word/2006/wordml" xmlns:wps="http://schemas.microsoft.com/office/word/2010/wordprocessingShape" mc:Ignorable="w14 w15 w16se w16cid w16 w16cex w16sdtdh wp14">
+<w:ftr xmlns:wpc="http://schemas.microsoft.com/office/word/2010/wordprocessingCanvas" xmlns:cx="http://schemas.microsoft.com/office/drawing/2014/chartex" xmlns:cx1="http://schemas.microsoft.com/office/drawing/2015/9/8/chartex" xmlns:cx2="http://schemas.microsoft.com/office/drawing/2015/10/21/chartex" xmlns:cx3="http://schemas.microsoft.com/office/drawing/2016/5/9/chartex" xmlns:cx4="http://schemas.microsoft.com/office/drawing/2016/5/10/chartex" xmlns:cx5="http://schemas.microsoft.com/office/drawing/2016/5/11/chartex" xmlns:cx6="http://schemas.microsoft.com/office/drawing/2016/5/12/chartex" xmlns:cx7="http://schemas.microsoft.com/office/drawing/2016/5/13/chartex" xmlns:cx8="http://schemas.microsoft.com/office/drawing/2016/5/14/chartex" xmlns:mc="http://schemas.openxmlformats.org/markup-compatibility/2006" xmlns:aink="http://schemas.microsoft.com/office/drawing/2016/ink" xmlns:am3d="http://schemas.microsoft.com/office/drawing/2017/model3d" xmlns:o="urn:schemas-microsoft-com:office:office" xmlns:oel="http://schemas.microsoft.com/office/2019/extlst" xmlns:r="http://schemas.openxmlformats.org/officeDocument/2006/relationships" xmlns:m="http://schemas.openxmlformats.org/officeDocument/2006/math" xmlns:v="urn:schemas-microsoft-com:vml" xmlns:wp14="http://schemas.microsoft.com/office/word/2010/wordprocessingDrawing" xmlns:wp="http://schemas.openxmlformats.org/drawingml/2006/wordprocessingDrawing" xmlns:w10="urn:schemas-microsoft-com:office:word" xmlns:w="http://schemas.openxmlformats.org/wordprocessingml/2006/main" xmlns:w14="http://schemas.microsoft.com/office/word/2010/wordml" xmlns:w15="http://schemas.microsoft.com/office/word/2012/wordml" xmlns:w16cex="http://schemas.microsoft.com/office/word/2018/wordml/cex" xmlns:w16cid="http://schemas.microsoft.com/office/word/2016/wordml/cid" xmlns:w16="http://schemas.microsoft.com/office/word/2018/wordml" xmlns:w16du="http://schemas.microsoft.com/office/word/2023/wordml/word16du" xmlns:w16sdtdh="http://schemas.microsoft.com/office/word/2020/wordml/sdtdatahash" xmlns:w16sdtfl="http://schemas.microsoft.com/office/word/2024/wordml/sdtformatlock" xmlns:w16se="http://schemas.microsoft.com/office/word/2015/wordml/symex" xmlns:wpg="http://schemas.microsoft.com/office/word/2010/wordprocessingGroup" xmlns:wpi="http://schemas.microsoft.com/office/word/2010/wordprocessingInk" xmlns:wne="http://schemas.microsoft.com/office/word/2006/wordml" xmlns:wps="http://schemas.microsoft.com/office/word/2010/wordprocessingShape" mc:Ignorable="w14 w15 w16se w16cid w16 w16cex w16sdtdh w16sdtfl w16du wp14">
   <w:sdt>
     <w:sdtPr>
       <w:id w:val="-1820419561"/>
@@ -2254,7 +2607,7 @@
     <w:sdtContent>
       <w:p>
         <w:pPr>
-          <w:pStyle w:val="Footer"/>
+          <w:pStyle w:val="affd"/>
           <w:ind w:firstLine="0"/>
           <w:jc w:val="center"/>
         </w:pPr>
@@ -2284,7 +2637,7 @@
   </w:sdt>
   <w:p>
     <w:pPr>
-      <w:pStyle w:val="Footer"/>
+      <w:pStyle w:val="affd"/>
       <w:ind w:firstLine="0"/>
       <w:jc w:val="center"/>
       <w:rPr>
@@ -2296,10 +2649,10 @@
 </file>
 
 <file path=word/footer2.xml><?xml version="1.0" encoding="utf-8"?>
-<w:ftr xmlns:wpc="http://schemas.microsoft.com/office/word/2010/wordprocessingCanvas" xmlns:cx="http://schemas.microsoft.com/office/drawing/2014/chartex" xmlns:cx1="http://schemas.microsoft.com/office/drawing/2015/9/8/chartex" xmlns:cx2="http://schemas.microsoft.com/office/drawing/2015/10/21/chartex" xmlns:cx3="http://schemas.microsoft.com/office/drawing/2016/5/9/chartex" xmlns:cx4="http://schemas.microsoft.com/office/drawing/2016/5/10/chartex" xmlns:cx5="http://schemas.microsoft.com/office/drawing/2016/5/11/chartex" xmlns:cx6="http://schemas.microsoft.com/office/drawing/2016/5/12/chartex" xmlns:cx7="http://schemas.microsoft.com/office/drawing/2016/5/13/chartex" xmlns:cx8="http://schemas.microsoft.com/office/drawing/2016/5/14/chartex" xmlns:mc="http://schemas.openxmlformats.org/markup-compatibility/2006" xmlns:aink="http://schemas.microsoft.com/office/drawing/2016/ink" xmlns:am3d="http://schemas.microsoft.com/office/drawing/2017/model3d" xmlns:o="urn:schemas-microsoft-com:office:office" xmlns:r="http://schemas.openxmlformats.org/officeDocument/2006/relationships" xmlns:m="http://schemas.openxmlformats.org/officeDocument/2006/math" xmlns:v="urn:schemas-microsoft-com:vml" xmlns:wp14="http://schemas.microsoft.com/office/word/2010/wordprocessingDrawing" xmlns:wp="http://schemas.openxmlformats.org/drawingml/2006/wordprocessingDrawing" xmlns:w10="urn:schemas-microsoft-com:office:word" xmlns:w="http://schemas.openxmlformats.org/wordprocessingml/2006/main" xmlns:w14="http://schemas.microsoft.com/office/word/2010/wordml" xmlns:w15="http://schemas.microsoft.com/office/word/2012/wordml" xmlns:w16cex="http://schemas.microsoft.com/office/word/2018/wordml/cex" xmlns:w16cid="http://schemas.microsoft.com/office/word/2016/wordml/cid" xmlns:w16="http://schemas.microsoft.com/office/word/2018/wordml" xmlns:w16sdtdh="http://schemas.microsoft.com/office/word/2020/wordml/sdtdatahash" xmlns:w16se="http://schemas.microsoft.com/office/word/2015/wordml/symex" xmlns:wpg="http://schemas.microsoft.com/office/word/2010/wordprocessingGroup" xmlns:wpi="http://schemas.microsoft.com/office/word/2010/wordprocessingInk" xmlns:wne="http://schemas.microsoft.com/office/word/2006/wordml" xmlns:wps="http://schemas.microsoft.com/office/word/2010/wordprocessingShape" mc:Ignorable="w14 w15 w16se w16cid w16 w16cex w16sdtdh wp14">
+<w:ftr xmlns:wpc="http://schemas.microsoft.com/office/word/2010/wordprocessingCanvas" xmlns:cx="http://schemas.microsoft.com/office/drawing/2014/chartex" xmlns:cx1="http://schemas.microsoft.com/office/drawing/2015/9/8/chartex" xmlns:cx2="http://schemas.microsoft.com/office/drawing/2015/10/21/chartex" xmlns:cx3="http://schemas.microsoft.com/office/drawing/2016/5/9/chartex" xmlns:cx4="http://schemas.microsoft.com/office/drawing/2016/5/10/chartex" xmlns:cx5="http://schemas.microsoft.com/office/drawing/2016/5/11/chartex" xmlns:cx6="http://schemas.microsoft.com/office/drawing/2016/5/12/chartex" xmlns:cx7="http://schemas.microsoft.com/office/drawing/2016/5/13/chartex" xmlns:cx8="http://schemas.microsoft.com/office/drawing/2016/5/14/chartex" xmlns:mc="http://schemas.openxmlformats.org/markup-compatibility/2006" xmlns:aink="http://schemas.microsoft.com/office/drawing/2016/ink" xmlns:am3d="http://schemas.microsoft.com/office/drawing/2017/model3d" xmlns:o="urn:schemas-microsoft-com:office:office" xmlns:oel="http://schemas.microsoft.com/office/2019/extlst" xmlns:r="http://schemas.openxmlformats.org/officeDocument/2006/relationships" xmlns:m="http://schemas.openxmlformats.org/officeDocument/2006/math" xmlns:v="urn:schemas-microsoft-com:vml" xmlns:wp14="http://schemas.microsoft.com/office/word/2010/wordprocessingDrawing" xmlns:wp="http://schemas.openxmlformats.org/drawingml/2006/wordprocessingDrawing" xmlns:w10="urn:schemas-microsoft-com:office:word" xmlns:w="http://schemas.openxmlformats.org/wordprocessingml/2006/main" xmlns:w14="http://schemas.microsoft.com/office/word/2010/wordml" xmlns:w15="http://schemas.microsoft.com/office/word/2012/wordml" xmlns:w16cex="http://schemas.microsoft.com/office/word/2018/wordml/cex" xmlns:w16cid="http://schemas.microsoft.com/office/word/2016/wordml/cid" xmlns:w16="http://schemas.microsoft.com/office/word/2018/wordml" xmlns:w16du="http://schemas.microsoft.com/office/word/2023/wordml/word16du" xmlns:w16sdtdh="http://schemas.microsoft.com/office/word/2020/wordml/sdtdatahash" xmlns:w16sdtfl="http://schemas.microsoft.com/office/word/2024/wordml/sdtformatlock" xmlns:w16se="http://schemas.microsoft.com/office/word/2015/wordml/symex" xmlns:wpg="http://schemas.microsoft.com/office/word/2010/wordprocessingGroup" xmlns:wpi="http://schemas.microsoft.com/office/word/2010/wordprocessingInk" xmlns:wne="http://schemas.microsoft.com/office/word/2006/wordml" xmlns:wps="http://schemas.microsoft.com/office/word/2010/wordprocessingShape" mc:Ignorable="w14 w15 w16se w16cid w16 w16cex w16sdtdh w16sdtfl w16du wp14">
   <w:p>
     <w:pPr>
-      <w:pStyle w:val="Footer"/>
+      <w:pStyle w:val="affd"/>
       <w:ind w:firstLine="0"/>
       <w:jc w:val="center"/>
       <w:rPr>
@@ -2311,7 +2664,7 @@
 </file>
 
 <file path=word/footnotes.xml><?xml version="1.0" encoding="utf-8"?>
-<w:footnotes xmlns:wpc="http://schemas.microsoft.com/office/word/2010/wordprocessingCanvas" xmlns:cx="http://schemas.microsoft.com/office/drawing/2014/chartex" xmlns:cx1="http://schemas.microsoft.com/office/drawing/2015/9/8/chartex" xmlns:cx2="http://schemas.microsoft.com/office/drawing/2015/10/21/chartex" xmlns:cx3="http://schemas.microsoft.com/office/drawing/2016/5/9/chartex" xmlns:cx4="http://schemas.microsoft.com/office/drawing/2016/5/10/chartex" xmlns:cx5="http://schemas.microsoft.com/office/drawing/2016/5/11/chartex" xmlns:cx6="http://schemas.microsoft.com/office/drawing/2016/5/12/chartex" xmlns:cx7="http://schemas.microsoft.com/office/drawing/2016/5/13/chartex" xmlns:cx8="http://schemas.microsoft.com/office/drawing/2016/5/14/chartex" xmlns:mc="http://schemas.openxmlformats.org/markup-compatibility/2006" xmlns:aink="http://schemas.microsoft.com/office/drawing/2016/ink" xmlns:am3d="http://schemas.microsoft.com/office/drawing/2017/model3d" xmlns:o="urn:schemas-microsoft-com:office:office" xmlns:r="http://schemas.openxmlformats.org/officeDocument/2006/relationships" xmlns:m="http://schemas.openxmlformats.org/officeDocument/2006/math" xmlns:v="urn:schemas-microsoft-com:vml" xmlns:wp14="http://schemas.microsoft.com/office/word/2010/wordprocessingDrawing" xmlns:wp="http://schemas.openxmlformats.org/drawingml/2006/wordprocessingDrawing" xmlns:w10="urn:schemas-microsoft-com:office:word" xmlns:w="http://schemas.openxmlformats.org/wordprocessingml/2006/main" xmlns:w14="http://schemas.microsoft.com/office/word/2010/wordml" xmlns:w15="http://schemas.microsoft.com/office/word/2012/wordml" xmlns:w16cex="http://schemas.microsoft.com/office/word/2018/wordml/cex" xmlns:w16cid="http://schemas.microsoft.com/office/word/2016/wordml/cid" xmlns:w16="http://schemas.microsoft.com/office/word/2018/wordml" xmlns:w16sdtdh="http://schemas.microsoft.com/office/word/2020/wordml/sdtdatahash" xmlns:w16se="http://schemas.microsoft.com/office/word/2015/wordml/symex" xmlns:wpg="http://schemas.microsoft.com/office/word/2010/wordprocessingGroup" xmlns:wpi="http://schemas.microsoft.com/office/word/2010/wordprocessingInk" xmlns:wne="http://schemas.microsoft.com/office/word/2006/wordml" xmlns:wps="http://schemas.microsoft.com/office/word/2010/wordprocessingShape" mc:Ignorable="w14 w15 w16se w16cid w16 w16cex w16sdtdh wp14">
+<w:footnotes xmlns:wpc="http://schemas.microsoft.com/office/word/2010/wordprocessingCanvas" xmlns:cx="http://schemas.microsoft.com/office/drawing/2014/chartex" xmlns:cx1="http://schemas.microsoft.com/office/drawing/2015/9/8/chartex" xmlns:cx2="http://schemas.microsoft.com/office/drawing/2015/10/21/chartex" xmlns:cx3="http://schemas.microsoft.com/office/drawing/2016/5/9/chartex" xmlns:cx4="http://schemas.microsoft.com/office/drawing/2016/5/10/chartex" xmlns:cx5="http://schemas.microsoft.com/office/drawing/2016/5/11/chartex" xmlns:cx6="http://schemas.microsoft.com/office/drawing/2016/5/12/chartex" xmlns:cx7="http://schemas.microsoft.com/office/drawing/2016/5/13/chartex" xmlns:cx8="http://schemas.microsoft.com/office/drawing/2016/5/14/chartex" xmlns:mc="http://schemas.openxmlformats.org/markup-compatibility/2006" xmlns:aink="http://schemas.microsoft.com/office/drawing/2016/ink" xmlns:am3d="http://schemas.microsoft.com/office/drawing/2017/model3d" xmlns:o="urn:schemas-microsoft-com:office:office" xmlns:oel="http://schemas.microsoft.com/office/2019/extlst" xmlns:r="http://schemas.openxmlformats.org/officeDocument/2006/relationships" xmlns:m="http://schemas.openxmlformats.org/officeDocument/2006/math" xmlns:v="urn:schemas-microsoft-com:vml" xmlns:wp14="http://schemas.microsoft.com/office/word/2010/wordprocessingDrawing" xmlns:wp="http://schemas.openxmlformats.org/drawingml/2006/wordprocessingDrawing" xmlns:w10="urn:schemas-microsoft-com:office:word" xmlns:w="http://schemas.openxmlformats.org/wordprocessingml/2006/main" xmlns:w14="http://schemas.microsoft.com/office/word/2010/wordml" xmlns:w15="http://schemas.microsoft.com/office/word/2012/wordml" xmlns:w16cex="http://schemas.microsoft.com/office/word/2018/wordml/cex" xmlns:w16cid="http://schemas.microsoft.com/office/word/2016/wordml/cid" xmlns:w16="http://schemas.microsoft.com/office/word/2018/wordml" xmlns:w16du="http://schemas.microsoft.com/office/word/2023/wordml/word16du" xmlns:w16sdtdh="http://schemas.microsoft.com/office/word/2020/wordml/sdtdatahash" xmlns:w16sdtfl="http://schemas.microsoft.com/office/word/2024/wordml/sdtformatlock" xmlns:w16se="http://schemas.microsoft.com/office/word/2015/wordml/symex" xmlns:wpg="http://schemas.microsoft.com/office/word/2010/wordprocessingGroup" xmlns:wpi="http://schemas.microsoft.com/office/word/2010/wordprocessingInk" xmlns:wne="http://schemas.microsoft.com/office/word/2006/wordml" xmlns:wps="http://schemas.microsoft.com/office/word/2010/wordprocessingShape" mc:Ignorable="w14 w15 w16se w16cid w16 w16cex w16sdtdh w16sdtfl w16du wp14">
   <w:footnote w:type="separator" w:id="-1">
     <w:p>
       <w:pPr>
@@ -2336,7 +2689,7 @@
 </file>
 
 <file path=word/numbering.xml><?xml version="1.0" encoding="utf-8"?>
-<w:numbering xmlns:wpc="http://schemas.microsoft.com/office/word/2010/wordprocessingCanvas" xmlns:cx="http://schemas.microsoft.com/office/drawing/2014/chartex" xmlns:cx1="http://schemas.microsoft.com/office/drawing/2015/9/8/chartex" xmlns:cx2="http://schemas.microsoft.com/office/drawing/2015/10/21/chartex" xmlns:cx3="http://schemas.microsoft.com/office/drawing/2016/5/9/chartex" xmlns:cx4="http://schemas.microsoft.com/office/drawing/2016/5/10/chartex" xmlns:cx5="http://schemas.microsoft.com/office/drawing/2016/5/11/chartex" xmlns:cx6="http://schemas.microsoft.com/office/drawing/2016/5/12/chartex" xmlns:cx7="http://schemas.microsoft.com/office/drawing/2016/5/13/chartex" xmlns:cx8="http://schemas.microsoft.com/office/drawing/2016/5/14/chartex" xmlns:mc="http://schemas.openxmlformats.org/markup-compatibility/2006" xmlns:aink="http://schemas.microsoft.com/office/drawing/2016/ink" xmlns:am3d="http://schemas.microsoft.com/office/drawing/2017/model3d" xmlns:o="urn:schemas-microsoft-com:office:office" xmlns:r="http://schemas.openxmlformats.org/officeDocument/2006/relationships" xmlns:m="http://schemas.openxmlformats.org/officeDocument/2006/math" xmlns:v="urn:schemas-microsoft-com:vml" xmlns:wp14="http://schemas.microsoft.com/office/word/2010/wordprocessingDrawing" xmlns:wp="http://schemas.openxmlformats.org/drawingml/2006/wordprocessingDrawing" xmlns:w10="urn:schemas-microsoft-com:office:word" xmlns:w="http://schemas.openxmlformats.org/wordprocessingml/2006/main" xmlns:w14="http://schemas.microsoft.com/office/word/2010/wordml" xmlns:w15="http://schemas.microsoft.com/office/word/2012/wordml" xmlns:w16cex="http://schemas.microsoft.com/office/word/2018/wordml/cex" xmlns:w16cid="http://schemas.microsoft.com/office/word/2016/wordml/cid" xmlns:w16="http://schemas.microsoft.com/office/word/2018/wordml" xmlns:w16sdtdh="http://schemas.microsoft.com/office/word/2020/wordml/sdtdatahash" xmlns:w16se="http://schemas.microsoft.com/office/word/2015/wordml/symex" xmlns:wpg="http://schemas.microsoft.com/office/word/2010/wordprocessingGroup" xmlns:wpi="http://schemas.microsoft.com/office/word/2010/wordprocessingInk" xmlns:wne="http://schemas.microsoft.com/office/word/2006/wordml" xmlns:wps="http://schemas.microsoft.com/office/word/2010/wordprocessingShape" mc:Ignorable="w14 w15 w16se w16cid w16 w16cex w16sdtdh wp14">
+<w:numbering xmlns:wpc="http://schemas.microsoft.com/office/word/2010/wordprocessingCanvas" xmlns:cx="http://schemas.microsoft.com/office/drawing/2014/chartex" xmlns:cx1="http://schemas.microsoft.com/office/drawing/2015/9/8/chartex" xmlns:cx2="http://schemas.microsoft.com/office/drawing/2015/10/21/chartex" xmlns:cx3="http://schemas.microsoft.com/office/drawing/2016/5/9/chartex" xmlns:cx4="http://schemas.microsoft.com/office/drawing/2016/5/10/chartex" xmlns:cx5="http://schemas.microsoft.com/office/drawing/2016/5/11/chartex" xmlns:cx6="http://schemas.microsoft.com/office/drawing/2016/5/12/chartex" xmlns:cx7="http://schemas.microsoft.com/office/drawing/2016/5/13/chartex" xmlns:cx8="http://schemas.microsoft.com/office/drawing/2016/5/14/chartex" xmlns:mc="http://schemas.openxmlformats.org/markup-compatibility/2006" xmlns:aink="http://schemas.microsoft.com/office/drawing/2016/ink" xmlns:am3d="http://schemas.microsoft.com/office/drawing/2017/model3d" xmlns:o="urn:schemas-microsoft-com:office:office" xmlns:oel="http://schemas.microsoft.com/office/2019/extlst" xmlns:r="http://schemas.openxmlformats.org/officeDocument/2006/relationships" xmlns:m="http://schemas.openxmlformats.org/officeDocument/2006/math" xmlns:v="urn:schemas-microsoft-com:vml" xmlns:wp14="http://schemas.microsoft.com/office/word/2010/wordprocessingDrawing" xmlns:wp="http://schemas.openxmlformats.org/drawingml/2006/wordprocessingDrawing" xmlns:w10="urn:schemas-microsoft-com:office:word" xmlns:w="http://schemas.openxmlformats.org/wordprocessingml/2006/main" xmlns:w14="http://schemas.microsoft.com/office/word/2010/wordml" xmlns:w15="http://schemas.microsoft.com/office/word/2012/wordml" xmlns:w16cex="http://schemas.microsoft.com/office/word/2018/wordml/cex" xmlns:w16cid="http://schemas.microsoft.com/office/word/2016/wordml/cid" xmlns:w16="http://schemas.microsoft.com/office/word/2018/wordml" xmlns:w16du="http://schemas.microsoft.com/office/word/2023/wordml/word16du" xmlns:w16sdtdh="http://schemas.microsoft.com/office/word/2020/wordml/sdtdatahash" xmlns:w16sdtfl="http://schemas.microsoft.com/office/word/2024/wordml/sdtformatlock" xmlns:w16se="http://schemas.microsoft.com/office/word/2015/wordml/symex" xmlns:wpg="http://schemas.microsoft.com/office/word/2010/wordprocessingGroup" xmlns:wpi="http://schemas.microsoft.com/office/word/2010/wordprocessingInk" xmlns:wne="http://schemas.microsoft.com/office/word/2006/wordml" xmlns:wps="http://schemas.microsoft.com/office/word/2010/wordprocessingShape" mc:Ignorable="w14 w15 w16se w16cid w16 w16cex w16sdtdh w16sdtfl w16du wp14">
   <w:abstractNum w:abstractNumId="0" w15:restartNumberingAfterBreak="0">
     <w:nsid w:val="00C24101"/>
     <w:multiLevelType w:val="hybridMultilevel"/>
@@ -4411,80 +4764,80 @@
       </w:pPr>
     </w:lvl>
   </w:abstractNum>
-  <w:num w:numId="1">
+  <w:num w:numId="1" w16cid:durableId="61803633">
     <w:abstractNumId w:val="3"/>
   </w:num>
-  <w:num w:numId="2">
+  <w:num w:numId="2" w16cid:durableId="1848980407">
     <w:abstractNumId w:val="3"/>
   </w:num>
-  <w:num w:numId="3">
+  <w:num w:numId="3" w16cid:durableId="559705273">
     <w:abstractNumId w:val="0"/>
   </w:num>
-  <w:num w:numId="4">
+  <w:num w:numId="4" w16cid:durableId="1954553402">
     <w:abstractNumId w:val="15"/>
   </w:num>
-  <w:num w:numId="5">
+  <w:num w:numId="5" w16cid:durableId="518128206">
     <w:abstractNumId w:val="8"/>
   </w:num>
-  <w:num w:numId="6">
+  <w:num w:numId="6" w16cid:durableId="1649629801">
     <w:abstractNumId w:val="18"/>
   </w:num>
-  <w:num w:numId="7">
+  <w:num w:numId="7" w16cid:durableId="134958833">
     <w:abstractNumId w:val="7"/>
   </w:num>
-  <w:num w:numId="8">
+  <w:num w:numId="8" w16cid:durableId="1741098017">
     <w:abstractNumId w:val="9"/>
   </w:num>
-  <w:num w:numId="9">
+  <w:num w:numId="9" w16cid:durableId="332684754">
     <w:abstractNumId w:val="20"/>
   </w:num>
-  <w:num w:numId="10">
+  <w:num w:numId="10" w16cid:durableId="337538325">
     <w:abstractNumId w:val="19"/>
   </w:num>
-  <w:num w:numId="11">
+  <w:num w:numId="11" w16cid:durableId="2126804214">
     <w:abstractNumId w:val="2"/>
   </w:num>
-  <w:num w:numId="12">
+  <w:num w:numId="12" w16cid:durableId="463231893">
     <w:abstractNumId w:val="11"/>
   </w:num>
-  <w:num w:numId="13">
+  <w:num w:numId="13" w16cid:durableId="280186490">
     <w:abstractNumId w:val="6"/>
   </w:num>
-  <w:num w:numId="14">
+  <w:num w:numId="14" w16cid:durableId="840853652">
     <w:abstractNumId w:val="5"/>
   </w:num>
-  <w:num w:numId="15">
+  <w:num w:numId="15" w16cid:durableId="1327636840">
     <w:abstractNumId w:val="1"/>
   </w:num>
-  <w:num w:numId="16">
+  <w:num w:numId="16" w16cid:durableId="2132818037">
     <w:abstractNumId w:val="14"/>
   </w:num>
-  <w:num w:numId="17">
+  <w:num w:numId="17" w16cid:durableId="1566640543">
     <w:abstractNumId w:val="17"/>
   </w:num>
-  <w:num w:numId="18">
+  <w:num w:numId="18" w16cid:durableId="184296328">
     <w:abstractNumId w:val="12"/>
   </w:num>
-  <w:num w:numId="19">
+  <w:num w:numId="19" w16cid:durableId="939987411">
     <w:abstractNumId w:val="13"/>
   </w:num>
-  <w:num w:numId="20">
+  <w:num w:numId="20" w16cid:durableId="1955480017">
     <w:abstractNumId w:val="10"/>
   </w:num>
-  <w:num w:numId="21">
+  <w:num w:numId="21" w16cid:durableId="1172648744">
     <w:abstractNumId w:val="16"/>
   </w:num>
-  <w:num w:numId="22">
+  <w:num w:numId="22" w16cid:durableId="1655833822">
     <w:abstractNumId w:val="4"/>
   </w:num>
-  <w:num w:numId="23">
+  <w:num w:numId="23" w16cid:durableId="898441945">
     <w:abstractNumId w:val="21"/>
   </w:num>
 </w:numbering>
 </file>
 
 <file path=word/styles.xml><?xml version="1.0" encoding="utf-8"?>
-<w:styles xmlns:mc="http://schemas.openxmlformats.org/markup-compatibility/2006" xmlns:r="http://schemas.openxmlformats.org/officeDocument/2006/relationships" xmlns:w="http://schemas.openxmlformats.org/wordprocessingml/2006/main" xmlns:w14="http://schemas.microsoft.com/office/word/2010/wordml" xmlns:w15="http://schemas.microsoft.com/office/word/2012/wordml" xmlns:w16cex="http://schemas.microsoft.com/office/word/2018/wordml/cex" xmlns:w16cid="http://schemas.microsoft.com/office/word/2016/wordml/cid" xmlns:w16="http://schemas.microsoft.com/office/word/2018/wordml" xmlns:w16sdtdh="http://schemas.microsoft.com/office/word/2020/wordml/sdtdatahash" xmlns:w16se="http://schemas.microsoft.com/office/word/2015/wordml/symex" mc:Ignorable="w14 w15 w16se w16cid w16 w16cex w16sdtdh">
+<w:styles xmlns:mc="http://schemas.openxmlformats.org/markup-compatibility/2006" xmlns:r="http://schemas.openxmlformats.org/officeDocument/2006/relationships" xmlns:w="http://schemas.openxmlformats.org/wordprocessingml/2006/main" xmlns:w14="http://schemas.microsoft.com/office/word/2010/wordml" xmlns:w15="http://schemas.microsoft.com/office/word/2012/wordml" xmlns:w16cex="http://schemas.microsoft.com/office/word/2018/wordml/cex" xmlns:w16cid="http://schemas.microsoft.com/office/word/2016/wordml/cid" xmlns:w16="http://schemas.microsoft.com/office/word/2018/wordml" xmlns:w16du="http://schemas.microsoft.com/office/word/2023/wordml/word16du" xmlns:w16sdtdh="http://schemas.microsoft.com/office/word/2020/wordml/sdtdatahash" xmlns:w16sdtfl="http://schemas.microsoft.com/office/word/2024/wordml/sdtformatlock" xmlns:w16se="http://schemas.microsoft.com/office/word/2015/wordml/symex" mc:Ignorable="w14 w15 w16se w16cid w16 w16cex w16sdtdh w16sdtfl w16du">
   <w:docDefaults>
     <w:rPrDefault>
       <w:rPr>
@@ -4878,7 +5231,7 @@
     <w:lsdException w:name="Unresolved Mention" w:semiHidden="1" w:unhideWhenUsed="1"/>
     <w:lsdException w:name="Smart Link" w:semiHidden="1" w:unhideWhenUsed="1"/>
   </w:latentStyles>
-  <w:style w:type="paragraph" w:default="1" w:styleId="Normal">
+  <w:style w:type="paragraph" w:default="1" w:styleId="a1">
     <w:name w:val="Normal"/>
     <w:qFormat/>
     <w:pPr>
@@ -4891,11 +5244,11 @@
       <w:sz w:val="28"/>
     </w:rPr>
   </w:style>
-  <w:style w:type="paragraph" w:styleId="Heading1">
+  <w:style w:type="paragraph" w:styleId="1">
     <w:name w:val="heading 1"/>
-    <w:basedOn w:val="Normal"/>
-    <w:next w:val="Normal"/>
-    <w:link w:val="Heading1Char1"/>
+    <w:basedOn w:val="a1"/>
+    <w:next w:val="a1"/>
+    <w:link w:val="10"/>
     <w:uiPriority w:val="9"/>
     <w:qFormat/>
     <w:pPr>
@@ -4912,11 +5265,11 @@
       <w:szCs w:val="32"/>
     </w:rPr>
   </w:style>
-  <w:style w:type="paragraph" w:styleId="Heading2">
+  <w:style w:type="paragraph" w:styleId="2">
     <w:name w:val="heading 2"/>
-    <w:basedOn w:val="Normal"/>
-    <w:next w:val="Normal"/>
-    <w:link w:val="Heading2Char1"/>
+    <w:basedOn w:val="a1"/>
+    <w:next w:val="a1"/>
+    <w:link w:val="20"/>
     <w:uiPriority w:val="9"/>
     <w:unhideWhenUsed/>
     <w:qFormat/>
@@ -4933,11 +5286,11 @@
       <w:szCs w:val="26"/>
     </w:rPr>
   </w:style>
-  <w:style w:type="paragraph" w:styleId="Heading3">
+  <w:style w:type="paragraph" w:styleId="3">
     <w:name w:val="heading 3"/>
-    <w:basedOn w:val="Normal"/>
-    <w:next w:val="Normal"/>
-    <w:link w:val="Heading3Char1"/>
+    <w:basedOn w:val="a1"/>
+    <w:next w:val="a1"/>
+    <w:link w:val="30"/>
     <w:uiPriority w:val="9"/>
     <w:unhideWhenUsed/>
     <w:qFormat/>
@@ -4954,11 +5307,11 @@
       <w:szCs w:val="28"/>
     </w:rPr>
   </w:style>
-  <w:style w:type="paragraph" w:styleId="Heading4">
+  <w:style w:type="paragraph" w:styleId="4">
     <w:name w:val="heading 4"/>
-    <w:basedOn w:val="Normal"/>
-    <w:next w:val="Normal"/>
-    <w:link w:val="Heading4Char1"/>
+    <w:basedOn w:val="a1"/>
+    <w:next w:val="a1"/>
+    <w:link w:val="40"/>
     <w:uiPriority w:val="9"/>
     <w:unhideWhenUsed/>
     <w:pPr>
@@ -4974,11 +5327,11 @@
       <w:color w:val="2F5496" w:themeColor="accent1" w:themeShade="BF"/>
     </w:rPr>
   </w:style>
-  <w:style w:type="paragraph" w:styleId="Heading5">
+  <w:style w:type="paragraph" w:styleId="5">
     <w:name w:val="heading 5"/>
-    <w:basedOn w:val="Normal"/>
-    <w:next w:val="Normal"/>
-    <w:link w:val="Heading5Char"/>
+    <w:basedOn w:val="a1"/>
+    <w:next w:val="a1"/>
+    <w:link w:val="50"/>
     <w:uiPriority w:val="9"/>
     <w:unhideWhenUsed/>
     <w:qFormat/>
@@ -4996,11 +5349,11 @@
       <w:szCs w:val="24"/>
     </w:rPr>
   </w:style>
-  <w:style w:type="paragraph" w:styleId="Heading6">
+  <w:style w:type="paragraph" w:styleId="6">
     <w:name w:val="heading 6"/>
-    <w:basedOn w:val="Normal"/>
-    <w:next w:val="Normal"/>
-    <w:link w:val="Heading6Char"/>
+    <w:basedOn w:val="a1"/>
+    <w:next w:val="a1"/>
+    <w:link w:val="60"/>
     <w:uiPriority w:val="9"/>
     <w:unhideWhenUsed/>
     <w:qFormat/>
@@ -5017,11 +5370,11 @@
       <w:sz w:val="22"/>
     </w:rPr>
   </w:style>
-  <w:style w:type="paragraph" w:styleId="Heading7">
+  <w:style w:type="paragraph" w:styleId="7">
     <w:name w:val="heading 7"/>
-    <w:basedOn w:val="Normal"/>
-    <w:next w:val="Normal"/>
-    <w:link w:val="Heading7Char"/>
+    <w:basedOn w:val="a1"/>
+    <w:next w:val="a1"/>
+    <w:link w:val="70"/>
     <w:uiPriority w:val="9"/>
     <w:unhideWhenUsed/>
     <w:qFormat/>
@@ -5040,11 +5393,11 @@
       <w:sz w:val="22"/>
     </w:rPr>
   </w:style>
-  <w:style w:type="paragraph" w:styleId="Heading8">
+  <w:style w:type="paragraph" w:styleId="8">
     <w:name w:val="heading 8"/>
-    <w:basedOn w:val="Normal"/>
-    <w:next w:val="Normal"/>
-    <w:link w:val="Heading8Char"/>
+    <w:basedOn w:val="a1"/>
+    <w:next w:val="a1"/>
+    <w:link w:val="80"/>
     <w:uiPriority w:val="9"/>
     <w:unhideWhenUsed/>
     <w:qFormat/>
@@ -5061,11 +5414,11 @@
       <w:sz w:val="22"/>
     </w:rPr>
   </w:style>
-  <w:style w:type="paragraph" w:styleId="Heading9">
+  <w:style w:type="paragraph" w:styleId="9">
     <w:name w:val="heading 9"/>
-    <w:basedOn w:val="Normal"/>
-    <w:next w:val="Normal"/>
-    <w:link w:val="Heading9Char"/>
+    <w:basedOn w:val="a1"/>
+    <w:next w:val="a1"/>
+    <w:link w:val="90"/>
     <w:uiPriority w:val="9"/>
     <w:unhideWhenUsed/>
     <w:qFormat/>
@@ -5083,12 +5436,13 @@
       <w:szCs w:val="21"/>
     </w:rPr>
   </w:style>
-  <w:style w:type="character" w:default="1" w:styleId="DefaultParagraphFont">
+  <w:style w:type="character" w:default="1" w:styleId="a2">
     <w:name w:val="Default Paragraph Font"/>
     <w:uiPriority w:val="1"/>
+    <w:semiHidden/>
     <w:unhideWhenUsed/>
   </w:style>
-  <w:style w:type="table" w:default="1" w:styleId="TableNormal">
+  <w:style w:type="table" w:default="1" w:styleId="a3">
     <w:name w:val="Normal Table"/>
     <w:uiPriority w:val="99"/>
     <w:semiHidden/>
@@ -5103,7 +5457,7 @@
       </w:tblCellMar>
     </w:tblPr>
   </w:style>
-  <w:style w:type="numbering" w:default="1" w:styleId="NoList">
+  <w:style w:type="numbering" w:default="1" w:styleId="a4">
     <w:name w:val="No List"/>
     <w:uiPriority w:val="99"/>
     <w:semiHidden/>
@@ -5111,7 +5465,7 @@
   </w:style>
   <w:style w:type="character" w:customStyle="1" w:styleId="Heading1Char">
     <w:name w:val="Heading 1 Char"/>
-    <w:basedOn w:val="DefaultParagraphFont"/>
+    <w:basedOn w:val="a2"/>
     <w:uiPriority w:val="9"/>
     <w:rPr>
       <w:rFonts w:ascii="Arial" w:eastAsia="Arial" w:hAnsi="Arial" w:cs="Arial"/>
@@ -5121,7 +5475,7 @@
   </w:style>
   <w:style w:type="character" w:customStyle="1" w:styleId="Heading2Char">
     <w:name w:val="Heading 2 Char"/>
-    <w:basedOn w:val="DefaultParagraphFont"/>
+    <w:basedOn w:val="a2"/>
     <w:uiPriority w:val="9"/>
     <w:rPr>
       <w:rFonts w:ascii="Arial" w:eastAsia="Arial" w:hAnsi="Arial" w:cs="Arial"/>
@@ -5130,7 +5484,7 @@
   </w:style>
   <w:style w:type="character" w:customStyle="1" w:styleId="Heading3Char">
     <w:name w:val="Heading 3 Char"/>
-    <w:basedOn w:val="DefaultParagraphFont"/>
+    <w:basedOn w:val="a2"/>
     <w:uiPriority w:val="9"/>
     <w:rPr>
       <w:rFonts w:ascii="Arial" w:eastAsia="Arial" w:hAnsi="Arial" w:cs="Arial"/>
@@ -5140,7 +5494,7 @@
   </w:style>
   <w:style w:type="character" w:customStyle="1" w:styleId="Heading4Char">
     <w:name w:val="Heading 4 Char"/>
-    <w:basedOn w:val="DefaultParagraphFont"/>
+    <w:basedOn w:val="a2"/>
     <w:uiPriority w:val="9"/>
     <w:rPr>
       <w:rFonts w:ascii="Arial" w:eastAsia="Arial" w:hAnsi="Arial" w:cs="Arial"/>
@@ -5150,10 +5504,10 @@
       <w:szCs w:val="26"/>
     </w:rPr>
   </w:style>
-  <w:style w:type="character" w:customStyle="1" w:styleId="Heading5Char">
-    <w:name w:val="Heading 5 Char"/>
-    <w:basedOn w:val="DefaultParagraphFont"/>
-    <w:link w:val="Heading5"/>
+  <w:style w:type="character" w:customStyle="1" w:styleId="50">
+    <w:name w:val="Заголовок 5 Знак"/>
+    <w:basedOn w:val="a2"/>
+    <w:link w:val="5"/>
     <w:uiPriority w:val="9"/>
     <w:rPr>
       <w:rFonts w:ascii="Arial" w:eastAsia="Arial" w:hAnsi="Arial" w:cs="Arial"/>
@@ -5163,10 +5517,10 @@
       <w:szCs w:val="24"/>
     </w:rPr>
   </w:style>
-  <w:style w:type="character" w:customStyle="1" w:styleId="Heading6Char">
-    <w:name w:val="Heading 6 Char"/>
-    <w:basedOn w:val="DefaultParagraphFont"/>
-    <w:link w:val="Heading6"/>
+  <w:style w:type="character" w:customStyle="1" w:styleId="60">
+    <w:name w:val="Заголовок 6 Знак"/>
+    <w:basedOn w:val="a2"/>
+    <w:link w:val="6"/>
     <w:uiPriority w:val="9"/>
     <w:rPr>
       <w:rFonts w:ascii="Arial" w:eastAsia="Arial" w:hAnsi="Arial" w:cs="Arial"/>
@@ -5176,10 +5530,10 @@
       <w:szCs w:val="22"/>
     </w:rPr>
   </w:style>
-  <w:style w:type="character" w:customStyle="1" w:styleId="Heading7Char">
-    <w:name w:val="Heading 7 Char"/>
-    <w:basedOn w:val="DefaultParagraphFont"/>
-    <w:link w:val="Heading7"/>
+  <w:style w:type="character" w:customStyle="1" w:styleId="70">
+    <w:name w:val="Заголовок 7 Знак"/>
+    <w:basedOn w:val="a2"/>
+    <w:link w:val="7"/>
     <w:uiPriority w:val="9"/>
     <w:rPr>
       <w:rFonts w:ascii="Arial" w:eastAsia="Arial" w:hAnsi="Arial" w:cs="Arial"/>
@@ -5191,10 +5545,10 @@
       <w:szCs w:val="22"/>
     </w:rPr>
   </w:style>
-  <w:style w:type="character" w:customStyle="1" w:styleId="Heading8Char">
-    <w:name w:val="Heading 8 Char"/>
-    <w:basedOn w:val="DefaultParagraphFont"/>
-    <w:link w:val="Heading8"/>
+  <w:style w:type="character" w:customStyle="1" w:styleId="80">
+    <w:name w:val="Заголовок 8 Знак"/>
+    <w:basedOn w:val="a2"/>
+    <w:link w:val="8"/>
     <w:uiPriority w:val="9"/>
     <w:rPr>
       <w:rFonts w:ascii="Arial" w:eastAsia="Arial" w:hAnsi="Arial" w:cs="Arial"/>
@@ -5204,10 +5558,10 @@
       <w:szCs w:val="22"/>
     </w:rPr>
   </w:style>
-  <w:style w:type="character" w:customStyle="1" w:styleId="Heading9Char">
-    <w:name w:val="Heading 9 Char"/>
-    <w:basedOn w:val="DefaultParagraphFont"/>
-    <w:link w:val="Heading9"/>
+  <w:style w:type="character" w:customStyle="1" w:styleId="90">
+    <w:name w:val="Заголовок 9 Знак"/>
+    <w:basedOn w:val="a2"/>
+    <w:link w:val="9"/>
     <w:uiPriority w:val="9"/>
     <w:rPr>
       <w:rFonts w:ascii="Arial" w:eastAsia="Arial" w:hAnsi="Arial" w:cs="Arial"/>
@@ -5217,7 +5571,7 @@
       <w:szCs w:val="21"/>
     </w:rPr>
   </w:style>
-  <w:style w:type="paragraph" w:styleId="NoSpacing">
+  <w:style w:type="paragraph" w:styleId="a5">
     <w:name w:val="No Spacing"/>
     <w:uiPriority w:val="1"/>
     <w:qFormat/>
@@ -5225,11 +5579,11 @@
       <w:spacing w:after="0" w:line="240" w:lineRule="auto"/>
     </w:pPr>
   </w:style>
-  <w:style w:type="paragraph" w:styleId="Title">
+  <w:style w:type="paragraph" w:styleId="a6">
     <w:name w:val="Title"/>
-    <w:basedOn w:val="Normal"/>
-    <w:next w:val="Normal"/>
-    <w:link w:val="TitleChar"/>
+    <w:basedOn w:val="a1"/>
+    <w:next w:val="a1"/>
+    <w:link w:val="a7"/>
     <w:uiPriority w:val="10"/>
     <w:qFormat/>
     <w:pPr>
@@ -5241,21 +5595,21 @@
       <w:szCs w:val="48"/>
     </w:rPr>
   </w:style>
-  <w:style w:type="character" w:customStyle="1" w:styleId="TitleChar">
-    <w:name w:val="Title Char"/>
-    <w:basedOn w:val="DefaultParagraphFont"/>
-    <w:link w:val="Title"/>
+  <w:style w:type="character" w:customStyle="1" w:styleId="a7">
+    <w:name w:val="Заголовок Знак"/>
+    <w:basedOn w:val="a2"/>
+    <w:link w:val="a6"/>
     <w:uiPriority w:val="10"/>
     <w:rPr>
       <w:sz w:val="48"/>
       <w:szCs w:val="48"/>
     </w:rPr>
   </w:style>
-  <w:style w:type="paragraph" w:styleId="Subtitle">
+  <w:style w:type="paragraph" w:styleId="a8">
     <w:name w:val="Subtitle"/>
-    <w:basedOn w:val="Normal"/>
-    <w:next w:val="Normal"/>
-    <w:link w:val="SubtitleChar"/>
+    <w:basedOn w:val="a1"/>
+    <w:next w:val="a1"/>
+    <w:link w:val="a9"/>
     <w:uiPriority w:val="11"/>
     <w:qFormat/>
     <w:pPr>
@@ -5266,10 +5620,10 @@
       <w:szCs w:val="24"/>
     </w:rPr>
   </w:style>
-  <w:style w:type="character" w:customStyle="1" w:styleId="SubtitleChar">
-    <w:name w:val="Subtitle Char"/>
-    <w:basedOn w:val="DefaultParagraphFont"/>
-    <w:link w:val="Subtitle"/>
+  <w:style w:type="character" w:customStyle="1" w:styleId="a9">
+    <w:name w:val="Подзаголовок Знак"/>
+    <w:basedOn w:val="a2"/>
+    <w:link w:val="a8"/>
     <w:uiPriority w:val="11"/>
     <w:rPr>
       <w:sz w:val="24"/>
@@ -5292,18 +5646,18 @@
   </w:style>
   <w:style w:type="character" w:customStyle="1" w:styleId="HeaderChar">
     <w:name w:val="Header Char"/>
-    <w:basedOn w:val="DefaultParagraphFont"/>
+    <w:basedOn w:val="a2"/>
     <w:uiPriority w:val="99"/>
   </w:style>
   <w:style w:type="character" w:customStyle="1" w:styleId="FooterChar">
     <w:name w:val="Footer Char"/>
-    <w:basedOn w:val="DefaultParagraphFont"/>
+    <w:basedOn w:val="a2"/>
     <w:uiPriority w:val="99"/>
   </w:style>
-  <w:style w:type="paragraph" w:styleId="Caption">
+  <w:style w:type="paragraph" w:styleId="aa">
     <w:name w:val="caption"/>
-    <w:basedOn w:val="Normal"/>
-    <w:next w:val="Normal"/>
+    <w:basedOn w:val="a1"/>
+    <w:next w:val="a1"/>
     <w:uiPriority w:val="35"/>
     <w:semiHidden/>
     <w:unhideWhenUsed/>
@@ -5325,7 +5679,7 @@
   </w:style>
   <w:style w:type="table" w:customStyle="1" w:styleId="TableGridLight1">
     <w:name w:val="Table Grid Light1"/>
-    <w:basedOn w:val="TableNormal"/>
+    <w:basedOn w:val="a3"/>
     <w:uiPriority w:val="59"/>
     <w:pPr>
       <w:spacing w:after="0" w:line="240" w:lineRule="auto"/>
@@ -5341,9 +5695,9 @@
       </w:tblBorders>
     </w:tblPr>
   </w:style>
-  <w:style w:type="table" w:styleId="PlainTable1">
+  <w:style w:type="table" w:styleId="11">
     <w:name w:val="Plain Table 1"/>
-    <w:basedOn w:val="TableNormal"/>
+    <w:basedOn w:val="a3"/>
     <w:uiPriority w:val="59"/>
     <w:pPr>
       <w:spacing w:after="0" w:line="240" w:lineRule="auto"/>
@@ -5403,9 +5757,9 @@
       </w:tcPr>
     </w:tblStylePr>
   </w:style>
-  <w:style w:type="table" w:styleId="PlainTable2">
+  <w:style w:type="table" w:styleId="21">
     <w:name w:val="Plain Table 2"/>
-    <w:basedOn w:val="TableNormal"/>
+    <w:basedOn w:val="a3"/>
     <w:uiPriority w:val="59"/>
     <w:pPr>
       <w:spacing w:after="0" w:line="240" w:lineRule="auto"/>
@@ -5485,9 +5839,9 @@
       </w:tcPr>
     </w:tblStylePr>
   </w:style>
-  <w:style w:type="table" w:styleId="PlainTable3">
+  <w:style w:type="table" w:styleId="31">
     <w:name w:val="Plain Table 3"/>
-    <w:basedOn w:val="TableNormal"/>
+    <w:basedOn w:val="a3"/>
     <w:uiPriority w:val="99"/>
     <w:pPr>
       <w:spacing w:after="0" w:line="240" w:lineRule="auto"/>
@@ -5565,9 +5919,9 @@
       </w:tcPr>
     </w:tblStylePr>
   </w:style>
-  <w:style w:type="table" w:styleId="PlainTable4">
+  <w:style w:type="table" w:styleId="41">
     <w:name w:val="Plain Table 4"/>
-    <w:basedOn w:val="TableNormal"/>
+    <w:basedOn w:val="a3"/>
     <w:uiPriority w:val="99"/>
     <w:pPr>
       <w:spacing w:after="0" w:line="240" w:lineRule="auto"/>
@@ -5623,9 +5977,9 @@
       </w:tcPr>
     </w:tblStylePr>
   </w:style>
-  <w:style w:type="table" w:styleId="PlainTable5">
+  <w:style w:type="table" w:styleId="51">
     <w:name w:val="Plain Table 5"/>
-    <w:basedOn w:val="TableNormal"/>
+    <w:basedOn w:val="a3"/>
     <w:uiPriority w:val="99"/>
     <w:pPr>
       <w:spacing w:after="0" w:line="240" w:lineRule="auto"/>
@@ -5716,9 +6070,9 @@
       </w:tcPr>
     </w:tblStylePr>
   </w:style>
-  <w:style w:type="table" w:styleId="GridTable1Light">
+  <w:style w:type="table" w:styleId="-1">
     <w:name w:val="Grid Table 1 Light"/>
-    <w:basedOn w:val="TableNormal"/>
+    <w:basedOn w:val="a3"/>
     <w:uiPriority w:val="99"/>
     <w:pPr>
       <w:spacing w:after="0" w:line="240" w:lineRule="auto"/>
@@ -5784,7 +6138,7 @@
   </w:style>
   <w:style w:type="table" w:customStyle="1" w:styleId="GridTable1Light-Accent11">
     <w:name w:val="Grid Table 1 Light - Accent 11"/>
-    <w:basedOn w:val="TableNormal"/>
+    <w:basedOn w:val="a3"/>
     <w:uiPriority w:val="99"/>
     <w:pPr>
       <w:spacing w:after="0" w:line="240" w:lineRule="auto"/>
@@ -5850,7 +6204,7 @@
   </w:style>
   <w:style w:type="table" w:customStyle="1" w:styleId="GridTable1Light-Accent21">
     <w:name w:val="Grid Table 1 Light - Accent 21"/>
-    <w:basedOn w:val="TableNormal"/>
+    <w:basedOn w:val="a3"/>
     <w:uiPriority w:val="99"/>
     <w:pPr>
       <w:spacing w:after="0" w:line="240" w:lineRule="auto"/>
@@ -5916,7 +6270,7 @@
   </w:style>
   <w:style w:type="table" w:customStyle="1" w:styleId="GridTable1Light-Accent31">
     <w:name w:val="Grid Table 1 Light - Accent 31"/>
-    <w:basedOn w:val="TableNormal"/>
+    <w:basedOn w:val="a3"/>
     <w:uiPriority w:val="99"/>
     <w:pPr>
       <w:spacing w:after="0" w:line="240" w:lineRule="auto"/>
@@ -5982,7 +6336,7 @@
   </w:style>
   <w:style w:type="table" w:customStyle="1" w:styleId="GridTable1Light-Accent41">
     <w:name w:val="Grid Table 1 Light - Accent 41"/>
-    <w:basedOn w:val="TableNormal"/>
+    <w:basedOn w:val="a3"/>
     <w:uiPriority w:val="99"/>
     <w:pPr>
       <w:spacing w:after="0" w:line="240" w:lineRule="auto"/>
@@ -6048,7 +6402,7 @@
   </w:style>
   <w:style w:type="table" w:customStyle="1" w:styleId="GridTable1Light-Accent51">
     <w:name w:val="Grid Table 1 Light - Accent 51"/>
-    <w:basedOn w:val="TableNormal"/>
+    <w:basedOn w:val="a3"/>
     <w:uiPriority w:val="99"/>
     <w:pPr>
       <w:spacing w:after="0" w:line="240" w:lineRule="auto"/>
@@ -6114,7 +6468,7 @@
   </w:style>
   <w:style w:type="table" w:customStyle="1" w:styleId="GridTable1Light-Accent61">
     <w:name w:val="Grid Table 1 Light - Accent 61"/>
-    <w:basedOn w:val="TableNormal"/>
+    <w:basedOn w:val="a3"/>
     <w:uiPriority w:val="99"/>
     <w:pPr>
       <w:spacing w:after="0" w:line="240" w:lineRule="auto"/>
@@ -6178,9 +6532,9 @@
       </w:tcPr>
     </w:tblStylePr>
   </w:style>
-  <w:style w:type="table" w:styleId="GridTable2">
+  <w:style w:type="table" w:styleId="-2">
     <w:name w:val="Grid Table 2"/>
-    <w:basedOn w:val="TableNormal"/>
+    <w:basedOn w:val="a3"/>
     <w:uiPriority w:val="99"/>
     <w:pPr>
       <w:spacing w:after="0" w:line="240" w:lineRule="auto"/>
@@ -6263,7 +6617,7 @@
   </w:style>
   <w:style w:type="table" w:customStyle="1" w:styleId="GridTable2-Accent11">
     <w:name w:val="Grid Table 2 - Accent 11"/>
-    <w:basedOn w:val="TableNormal"/>
+    <w:basedOn w:val="a3"/>
     <w:uiPriority w:val="99"/>
     <w:pPr>
       <w:spacing w:after="0" w:line="240" w:lineRule="auto"/>
@@ -6346,7 +6700,7 @@
   </w:style>
   <w:style w:type="table" w:customStyle="1" w:styleId="GridTable2-Accent21">
     <w:name w:val="Grid Table 2 - Accent 21"/>
-    <w:basedOn w:val="TableNormal"/>
+    <w:basedOn w:val="a3"/>
     <w:uiPriority w:val="99"/>
     <w:pPr>
       <w:spacing w:after="0" w:line="240" w:lineRule="auto"/>
@@ -6429,7 +6783,7 @@
   </w:style>
   <w:style w:type="table" w:customStyle="1" w:styleId="GridTable2-Accent31">
     <w:name w:val="Grid Table 2 - Accent 31"/>
-    <w:basedOn w:val="TableNormal"/>
+    <w:basedOn w:val="a3"/>
     <w:uiPriority w:val="99"/>
     <w:pPr>
       <w:spacing w:after="0" w:line="240" w:lineRule="auto"/>
@@ -6512,7 +6866,7 @@
   </w:style>
   <w:style w:type="table" w:customStyle="1" w:styleId="GridTable2-Accent41">
     <w:name w:val="Grid Table 2 - Accent 41"/>
-    <w:basedOn w:val="TableNormal"/>
+    <w:basedOn w:val="a3"/>
     <w:uiPriority w:val="99"/>
     <w:pPr>
       <w:spacing w:after="0" w:line="240" w:lineRule="auto"/>
@@ -6595,7 +6949,7 @@
   </w:style>
   <w:style w:type="table" w:customStyle="1" w:styleId="GridTable2-Accent51">
     <w:name w:val="Grid Table 2 - Accent 51"/>
-    <w:basedOn w:val="TableNormal"/>
+    <w:basedOn w:val="a3"/>
     <w:uiPriority w:val="99"/>
     <w:pPr>
       <w:spacing w:after="0" w:line="240" w:lineRule="auto"/>
@@ -6678,7 +7032,7 @@
   </w:style>
   <w:style w:type="table" w:customStyle="1" w:styleId="GridTable2-Accent61">
     <w:name w:val="Grid Table 2 - Accent 61"/>
-    <w:basedOn w:val="TableNormal"/>
+    <w:basedOn w:val="a3"/>
     <w:uiPriority w:val="99"/>
     <w:pPr>
       <w:spacing w:after="0" w:line="240" w:lineRule="auto"/>
@@ -6759,9 +7113,9 @@
       </w:tcPr>
     </w:tblStylePr>
   </w:style>
-  <w:style w:type="table" w:styleId="GridTable3">
+  <w:style w:type="table" w:styleId="-3">
     <w:name w:val="Grid Table 3"/>
-    <w:basedOn w:val="TableNormal"/>
+    <w:basedOn w:val="a3"/>
     <w:uiPriority w:val="99"/>
     <w:pPr>
       <w:spacing w:after="0" w:line="240" w:lineRule="auto"/>
@@ -6867,7 +7221,7 @@
   </w:style>
   <w:style w:type="table" w:customStyle="1" w:styleId="GridTable3-Accent11">
     <w:name w:val="Grid Table 3 - Accent 11"/>
-    <w:basedOn w:val="TableNormal"/>
+    <w:basedOn w:val="a3"/>
     <w:uiPriority w:val="99"/>
     <w:pPr>
       <w:spacing w:after="0" w:line="240" w:lineRule="auto"/>
@@ -6973,7 +7327,7 @@
   </w:style>
   <w:style w:type="table" w:customStyle="1" w:styleId="GridTable3-Accent21">
     <w:name w:val="Grid Table 3 - Accent 21"/>
-    <w:basedOn w:val="TableNormal"/>
+    <w:basedOn w:val="a3"/>
     <w:uiPriority w:val="99"/>
     <w:pPr>
       <w:spacing w:after="0" w:line="240" w:lineRule="auto"/>
@@ -7079,7 +7433,7 @@
   </w:style>
   <w:style w:type="table" w:customStyle="1" w:styleId="GridTable3-Accent31">
     <w:name w:val="Grid Table 3 - Accent 31"/>
-    <w:basedOn w:val="TableNormal"/>
+    <w:basedOn w:val="a3"/>
     <w:uiPriority w:val="99"/>
     <w:pPr>
       <w:spacing w:after="0" w:line="240" w:lineRule="auto"/>
@@ -7185,7 +7539,7 @@
   </w:style>
   <w:style w:type="table" w:customStyle="1" w:styleId="GridTable3-Accent41">
     <w:name w:val="Grid Table 3 - Accent 41"/>
-    <w:basedOn w:val="TableNormal"/>
+    <w:basedOn w:val="a3"/>
     <w:uiPriority w:val="99"/>
     <w:pPr>
       <w:spacing w:after="0" w:line="240" w:lineRule="auto"/>
@@ -7291,7 +7645,7 @@
   </w:style>
   <w:style w:type="table" w:customStyle="1" w:styleId="GridTable3-Accent51">
     <w:name w:val="Grid Table 3 - Accent 51"/>
-    <w:basedOn w:val="TableNormal"/>
+    <w:basedOn w:val="a3"/>
     <w:uiPriority w:val="99"/>
     <w:pPr>
       <w:spacing w:after="0" w:line="240" w:lineRule="auto"/>
@@ -7397,7 +7751,7 @@
   </w:style>
   <w:style w:type="table" w:customStyle="1" w:styleId="GridTable3-Accent61">
     <w:name w:val="Grid Table 3 - Accent 61"/>
-    <w:basedOn w:val="TableNormal"/>
+    <w:basedOn w:val="a3"/>
     <w:uiPriority w:val="99"/>
     <w:pPr>
       <w:spacing w:after="0" w:line="240" w:lineRule="auto"/>
@@ -7501,9 +7855,9 @@
       </w:tcPr>
     </w:tblStylePr>
   </w:style>
-  <w:style w:type="table" w:styleId="GridTable4">
+  <w:style w:type="table" w:styleId="-4">
     <w:name w:val="Grid Table 4"/>
-    <w:basedOn w:val="TableNormal"/>
+    <w:basedOn w:val="a3"/>
     <w:uiPriority w:val="59"/>
     <w:pPr>
       <w:spacing w:after="0" w:line="240" w:lineRule="auto"/>
@@ -7587,7 +7941,7 @@
   </w:style>
   <w:style w:type="table" w:customStyle="1" w:styleId="GridTable4-Accent11">
     <w:name w:val="Grid Table 4 - Accent 11"/>
-    <w:basedOn w:val="TableNormal"/>
+    <w:basedOn w:val="a3"/>
     <w:uiPriority w:val="59"/>
     <w:pPr>
       <w:spacing w:after="0" w:line="240" w:lineRule="auto"/>
@@ -7671,7 +8025,7 @@
   </w:style>
   <w:style w:type="table" w:customStyle="1" w:styleId="GridTable4-Accent21">
     <w:name w:val="Grid Table 4 - Accent 21"/>
-    <w:basedOn w:val="TableNormal"/>
+    <w:basedOn w:val="a3"/>
     <w:uiPriority w:val="59"/>
     <w:pPr>
       <w:spacing w:after="0" w:line="240" w:lineRule="auto"/>
@@ -7755,7 +8109,7 @@
   </w:style>
   <w:style w:type="table" w:customStyle="1" w:styleId="GridTable4-Accent31">
     <w:name w:val="Grid Table 4 - Accent 31"/>
-    <w:basedOn w:val="TableNormal"/>
+    <w:basedOn w:val="a3"/>
     <w:uiPriority w:val="59"/>
     <w:pPr>
       <w:spacing w:after="0" w:line="240" w:lineRule="auto"/>
@@ -7839,7 +8193,7 @@
   </w:style>
   <w:style w:type="table" w:customStyle="1" w:styleId="GridTable4-Accent41">
     <w:name w:val="Grid Table 4 - Accent 41"/>
-    <w:basedOn w:val="TableNormal"/>
+    <w:basedOn w:val="a3"/>
     <w:uiPriority w:val="59"/>
     <w:pPr>
       <w:spacing w:after="0" w:line="240" w:lineRule="auto"/>
@@ -7923,7 +8277,7 @@
   </w:style>
   <w:style w:type="table" w:customStyle="1" w:styleId="GridTable4-Accent51">
     <w:name w:val="Grid Table 4 - Accent 51"/>
-    <w:basedOn w:val="TableNormal"/>
+    <w:basedOn w:val="a3"/>
     <w:uiPriority w:val="59"/>
     <w:pPr>
       <w:spacing w:after="0" w:line="240" w:lineRule="auto"/>
@@ -8007,7 +8361,7 @@
   </w:style>
   <w:style w:type="table" w:customStyle="1" w:styleId="GridTable4-Accent61">
     <w:name w:val="Grid Table 4 - Accent 61"/>
-    <w:basedOn w:val="TableNormal"/>
+    <w:basedOn w:val="a3"/>
     <w:uiPriority w:val="59"/>
     <w:pPr>
       <w:spacing w:after="0" w:line="240" w:lineRule="auto"/>
@@ -8089,9 +8443,9 @@
       </w:tcPr>
     </w:tblStylePr>
   </w:style>
-  <w:style w:type="table" w:styleId="GridTable5Dark">
+  <w:style w:type="table" w:styleId="-5">
     <w:name w:val="Grid Table 5 Dark"/>
-    <w:basedOn w:val="TableNormal"/>
+    <w:basedOn w:val="a3"/>
     <w:uiPriority w:val="99"/>
     <w:pPr>
       <w:spacing w:after="0" w:line="240" w:lineRule="auto"/>
@@ -8175,7 +8529,7 @@
   </w:style>
   <w:style w:type="table" w:customStyle="1" w:styleId="GridTable5Dark-Accent1">
     <w:name w:val="Grid Table 5 Dark- Accent 1"/>
-    <w:basedOn w:val="TableNormal"/>
+    <w:basedOn w:val="a3"/>
     <w:uiPriority w:val="99"/>
     <w:pPr>
       <w:spacing w:after="0" w:line="240" w:lineRule="auto"/>
@@ -8259,7 +8613,7 @@
   </w:style>
   <w:style w:type="table" w:customStyle="1" w:styleId="GridTable5Dark-Accent21">
     <w:name w:val="Grid Table 5 Dark - Accent 21"/>
-    <w:basedOn w:val="TableNormal"/>
+    <w:basedOn w:val="a3"/>
     <w:uiPriority w:val="99"/>
     <w:pPr>
       <w:spacing w:after="0" w:line="240" w:lineRule="auto"/>
@@ -8343,7 +8697,7 @@
   </w:style>
   <w:style w:type="table" w:customStyle="1" w:styleId="GridTable5Dark-Accent31">
     <w:name w:val="Grid Table 5 Dark - Accent 31"/>
-    <w:basedOn w:val="TableNormal"/>
+    <w:basedOn w:val="a3"/>
     <w:uiPriority w:val="99"/>
     <w:pPr>
       <w:spacing w:after="0" w:line="240" w:lineRule="auto"/>
@@ -8427,7 +8781,7 @@
   </w:style>
   <w:style w:type="table" w:customStyle="1" w:styleId="GridTable5Dark-Accent4">
     <w:name w:val="Grid Table 5 Dark- Accent 4"/>
-    <w:basedOn w:val="TableNormal"/>
+    <w:basedOn w:val="a3"/>
     <w:uiPriority w:val="99"/>
     <w:pPr>
       <w:spacing w:after="0" w:line="240" w:lineRule="auto"/>
@@ -8511,7 +8865,7 @@
   </w:style>
   <w:style w:type="table" w:customStyle="1" w:styleId="GridTable5Dark-Accent51">
     <w:name w:val="Grid Table 5 Dark - Accent 51"/>
-    <w:basedOn w:val="TableNormal"/>
+    <w:basedOn w:val="a3"/>
     <w:uiPriority w:val="99"/>
     <w:pPr>
       <w:spacing w:after="0" w:line="240" w:lineRule="auto"/>
@@ -8595,7 +8949,7 @@
   </w:style>
   <w:style w:type="table" w:customStyle="1" w:styleId="GridTable5Dark-Accent61">
     <w:name w:val="Grid Table 5 Dark - Accent 61"/>
-    <w:basedOn w:val="TableNormal"/>
+    <w:basedOn w:val="a3"/>
     <w:uiPriority w:val="99"/>
     <w:pPr>
       <w:spacing w:after="0" w:line="240" w:lineRule="auto"/>
@@ -8677,9 +9031,9 @@
       </w:tcPr>
     </w:tblStylePr>
   </w:style>
-  <w:style w:type="table" w:styleId="GridTable6Colorful">
+  <w:style w:type="table" w:styleId="-6">
     <w:name w:val="Grid Table 6 Colorful"/>
-    <w:basedOn w:val="TableNormal"/>
+    <w:basedOn w:val="a3"/>
     <w:uiPriority w:val="99"/>
     <w:pPr>
       <w:spacing w:after="0" w:line="240" w:lineRule="auto"/>
@@ -8753,7 +9107,7 @@
   </w:style>
   <w:style w:type="table" w:customStyle="1" w:styleId="GridTable6Colorful-Accent11">
     <w:name w:val="Grid Table 6 Colorful - Accent 11"/>
-    <w:basedOn w:val="TableNormal"/>
+    <w:basedOn w:val="a3"/>
     <w:uiPriority w:val="99"/>
     <w:pPr>
       <w:spacing w:after="0" w:line="240" w:lineRule="auto"/>
@@ -8827,7 +9181,7 @@
   </w:style>
   <w:style w:type="table" w:customStyle="1" w:styleId="GridTable6Colorful-Accent21">
     <w:name w:val="Grid Table 6 Colorful - Accent 21"/>
-    <w:basedOn w:val="TableNormal"/>
+    <w:basedOn w:val="a3"/>
     <w:uiPriority w:val="99"/>
     <w:pPr>
       <w:spacing w:after="0" w:line="240" w:lineRule="auto"/>
@@ -8901,7 +9255,7 @@
   </w:style>
   <w:style w:type="table" w:customStyle="1" w:styleId="GridTable6Colorful-Accent31">
     <w:name w:val="Grid Table 6 Colorful - Accent 31"/>
-    <w:basedOn w:val="TableNormal"/>
+    <w:basedOn w:val="a3"/>
     <w:uiPriority w:val="99"/>
     <w:pPr>
       <w:spacing w:after="0" w:line="240" w:lineRule="auto"/>
@@ -8975,7 +9329,7 @@
   </w:style>
   <w:style w:type="table" w:customStyle="1" w:styleId="GridTable6Colorful-Accent41">
     <w:name w:val="Grid Table 6 Colorful - Accent 41"/>
-    <w:basedOn w:val="TableNormal"/>
+    <w:basedOn w:val="a3"/>
     <w:uiPriority w:val="99"/>
     <w:pPr>
       <w:spacing w:after="0" w:line="240" w:lineRule="auto"/>
@@ -9049,7 +9403,7 @@
   </w:style>
   <w:style w:type="table" w:customStyle="1" w:styleId="GridTable6Colorful-Accent51">
     <w:name w:val="Grid Table 6 Colorful - Accent 51"/>
-    <w:basedOn w:val="TableNormal"/>
+    <w:basedOn w:val="a3"/>
     <w:uiPriority w:val="99"/>
     <w:pPr>
       <w:spacing w:after="0" w:line="240" w:lineRule="auto"/>
@@ -9123,7 +9477,7 @@
   </w:style>
   <w:style w:type="table" w:customStyle="1" w:styleId="GridTable6Colorful-Accent61">
     <w:name w:val="Grid Table 6 Colorful - Accent 61"/>
-    <w:basedOn w:val="TableNormal"/>
+    <w:basedOn w:val="a3"/>
     <w:uiPriority w:val="99"/>
     <w:pPr>
       <w:spacing w:after="0" w:line="240" w:lineRule="auto"/>
@@ -9195,9 +9549,9 @@
       </w:rPr>
     </w:tblStylePr>
   </w:style>
-  <w:style w:type="table" w:styleId="GridTable7Colorful">
+  <w:style w:type="table" w:styleId="-7">
     <w:name w:val="Grid Table 7 Colorful"/>
-    <w:basedOn w:val="TableNormal"/>
+    <w:basedOn w:val="a3"/>
     <w:uiPriority w:val="99"/>
     <w:pPr>
       <w:spacing w:after="0" w:line="240" w:lineRule="auto"/>
@@ -9314,7 +9668,7 @@
   </w:style>
   <w:style w:type="table" w:customStyle="1" w:styleId="GridTable7Colorful-Accent11">
     <w:name w:val="Grid Table 7 Colorful - Accent 11"/>
-    <w:basedOn w:val="TableNormal"/>
+    <w:basedOn w:val="a3"/>
     <w:uiPriority w:val="99"/>
     <w:pPr>
       <w:spacing w:after="0" w:line="240" w:lineRule="auto"/>
@@ -9431,7 +9785,7 @@
   </w:style>
   <w:style w:type="table" w:customStyle="1" w:styleId="GridTable7Colorful-Accent21">
     <w:name w:val="Grid Table 7 Colorful - Accent 21"/>
-    <w:basedOn w:val="TableNormal"/>
+    <w:basedOn w:val="a3"/>
     <w:uiPriority w:val="99"/>
     <w:pPr>
       <w:spacing w:after="0" w:line="240" w:lineRule="auto"/>
@@ -9548,7 +9902,7 @@
   </w:style>
   <w:style w:type="table" w:customStyle="1" w:styleId="GridTable7Colorful-Accent31">
     <w:name w:val="Grid Table 7 Colorful - Accent 31"/>
-    <w:basedOn w:val="TableNormal"/>
+    <w:basedOn w:val="a3"/>
     <w:uiPriority w:val="99"/>
     <w:pPr>
       <w:spacing w:after="0" w:line="240" w:lineRule="auto"/>
@@ -9665,7 +10019,7 @@
   </w:style>
   <w:style w:type="table" w:customStyle="1" w:styleId="GridTable7Colorful-Accent41">
     <w:name w:val="Grid Table 7 Colorful - Accent 41"/>
-    <w:basedOn w:val="TableNormal"/>
+    <w:basedOn w:val="a3"/>
     <w:uiPriority w:val="99"/>
     <w:pPr>
       <w:spacing w:after="0" w:line="240" w:lineRule="auto"/>
@@ -9782,7 +10136,7 @@
   </w:style>
   <w:style w:type="table" w:customStyle="1" w:styleId="GridTable7Colorful-Accent51">
     <w:name w:val="Grid Table 7 Colorful - Accent 51"/>
-    <w:basedOn w:val="TableNormal"/>
+    <w:basedOn w:val="a3"/>
     <w:uiPriority w:val="99"/>
     <w:pPr>
       <w:spacing w:after="0" w:line="240" w:lineRule="auto"/>
@@ -9899,7 +10253,7 @@
   </w:style>
   <w:style w:type="table" w:customStyle="1" w:styleId="GridTable7Colorful-Accent61">
     <w:name w:val="Grid Table 7 Colorful - Accent 61"/>
-    <w:basedOn w:val="TableNormal"/>
+    <w:basedOn w:val="a3"/>
     <w:uiPriority w:val="99"/>
     <w:pPr>
       <w:spacing w:after="0" w:line="240" w:lineRule="auto"/>
@@ -10014,9 +10368,9 @@
       </w:rPr>
     </w:tblStylePr>
   </w:style>
-  <w:style w:type="table" w:styleId="ListTable1Light">
+  <w:style w:type="table" w:styleId="-10">
     <w:name w:val="List Table 1 Light"/>
-    <w:basedOn w:val="TableNormal"/>
+    <w:basedOn w:val="a3"/>
     <w:uiPriority w:val="99"/>
     <w:pPr>
       <w:spacing w:after="0" w:line="240" w:lineRule="auto"/>
@@ -10082,7 +10436,7 @@
   </w:style>
   <w:style w:type="table" w:customStyle="1" w:styleId="ListTable1Light-Accent11">
     <w:name w:val="List Table 1 Light - Accent 11"/>
-    <w:basedOn w:val="TableNormal"/>
+    <w:basedOn w:val="a3"/>
     <w:uiPriority w:val="99"/>
     <w:pPr>
       <w:spacing w:after="0" w:line="240" w:lineRule="auto"/>
@@ -10148,7 +10502,7 @@
   </w:style>
   <w:style w:type="table" w:customStyle="1" w:styleId="ListTable1Light-Accent21">
     <w:name w:val="List Table 1 Light - Accent 21"/>
-    <w:basedOn w:val="TableNormal"/>
+    <w:basedOn w:val="a3"/>
     <w:uiPriority w:val="99"/>
     <w:pPr>
       <w:spacing w:after="0" w:line="240" w:lineRule="auto"/>
@@ -10214,7 +10568,7 @@
   </w:style>
   <w:style w:type="table" w:customStyle="1" w:styleId="ListTable1Light-Accent31">
     <w:name w:val="List Table 1 Light - Accent 31"/>
-    <w:basedOn w:val="TableNormal"/>
+    <w:basedOn w:val="a3"/>
     <w:uiPriority w:val="99"/>
     <w:pPr>
       <w:spacing w:after="0" w:line="240" w:lineRule="auto"/>
@@ -10280,7 +10634,7 @@
   </w:style>
   <w:style w:type="table" w:customStyle="1" w:styleId="ListTable1Light-Accent41">
     <w:name w:val="List Table 1 Light - Accent 41"/>
-    <w:basedOn w:val="TableNormal"/>
+    <w:basedOn w:val="a3"/>
     <w:uiPriority w:val="99"/>
     <w:pPr>
       <w:spacing w:after="0" w:line="240" w:lineRule="auto"/>
@@ -10346,7 +10700,7 @@
   </w:style>
   <w:style w:type="table" w:customStyle="1" w:styleId="ListTable1Light-Accent51">
     <w:name w:val="List Table 1 Light - Accent 51"/>
-    <w:basedOn w:val="TableNormal"/>
+    <w:basedOn w:val="a3"/>
     <w:uiPriority w:val="99"/>
     <w:pPr>
       <w:spacing w:after="0" w:line="240" w:lineRule="auto"/>
@@ -10412,7 +10766,7 @@
   </w:style>
   <w:style w:type="table" w:customStyle="1" w:styleId="ListTable1Light-Accent61">
     <w:name w:val="List Table 1 Light - Accent 61"/>
-    <w:basedOn w:val="TableNormal"/>
+    <w:basedOn w:val="a3"/>
     <w:uiPriority w:val="99"/>
     <w:pPr>
       <w:spacing w:after="0" w:line="240" w:lineRule="auto"/>
@@ -10476,9 +10830,9 @@
       </w:tcPr>
     </w:tblStylePr>
   </w:style>
-  <w:style w:type="table" w:styleId="ListTable2">
+  <w:style w:type="table" w:styleId="-20">
     <w:name w:val="List Table 2"/>
-    <w:basedOn w:val="TableNormal"/>
+    <w:basedOn w:val="a3"/>
     <w:uiPriority w:val="99"/>
     <w:pPr>
       <w:spacing w:after="0" w:line="240" w:lineRule="auto"/>
@@ -10567,7 +10921,7 @@
   </w:style>
   <w:style w:type="table" w:customStyle="1" w:styleId="ListTable2-Accent11">
     <w:name w:val="List Table 2 - Accent 11"/>
-    <w:basedOn w:val="TableNormal"/>
+    <w:basedOn w:val="a3"/>
     <w:uiPriority w:val="99"/>
     <w:pPr>
       <w:spacing w:after="0" w:line="240" w:lineRule="auto"/>
@@ -10656,7 +11010,7 @@
   </w:style>
   <w:style w:type="table" w:customStyle="1" w:styleId="ListTable2-Accent21">
     <w:name w:val="List Table 2 - Accent 21"/>
-    <w:basedOn w:val="TableNormal"/>
+    <w:basedOn w:val="a3"/>
     <w:uiPriority w:val="99"/>
     <w:pPr>
       <w:spacing w:after="0" w:line="240" w:lineRule="auto"/>
@@ -10745,7 +11099,7 @@
   </w:style>
   <w:style w:type="table" w:customStyle="1" w:styleId="ListTable2-Accent31">
     <w:name w:val="List Table 2 - Accent 31"/>
-    <w:basedOn w:val="TableNormal"/>
+    <w:basedOn w:val="a3"/>
     <w:uiPriority w:val="99"/>
     <w:pPr>
       <w:spacing w:after="0" w:line="240" w:lineRule="auto"/>
@@ -10834,7 +11188,7 @@
   </w:style>
   <w:style w:type="table" w:customStyle="1" w:styleId="ListTable2-Accent41">
     <w:name w:val="List Table 2 - Accent 41"/>
-    <w:basedOn w:val="TableNormal"/>
+    <w:basedOn w:val="a3"/>
     <w:uiPriority w:val="99"/>
     <w:pPr>
       <w:spacing w:after="0" w:line="240" w:lineRule="auto"/>
@@ -10923,7 +11277,7 @@
   </w:style>
   <w:style w:type="table" w:customStyle="1" w:styleId="ListTable2-Accent51">
     <w:name w:val="List Table 2 - Accent 51"/>
-    <w:basedOn w:val="TableNormal"/>
+    <w:basedOn w:val="a3"/>
     <w:uiPriority w:val="99"/>
     <w:pPr>
       <w:spacing w:after="0" w:line="240" w:lineRule="auto"/>
@@ -11012,7 +11366,7 @@
   </w:style>
   <w:style w:type="table" w:customStyle="1" w:styleId="ListTable2-Accent61">
     <w:name w:val="List Table 2 - Accent 61"/>
-    <w:basedOn w:val="TableNormal"/>
+    <w:basedOn w:val="a3"/>
     <w:uiPriority w:val="99"/>
     <w:pPr>
       <w:spacing w:after="0" w:line="240" w:lineRule="auto"/>
@@ -11099,9 +11453,9 @@
       </w:tcPr>
     </w:tblStylePr>
   </w:style>
-  <w:style w:type="table" w:styleId="ListTable3">
+  <w:style w:type="table" w:styleId="-30">
     <w:name w:val="List Table 3"/>
-    <w:basedOn w:val="TableNormal"/>
+    <w:basedOn w:val="a3"/>
     <w:uiPriority w:val="99"/>
     <w:pPr>
       <w:spacing w:after="0" w:line="240" w:lineRule="auto"/>
@@ -11177,7 +11531,7 @@
   </w:style>
   <w:style w:type="table" w:customStyle="1" w:styleId="ListTable3-Accent11">
     <w:name w:val="List Table 3 - Accent 11"/>
-    <w:basedOn w:val="TableNormal"/>
+    <w:basedOn w:val="a3"/>
     <w:uiPriority w:val="99"/>
     <w:pPr>
       <w:spacing w:after="0" w:line="240" w:lineRule="auto"/>
@@ -11253,7 +11607,7 @@
   </w:style>
   <w:style w:type="table" w:customStyle="1" w:styleId="ListTable3-Accent21">
     <w:name w:val="List Table 3 - Accent 21"/>
-    <w:basedOn w:val="TableNormal"/>
+    <w:basedOn w:val="a3"/>
     <w:uiPriority w:val="99"/>
     <w:pPr>
       <w:spacing w:after="0" w:line="240" w:lineRule="auto"/>
@@ -11329,7 +11683,7 @@
   </w:style>
   <w:style w:type="table" w:customStyle="1" w:styleId="ListTable3-Accent31">
     <w:name w:val="List Table 3 - Accent 31"/>
-    <w:basedOn w:val="TableNormal"/>
+    <w:basedOn w:val="a3"/>
     <w:uiPriority w:val="99"/>
     <w:pPr>
       <w:spacing w:after="0" w:line="240" w:lineRule="auto"/>
@@ -11405,7 +11759,7 @@
   </w:style>
   <w:style w:type="table" w:customStyle="1" w:styleId="ListTable3-Accent41">
     <w:name w:val="List Table 3 - Accent 41"/>
-    <w:basedOn w:val="TableNormal"/>
+    <w:basedOn w:val="a3"/>
     <w:uiPriority w:val="99"/>
     <w:pPr>
       <w:spacing w:after="0" w:line="240" w:lineRule="auto"/>
@@ -11481,7 +11835,7 @@
   </w:style>
   <w:style w:type="table" w:customStyle="1" w:styleId="ListTable3-Accent51">
     <w:name w:val="List Table 3 - Accent 51"/>
-    <w:basedOn w:val="TableNormal"/>
+    <w:basedOn w:val="a3"/>
     <w:uiPriority w:val="99"/>
     <w:pPr>
       <w:spacing w:after="0" w:line="240" w:lineRule="auto"/>
@@ -11557,7 +11911,7 @@
   </w:style>
   <w:style w:type="table" w:customStyle="1" w:styleId="ListTable3-Accent61">
     <w:name w:val="List Table 3 - Accent 61"/>
-    <w:basedOn w:val="TableNormal"/>
+    <w:basedOn w:val="a3"/>
     <w:uiPriority w:val="99"/>
     <w:pPr>
       <w:spacing w:after="0" w:line="240" w:lineRule="auto"/>
@@ -11631,9 +11985,9 @@
       </w:tcPr>
     </w:tblStylePr>
   </w:style>
-  <w:style w:type="table" w:styleId="ListTable4">
+  <w:style w:type="table" w:styleId="-40">
     <w:name w:val="List Table 4"/>
-    <w:basedOn w:val="TableNormal"/>
+    <w:basedOn w:val="a3"/>
     <w:uiPriority w:val="99"/>
     <w:pPr>
       <w:spacing w:after="0" w:line="240" w:lineRule="auto"/>
@@ -11704,7 +12058,7 @@
   </w:style>
   <w:style w:type="table" w:customStyle="1" w:styleId="ListTable4-Accent11">
     <w:name w:val="List Table 4 - Accent 11"/>
-    <w:basedOn w:val="TableNormal"/>
+    <w:basedOn w:val="a3"/>
     <w:uiPriority w:val="99"/>
     <w:pPr>
       <w:spacing w:after="0" w:line="240" w:lineRule="auto"/>
@@ -11775,7 +12129,7 @@
   </w:style>
   <w:style w:type="table" w:customStyle="1" w:styleId="ListTable4-Accent21">
     <w:name w:val="List Table 4 - Accent 21"/>
-    <w:basedOn w:val="TableNormal"/>
+    <w:basedOn w:val="a3"/>
     <w:uiPriority w:val="99"/>
     <w:pPr>
       <w:spacing w:after="0" w:line="240" w:lineRule="auto"/>
@@ -11846,7 +12200,7 @@
   </w:style>
   <w:style w:type="table" w:customStyle="1" w:styleId="ListTable4-Accent31">
     <w:name w:val="List Table 4 - Accent 31"/>
-    <w:basedOn w:val="TableNormal"/>
+    <w:basedOn w:val="a3"/>
     <w:uiPriority w:val="99"/>
     <w:pPr>
       <w:spacing w:after="0" w:line="240" w:lineRule="auto"/>
@@ -11917,7 +12271,7 @@
   </w:style>
   <w:style w:type="table" w:customStyle="1" w:styleId="ListTable4-Accent41">
     <w:name w:val="List Table 4 - Accent 41"/>
-    <w:basedOn w:val="TableNormal"/>
+    <w:basedOn w:val="a3"/>
     <w:uiPriority w:val="99"/>
     <w:pPr>
       <w:spacing w:after="0" w:line="240" w:lineRule="auto"/>
@@ -11988,7 +12342,7 @@
   </w:style>
   <w:style w:type="table" w:customStyle="1" w:styleId="ListTable4-Accent51">
     <w:name w:val="List Table 4 - Accent 51"/>
-    <w:basedOn w:val="TableNormal"/>
+    <w:basedOn w:val="a3"/>
     <w:uiPriority w:val="99"/>
     <w:pPr>
       <w:spacing w:after="0" w:line="240" w:lineRule="auto"/>
@@ -12059,7 +12413,7 @@
   </w:style>
   <w:style w:type="table" w:customStyle="1" w:styleId="ListTable4-Accent61">
     <w:name w:val="List Table 4 - Accent 61"/>
-    <w:basedOn w:val="TableNormal"/>
+    <w:basedOn w:val="a3"/>
     <w:uiPriority w:val="99"/>
     <w:pPr>
       <w:spacing w:after="0" w:line="240" w:lineRule="auto"/>
@@ -12128,9 +12482,9 @@
       </w:tcPr>
     </w:tblStylePr>
   </w:style>
-  <w:style w:type="table" w:styleId="ListTable5Dark">
+  <w:style w:type="table" w:styleId="-50">
     <w:name w:val="List Table 5 Dark"/>
-    <w:basedOn w:val="TableNormal"/>
+    <w:basedOn w:val="a3"/>
     <w:uiPriority w:val="99"/>
     <w:pPr>
       <w:spacing w:after="0" w:line="240" w:lineRule="auto"/>
@@ -12236,7 +12590,7 @@
   </w:style>
   <w:style w:type="table" w:customStyle="1" w:styleId="ListTable5Dark-Accent11">
     <w:name w:val="List Table 5 Dark - Accent 11"/>
-    <w:basedOn w:val="TableNormal"/>
+    <w:basedOn w:val="a3"/>
     <w:uiPriority w:val="99"/>
     <w:pPr>
       <w:spacing w:after="0" w:line="240" w:lineRule="auto"/>
@@ -12342,7 +12696,7 @@
   </w:style>
   <w:style w:type="table" w:customStyle="1" w:styleId="ListTable5Dark-Accent21">
     <w:name w:val="List Table 5 Dark - Accent 21"/>
-    <w:basedOn w:val="TableNormal"/>
+    <w:basedOn w:val="a3"/>
     <w:uiPriority w:val="99"/>
     <w:pPr>
       <w:spacing w:after="0" w:line="240" w:lineRule="auto"/>
@@ -12448,7 +12802,7 @@
   </w:style>
   <w:style w:type="table" w:customStyle="1" w:styleId="ListTable5Dark-Accent31">
     <w:name w:val="List Table 5 Dark - Accent 31"/>
-    <w:basedOn w:val="TableNormal"/>
+    <w:basedOn w:val="a3"/>
     <w:uiPriority w:val="99"/>
     <w:pPr>
       <w:spacing w:after="0" w:line="240" w:lineRule="auto"/>
@@ -12554,7 +12908,7 @@
   </w:style>
   <w:style w:type="table" w:customStyle="1" w:styleId="ListTable5Dark-Accent41">
     <w:name w:val="List Table 5 Dark - Accent 41"/>
-    <w:basedOn w:val="TableNormal"/>
+    <w:basedOn w:val="a3"/>
     <w:uiPriority w:val="99"/>
     <w:pPr>
       <w:spacing w:after="0" w:line="240" w:lineRule="auto"/>
@@ -12660,7 +13014,7 @@
   </w:style>
   <w:style w:type="table" w:customStyle="1" w:styleId="ListTable5Dark-Accent51">
     <w:name w:val="List Table 5 Dark - Accent 51"/>
-    <w:basedOn w:val="TableNormal"/>
+    <w:basedOn w:val="a3"/>
     <w:uiPriority w:val="99"/>
     <w:pPr>
       <w:spacing w:after="0" w:line="240" w:lineRule="auto"/>
@@ -12766,7 +13120,7 @@
   </w:style>
   <w:style w:type="table" w:customStyle="1" w:styleId="ListTable5Dark-Accent61">
     <w:name w:val="List Table 5 Dark - Accent 61"/>
-    <w:basedOn w:val="TableNormal"/>
+    <w:basedOn w:val="a3"/>
     <w:uiPriority w:val="99"/>
     <w:pPr>
       <w:spacing w:after="0" w:line="240" w:lineRule="auto"/>
@@ -12870,9 +13224,9 @@
       </w:tcPr>
     </w:tblStylePr>
   </w:style>
-  <w:style w:type="table" w:styleId="ListTable6Colorful">
+  <w:style w:type="table" w:styleId="-60">
     <w:name w:val="List Table 6 Colorful"/>
-    <w:basedOn w:val="TableNormal"/>
+    <w:basedOn w:val="a3"/>
     <w:uiPriority w:val="99"/>
     <w:pPr>
       <w:spacing w:after="0" w:line="240" w:lineRule="auto"/>
@@ -12948,7 +13302,7 @@
   </w:style>
   <w:style w:type="table" w:customStyle="1" w:styleId="ListTable6Colorful-Accent11">
     <w:name w:val="List Table 6 Colorful - Accent 11"/>
-    <w:basedOn w:val="TableNormal"/>
+    <w:basedOn w:val="a3"/>
     <w:uiPriority w:val="99"/>
     <w:pPr>
       <w:spacing w:after="0" w:line="240" w:lineRule="auto"/>
@@ -13024,7 +13378,7 @@
   </w:style>
   <w:style w:type="table" w:customStyle="1" w:styleId="ListTable6Colorful-Accent21">
     <w:name w:val="List Table 6 Colorful - Accent 21"/>
-    <w:basedOn w:val="TableNormal"/>
+    <w:basedOn w:val="a3"/>
     <w:uiPriority w:val="99"/>
     <w:pPr>
       <w:spacing w:after="0" w:line="240" w:lineRule="auto"/>
@@ -13100,7 +13454,7 @@
   </w:style>
   <w:style w:type="table" w:customStyle="1" w:styleId="ListTable6Colorful-Accent31">
     <w:name w:val="List Table 6 Colorful - Accent 31"/>
-    <w:basedOn w:val="TableNormal"/>
+    <w:basedOn w:val="a3"/>
     <w:uiPriority w:val="99"/>
     <w:pPr>
       <w:spacing w:after="0" w:line="240" w:lineRule="auto"/>
@@ -13176,7 +13530,7 @@
   </w:style>
   <w:style w:type="table" w:customStyle="1" w:styleId="ListTable6Colorful-Accent41">
     <w:name w:val="List Table 6 Colorful - Accent 41"/>
-    <w:basedOn w:val="TableNormal"/>
+    <w:basedOn w:val="a3"/>
     <w:uiPriority w:val="99"/>
     <w:pPr>
       <w:spacing w:after="0" w:line="240" w:lineRule="auto"/>
@@ -13252,7 +13606,7 @@
   </w:style>
   <w:style w:type="table" w:customStyle="1" w:styleId="ListTable6Colorful-Accent51">
     <w:name w:val="List Table 6 Colorful - Accent 51"/>
-    <w:basedOn w:val="TableNormal"/>
+    <w:basedOn w:val="a3"/>
     <w:uiPriority w:val="99"/>
     <w:pPr>
       <w:spacing w:after="0" w:line="240" w:lineRule="auto"/>
@@ -13328,7 +13682,7 @@
   </w:style>
   <w:style w:type="table" w:customStyle="1" w:styleId="ListTable6Colorful-Accent61">
     <w:name w:val="List Table 6 Colorful - Accent 61"/>
-    <w:basedOn w:val="TableNormal"/>
+    <w:basedOn w:val="a3"/>
     <w:uiPriority w:val="99"/>
     <w:pPr>
       <w:spacing w:after="0" w:line="240" w:lineRule="auto"/>
@@ -13402,9 +13756,9 @@
       </w:rPr>
     </w:tblStylePr>
   </w:style>
-  <w:style w:type="table" w:styleId="ListTable7Colorful">
+  <w:style w:type="table" w:styleId="-70">
     <w:name w:val="List Table 7 Colorful"/>
-    <w:basedOn w:val="TableNormal"/>
+    <w:basedOn w:val="a3"/>
     <w:uiPriority w:val="99"/>
     <w:pPr>
       <w:spacing w:after="0" w:line="240" w:lineRule="auto"/>
@@ -13518,7 +13872,7 @@
   </w:style>
   <w:style w:type="table" w:customStyle="1" w:styleId="ListTable7Colorful-Accent11">
     <w:name w:val="List Table 7 Colorful - Accent 11"/>
-    <w:basedOn w:val="TableNormal"/>
+    <w:basedOn w:val="a3"/>
     <w:uiPriority w:val="99"/>
     <w:pPr>
       <w:spacing w:after="0" w:line="240" w:lineRule="auto"/>
@@ -13632,7 +13986,7 @@
   </w:style>
   <w:style w:type="table" w:customStyle="1" w:styleId="ListTable7Colorful-Accent21">
     <w:name w:val="List Table 7 Colorful - Accent 21"/>
-    <w:basedOn w:val="TableNormal"/>
+    <w:basedOn w:val="a3"/>
     <w:uiPriority w:val="99"/>
     <w:pPr>
       <w:spacing w:after="0" w:line="240" w:lineRule="auto"/>
@@ -13746,7 +14100,7 @@
   </w:style>
   <w:style w:type="table" w:customStyle="1" w:styleId="ListTable7Colorful-Accent31">
     <w:name w:val="List Table 7 Colorful - Accent 31"/>
-    <w:basedOn w:val="TableNormal"/>
+    <w:basedOn w:val="a3"/>
     <w:uiPriority w:val="99"/>
     <w:pPr>
       <w:spacing w:after="0" w:line="240" w:lineRule="auto"/>
@@ -13860,7 +14214,7 @@
   </w:style>
   <w:style w:type="table" w:customStyle="1" w:styleId="ListTable7Colorful-Accent41">
     <w:name w:val="List Table 7 Colorful - Accent 41"/>
-    <w:basedOn w:val="TableNormal"/>
+    <w:basedOn w:val="a3"/>
     <w:uiPriority w:val="99"/>
     <w:pPr>
       <w:spacing w:after="0" w:line="240" w:lineRule="auto"/>
@@ -13974,7 +14328,7 @@
   </w:style>
   <w:style w:type="table" w:customStyle="1" w:styleId="ListTable7Colorful-Accent51">
     <w:name w:val="List Table 7 Colorful - Accent 51"/>
-    <w:basedOn w:val="TableNormal"/>
+    <w:basedOn w:val="a3"/>
     <w:uiPriority w:val="99"/>
     <w:pPr>
       <w:spacing w:after="0" w:line="240" w:lineRule="auto"/>
@@ -14088,7 +14442,7 @@
   </w:style>
   <w:style w:type="table" w:customStyle="1" w:styleId="ListTable7Colorful-Accent61">
     <w:name w:val="List Table 7 Colorful - Accent 61"/>
-    <w:basedOn w:val="TableNormal"/>
+    <w:basedOn w:val="a3"/>
     <w:uiPriority w:val="99"/>
     <w:pPr>
       <w:spacing w:after="0" w:line="240" w:lineRule="auto"/>
@@ -14202,7 +14556,7 @@
   </w:style>
   <w:style w:type="table" w:customStyle="1" w:styleId="Lined-Accent">
     <w:name w:val="Lined - Accent"/>
-    <w:basedOn w:val="TableNormal"/>
+    <w:basedOn w:val="a3"/>
     <w:uiPriority w:val="99"/>
     <w:pPr>
       <w:spacing w:after="0" w:line="240" w:lineRule="auto"/>
@@ -14300,7 +14654,7 @@
   </w:style>
   <w:style w:type="table" w:customStyle="1" w:styleId="Lined-Accent1">
     <w:name w:val="Lined - Accent 1"/>
-    <w:basedOn w:val="TableNormal"/>
+    <w:basedOn w:val="a3"/>
     <w:uiPriority w:val="99"/>
     <w:pPr>
       <w:spacing w:after="0" w:line="240" w:lineRule="auto"/>
@@ -14398,7 +14752,7 @@
   </w:style>
   <w:style w:type="table" w:customStyle="1" w:styleId="Lined-Accent2">
     <w:name w:val="Lined - Accent 2"/>
-    <w:basedOn w:val="TableNormal"/>
+    <w:basedOn w:val="a3"/>
     <w:uiPriority w:val="99"/>
     <w:pPr>
       <w:spacing w:after="0" w:line="240" w:lineRule="auto"/>
@@ -14496,7 +14850,7 @@
   </w:style>
   <w:style w:type="table" w:customStyle="1" w:styleId="Lined-Accent3">
     <w:name w:val="Lined - Accent 3"/>
-    <w:basedOn w:val="TableNormal"/>
+    <w:basedOn w:val="a3"/>
     <w:uiPriority w:val="99"/>
     <w:pPr>
       <w:spacing w:after="0" w:line="240" w:lineRule="auto"/>
@@ -14594,7 +14948,7 @@
   </w:style>
   <w:style w:type="table" w:customStyle="1" w:styleId="Lined-Accent4">
     <w:name w:val="Lined - Accent 4"/>
-    <w:basedOn w:val="TableNormal"/>
+    <w:basedOn w:val="a3"/>
     <w:uiPriority w:val="99"/>
     <w:pPr>
       <w:spacing w:after="0" w:line="240" w:lineRule="auto"/>
@@ -14692,7 +15046,7 @@
   </w:style>
   <w:style w:type="table" w:customStyle="1" w:styleId="Lined-Accent5">
     <w:name w:val="Lined - Accent 5"/>
-    <w:basedOn w:val="TableNormal"/>
+    <w:basedOn w:val="a3"/>
     <w:uiPriority w:val="99"/>
     <w:pPr>
       <w:spacing w:after="0" w:line="240" w:lineRule="auto"/>
@@ -14790,7 +15144,7 @@
   </w:style>
   <w:style w:type="table" w:customStyle="1" w:styleId="Lined-Accent6">
     <w:name w:val="Lined - Accent 6"/>
-    <w:basedOn w:val="TableNormal"/>
+    <w:basedOn w:val="a3"/>
     <w:uiPriority w:val="99"/>
     <w:pPr>
       <w:spacing w:after="0" w:line="240" w:lineRule="auto"/>
@@ -14888,7 +15242,7 @@
   </w:style>
   <w:style w:type="table" w:customStyle="1" w:styleId="BorderedLined-Accent">
     <w:name w:val="Bordered &amp; Lined - Accent"/>
-    <w:basedOn w:val="TableNormal"/>
+    <w:basedOn w:val="a3"/>
     <w:uiPriority w:val="99"/>
     <w:pPr>
       <w:spacing w:after="0" w:line="240" w:lineRule="auto"/>
@@ -14994,7 +15348,7 @@
   </w:style>
   <w:style w:type="table" w:customStyle="1" w:styleId="BorderedLined-Accent1">
     <w:name w:val="Bordered &amp; Lined - Accent 1"/>
-    <w:basedOn w:val="TableNormal"/>
+    <w:basedOn w:val="a3"/>
     <w:uiPriority w:val="99"/>
     <w:pPr>
       <w:spacing w:after="0" w:line="240" w:lineRule="auto"/>
@@ -15100,7 +15454,7 @@
   </w:style>
   <w:style w:type="table" w:customStyle="1" w:styleId="BorderedLined-Accent2">
     <w:name w:val="Bordered &amp; Lined - Accent 2"/>
-    <w:basedOn w:val="TableNormal"/>
+    <w:basedOn w:val="a3"/>
     <w:uiPriority w:val="99"/>
     <w:pPr>
       <w:spacing w:after="0" w:line="240" w:lineRule="auto"/>
@@ -15206,7 +15560,7 @@
   </w:style>
   <w:style w:type="table" w:customStyle="1" w:styleId="BorderedLined-Accent3">
     <w:name w:val="Bordered &amp; Lined - Accent 3"/>
-    <w:basedOn w:val="TableNormal"/>
+    <w:basedOn w:val="a3"/>
     <w:uiPriority w:val="99"/>
     <w:pPr>
       <w:spacing w:after="0" w:line="240" w:lineRule="auto"/>
@@ -15312,7 +15666,7 @@
   </w:style>
   <w:style w:type="table" w:customStyle="1" w:styleId="BorderedLined-Accent4">
     <w:name w:val="Bordered &amp; Lined - Accent 4"/>
-    <w:basedOn w:val="TableNormal"/>
+    <w:basedOn w:val="a3"/>
     <w:uiPriority w:val="99"/>
     <w:pPr>
       <w:spacing w:after="0" w:line="240" w:lineRule="auto"/>
@@ -15418,7 +15772,7 @@
   </w:style>
   <w:style w:type="table" w:customStyle="1" w:styleId="BorderedLined-Accent5">
     <w:name w:val="Bordered &amp; Lined - Accent 5"/>
-    <w:basedOn w:val="TableNormal"/>
+    <w:basedOn w:val="a3"/>
     <w:uiPriority w:val="99"/>
     <w:pPr>
       <w:spacing w:after="0" w:line="240" w:lineRule="auto"/>
@@ -15524,7 +15878,7 @@
   </w:style>
   <w:style w:type="table" w:customStyle="1" w:styleId="BorderedLined-Accent6">
     <w:name w:val="Bordered &amp; Lined - Accent 6"/>
-    <w:basedOn w:val="TableNormal"/>
+    <w:basedOn w:val="a3"/>
     <w:uiPriority w:val="99"/>
     <w:pPr>
       <w:spacing w:after="0" w:line="240" w:lineRule="auto"/>
@@ -15630,7 +15984,7 @@
   </w:style>
   <w:style w:type="table" w:customStyle="1" w:styleId="Bordered">
     <w:name w:val="Bordered"/>
-    <w:basedOn w:val="TableNormal"/>
+    <w:basedOn w:val="a3"/>
     <w:uiPriority w:val="99"/>
     <w:pPr>
       <w:spacing w:after="0" w:line="240" w:lineRule="auto"/>
@@ -15712,7 +16066,7 @@
   </w:style>
   <w:style w:type="table" w:customStyle="1" w:styleId="Bordered-Accent1">
     <w:name w:val="Bordered - Accent 1"/>
-    <w:basedOn w:val="TableNormal"/>
+    <w:basedOn w:val="a3"/>
     <w:uiPriority w:val="99"/>
     <w:pPr>
       <w:spacing w:after="0" w:line="240" w:lineRule="auto"/>
@@ -15794,7 +16148,7 @@
   </w:style>
   <w:style w:type="table" w:customStyle="1" w:styleId="Bordered-Accent2">
     <w:name w:val="Bordered - Accent 2"/>
-    <w:basedOn w:val="TableNormal"/>
+    <w:basedOn w:val="a3"/>
     <w:uiPriority w:val="99"/>
     <w:pPr>
       <w:spacing w:after="0" w:line="240" w:lineRule="auto"/>
@@ -15876,7 +16230,7 @@
   </w:style>
   <w:style w:type="table" w:customStyle="1" w:styleId="Bordered-Accent3">
     <w:name w:val="Bordered - Accent 3"/>
-    <w:basedOn w:val="TableNormal"/>
+    <w:basedOn w:val="a3"/>
     <w:uiPriority w:val="99"/>
     <w:pPr>
       <w:spacing w:after="0" w:line="240" w:lineRule="auto"/>
@@ -15958,7 +16312,7 @@
   </w:style>
   <w:style w:type="table" w:customStyle="1" w:styleId="Bordered-Accent4">
     <w:name w:val="Bordered - Accent 4"/>
-    <w:basedOn w:val="TableNormal"/>
+    <w:basedOn w:val="a3"/>
     <w:uiPriority w:val="99"/>
     <w:pPr>
       <w:spacing w:after="0" w:line="240" w:lineRule="auto"/>
@@ -16040,7 +16394,7 @@
   </w:style>
   <w:style w:type="table" w:customStyle="1" w:styleId="Bordered-Accent5">
     <w:name w:val="Bordered - Accent 5"/>
-    <w:basedOn w:val="TableNormal"/>
+    <w:basedOn w:val="a3"/>
     <w:uiPriority w:val="99"/>
     <w:pPr>
       <w:spacing w:after="0" w:line="240" w:lineRule="auto"/>
@@ -16122,7 +16476,7 @@
   </w:style>
   <w:style w:type="table" w:customStyle="1" w:styleId="Bordered-Accent6">
     <w:name w:val="Bordered - Accent 6"/>
-    <w:basedOn w:val="TableNormal"/>
+    <w:basedOn w:val="a3"/>
     <w:uiPriority w:val="99"/>
     <w:pPr>
       <w:spacing w:after="0" w:line="240" w:lineRule="auto"/>
@@ -16202,10 +16556,10 @@
       </w:tcPr>
     </w:tblStylePr>
   </w:style>
-  <w:style w:type="paragraph" w:styleId="FootnoteText">
+  <w:style w:type="paragraph" w:styleId="ab">
     <w:name w:val="footnote text"/>
-    <w:basedOn w:val="Normal"/>
-    <w:link w:val="FootnoteTextChar"/>
+    <w:basedOn w:val="a1"/>
+    <w:link w:val="ac"/>
     <w:uiPriority w:val="99"/>
     <w:semiHidden/>
     <w:unhideWhenUsed/>
@@ -16216,27 +16570,27 @@
       <w:sz w:val="18"/>
     </w:rPr>
   </w:style>
-  <w:style w:type="character" w:customStyle="1" w:styleId="FootnoteTextChar">
-    <w:name w:val="Footnote Text Char"/>
-    <w:link w:val="FootnoteText"/>
+  <w:style w:type="character" w:customStyle="1" w:styleId="ac">
+    <w:name w:val="Текст сноски Знак"/>
+    <w:link w:val="ab"/>
     <w:uiPriority w:val="99"/>
     <w:rPr>
       <w:sz w:val="18"/>
     </w:rPr>
   </w:style>
-  <w:style w:type="character" w:styleId="FootnoteReference">
+  <w:style w:type="character" w:styleId="ad">
     <w:name w:val="footnote reference"/>
-    <w:basedOn w:val="DefaultParagraphFont"/>
+    <w:basedOn w:val="a2"/>
     <w:uiPriority w:val="99"/>
     <w:unhideWhenUsed/>
     <w:rPr>
       <w:vertAlign w:val="superscript"/>
     </w:rPr>
   </w:style>
-  <w:style w:type="paragraph" w:styleId="EndnoteText">
+  <w:style w:type="paragraph" w:styleId="ae">
     <w:name w:val="endnote text"/>
-    <w:basedOn w:val="Normal"/>
-    <w:link w:val="EndnoteTextChar"/>
+    <w:basedOn w:val="a1"/>
+    <w:link w:val="af"/>
     <w:uiPriority w:val="99"/>
     <w:semiHidden/>
     <w:unhideWhenUsed/>
@@ -16247,17 +16601,17 @@
       <w:sz w:val="20"/>
     </w:rPr>
   </w:style>
-  <w:style w:type="character" w:customStyle="1" w:styleId="EndnoteTextChar">
-    <w:name w:val="Endnote Text Char"/>
-    <w:link w:val="EndnoteText"/>
+  <w:style w:type="character" w:customStyle="1" w:styleId="af">
+    <w:name w:val="Текст концевой сноски Знак"/>
+    <w:link w:val="ae"/>
     <w:uiPriority w:val="99"/>
     <w:rPr>
       <w:sz w:val="20"/>
     </w:rPr>
   </w:style>
-  <w:style w:type="character" w:styleId="EndnoteReference">
+  <w:style w:type="character" w:styleId="af0">
     <w:name w:val="endnote reference"/>
-    <w:basedOn w:val="DefaultParagraphFont"/>
+    <w:basedOn w:val="a2"/>
     <w:uiPriority w:val="99"/>
     <w:semiHidden/>
     <w:unhideWhenUsed/>
@@ -16265,10 +16619,10 @@
       <w:vertAlign w:val="superscript"/>
     </w:rPr>
   </w:style>
-  <w:style w:type="paragraph" w:styleId="TOC4">
+  <w:style w:type="paragraph" w:styleId="42">
     <w:name w:val="toc 4"/>
-    <w:basedOn w:val="Normal"/>
-    <w:next w:val="Normal"/>
+    <w:basedOn w:val="a1"/>
+    <w:next w:val="a1"/>
     <w:uiPriority w:val="39"/>
     <w:unhideWhenUsed/>
     <w:pPr>
@@ -16276,10 +16630,10 @@
       <w:ind w:left="850" w:firstLine="0"/>
     </w:pPr>
   </w:style>
-  <w:style w:type="paragraph" w:styleId="TOC5">
+  <w:style w:type="paragraph" w:styleId="52">
     <w:name w:val="toc 5"/>
-    <w:basedOn w:val="Normal"/>
-    <w:next w:val="Normal"/>
+    <w:basedOn w:val="a1"/>
+    <w:next w:val="a1"/>
     <w:uiPriority w:val="39"/>
     <w:unhideWhenUsed/>
     <w:pPr>
@@ -16287,10 +16641,10 @@
       <w:ind w:left="1134" w:firstLine="0"/>
     </w:pPr>
   </w:style>
-  <w:style w:type="paragraph" w:styleId="TOC6">
+  <w:style w:type="paragraph" w:styleId="61">
     <w:name w:val="toc 6"/>
-    <w:basedOn w:val="Normal"/>
-    <w:next w:val="Normal"/>
+    <w:basedOn w:val="a1"/>
+    <w:next w:val="a1"/>
     <w:uiPriority w:val="39"/>
     <w:unhideWhenUsed/>
     <w:pPr>
@@ -16298,10 +16652,10 @@
       <w:ind w:left="1417" w:firstLine="0"/>
     </w:pPr>
   </w:style>
-  <w:style w:type="paragraph" w:styleId="TOC7">
+  <w:style w:type="paragraph" w:styleId="71">
     <w:name w:val="toc 7"/>
-    <w:basedOn w:val="Normal"/>
-    <w:next w:val="Normal"/>
+    <w:basedOn w:val="a1"/>
+    <w:next w:val="a1"/>
     <w:uiPriority w:val="39"/>
     <w:unhideWhenUsed/>
     <w:pPr>
@@ -16309,10 +16663,10 @@
       <w:ind w:left="1701" w:firstLine="0"/>
     </w:pPr>
   </w:style>
-  <w:style w:type="paragraph" w:styleId="TOC8">
+  <w:style w:type="paragraph" w:styleId="81">
     <w:name w:val="toc 8"/>
-    <w:basedOn w:val="Normal"/>
-    <w:next w:val="Normal"/>
+    <w:basedOn w:val="a1"/>
+    <w:next w:val="a1"/>
     <w:uiPriority w:val="39"/>
     <w:unhideWhenUsed/>
     <w:pPr>
@@ -16320,10 +16674,10 @@
       <w:ind w:left="1984" w:firstLine="0"/>
     </w:pPr>
   </w:style>
-  <w:style w:type="paragraph" w:styleId="TOC9">
+  <w:style w:type="paragraph" w:styleId="91">
     <w:name w:val="toc 9"/>
-    <w:basedOn w:val="Normal"/>
-    <w:next w:val="Normal"/>
+    <w:basedOn w:val="a1"/>
+    <w:next w:val="a1"/>
     <w:uiPriority w:val="39"/>
     <w:unhideWhenUsed/>
     <w:pPr>
@@ -16331,17 +16685,17 @@
       <w:ind w:left="2268" w:firstLine="0"/>
     </w:pPr>
   </w:style>
-  <w:style w:type="paragraph" w:styleId="TableofFigures">
+  <w:style w:type="paragraph" w:styleId="af1">
     <w:name w:val="table of figures"/>
-    <w:basedOn w:val="Normal"/>
-    <w:next w:val="Normal"/>
+    <w:basedOn w:val="a1"/>
+    <w:next w:val="a1"/>
     <w:uiPriority w:val="99"/>
     <w:unhideWhenUsed/>
   </w:style>
-  <w:style w:type="character" w:customStyle="1" w:styleId="Heading1Char1">
-    <w:name w:val="Heading 1 Char1"/>
-    <w:basedOn w:val="DefaultParagraphFont"/>
-    <w:link w:val="Heading1"/>
+  <w:style w:type="character" w:customStyle="1" w:styleId="10">
+    <w:name w:val="Заголовок 1 Знак"/>
+    <w:basedOn w:val="a2"/>
+    <w:link w:val="1"/>
     <w:uiPriority w:val="9"/>
     <w:rPr>
       <w:rFonts w:ascii="Times New Roman" w:eastAsiaTheme="majorEastAsia" w:hAnsi="Times New Roman" w:cstheme="majorBidi"/>
@@ -16351,10 +16705,10 @@
       <w:szCs w:val="32"/>
     </w:rPr>
   </w:style>
-  <w:style w:type="character" w:customStyle="1" w:styleId="Heading2Char1">
-    <w:name w:val="Heading 2 Char1"/>
-    <w:basedOn w:val="DefaultParagraphFont"/>
-    <w:link w:val="Heading2"/>
+  <w:style w:type="character" w:customStyle="1" w:styleId="20">
+    <w:name w:val="Заголовок 2 Знак"/>
+    <w:basedOn w:val="a2"/>
+    <w:link w:val="2"/>
     <w:uiPriority w:val="9"/>
     <w:rPr>
       <w:rFonts w:ascii="Times New Roman" w:eastAsiaTheme="majorEastAsia" w:hAnsi="Times New Roman" w:cstheme="majorBidi"/>
@@ -16363,10 +16717,10 @@
       <w:szCs w:val="26"/>
     </w:rPr>
   </w:style>
-  <w:style w:type="character" w:customStyle="1" w:styleId="Heading3Char1">
-    <w:name w:val="Heading 3 Char1"/>
-    <w:basedOn w:val="DefaultParagraphFont"/>
-    <w:link w:val="Heading3"/>
+  <w:style w:type="character" w:customStyle="1" w:styleId="30">
+    <w:name w:val="Заголовок 3 Знак"/>
+    <w:basedOn w:val="a2"/>
+    <w:link w:val="3"/>
     <w:uiPriority w:val="9"/>
     <w:rPr>
       <w:rFonts w:ascii="Times New Roman" w:eastAsiaTheme="majorEastAsia" w:hAnsi="Times New Roman" w:cs="Times New Roman"/>
@@ -16376,10 +16730,10 @@
       <w:szCs w:val="28"/>
     </w:rPr>
   </w:style>
-  <w:style w:type="paragraph" w:customStyle="1" w:styleId="a1">
+  <w:style w:type="paragraph" w:customStyle="1" w:styleId="af2">
     <w:name w:val="Содержание"/>
-    <w:basedOn w:val="TOC1"/>
-    <w:link w:val="a2"/>
+    <w:basedOn w:val="12"/>
+    <w:link w:val="af3"/>
     <w:qFormat/>
     <w:pPr>
       <w:tabs>
@@ -16389,28 +16743,28 @@
       <w:ind w:firstLine="0"/>
     </w:pPr>
   </w:style>
-  <w:style w:type="character" w:customStyle="1" w:styleId="a2">
+  <w:style w:type="character" w:customStyle="1" w:styleId="af3">
     <w:name w:val="Содержание Знак"/>
-    <w:basedOn w:val="DefaultParagraphFont"/>
-    <w:link w:val="a1"/>
+    <w:basedOn w:val="a2"/>
+    <w:link w:val="af2"/>
     <w:rPr>
       <w:rFonts w:ascii="Times New Roman" w:hAnsi="Times New Roman"/>
       <w:sz w:val="28"/>
     </w:rPr>
   </w:style>
-  <w:style w:type="paragraph" w:styleId="TOC1">
+  <w:style w:type="paragraph" w:styleId="12">
     <w:name w:val="toc 1"/>
-    <w:basedOn w:val="Normal"/>
-    <w:next w:val="Normal"/>
+    <w:basedOn w:val="a1"/>
+    <w:next w:val="a1"/>
     <w:uiPriority w:val="39"/>
     <w:unhideWhenUsed/>
     <w:pPr>
       <w:spacing w:after="100"/>
     </w:pPr>
   </w:style>
-  <w:style w:type="character" w:styleId="SubtleEmphasis">
+  <w:style w:type="character" w:styleId="af4">
     <w:name w:val="Subtle Emphasis"/>
-    <w:basedOn w:val="DefaultParagraphFont"/>
+    <w:basedOn w:val="a2"/>
     <w:uiPriority w:val="19"/>
     <w:rPr>
       <w:rFonts w:ascii="Times New Roman" w:hAnsi="Times New Roman"/>
@@ -16420,16 +16774,16 @@
       <w:sz w:val="26"/>
     </w:rPr>
   </w:style>
-  <w:style w:type="paragraph" w:customStyle="1" w:styleId="3">
+  <w:style w:type="paragraph" w:customStyle="1" w:styleId="32">
     <w:name w:val="Заголовок 3+"/>
-    <w:basedOn w:val="Heading3"/>
+    <w:basedOn w:val="3"/>
     <w:rPr>
       <w:i/>
     </w:rPr>
   </w:style>
-  <w:style w:type="paragraph" w:customStyle="1" w:styleId="a3">
+  <w:style w:type="paragraph" w:customStyle="1" w:styleId="af5">
     <w:name w:val="Надпись таблицы"/>
-    <w:basedOn w:val="Normal"/>
+    <w:basedOn w:val="a1"/>
     <w:qFormat/>
     <w:pPr>
       <w:keepNext/>
@@ -16443,9 +16797,9 @@
       <w:szCs w:val="28"/>
     </w:rPr>
   </w:style>
-  <w:style w:type="paragraph" w:customStyle="1" w:styleId="a4">
+  <w:style w:type="paragraph" w:customStyle="1" w:styleId="af6">
     <w:name w:val="Содержимое таблицы"/>
-    <w:basedOn w:val="Normal"/>
+    <w:basedOn w:val="a1"/>
     <w:qFormat/>
     <w:pPr>
       <w:spacing w:line="240" w:lineRule="auto"/>
@@ -16455,9 +16809,9 @@
       <w:sz w:val="24"/>
     </w:rPr>
   </w:style>
-  <w:style w:type="paragraph" w:styleId="ListParagraph">
+  <w:style w:type="paragraph" w:styleId="af7">
     <w:name w:val="List Paragraph"/>
-    <w:basedOn w:val="Normal"/>
+    <w:basedOn w:val="a1"/>
     <w:uiPriority w:val="34"/>
     <w:pPr>
       <w:ind w:left="720"/>
@@ -16466,7 +16820,7 @@
   </w:style>
   <w:style w:type="paragraph" w:customStyle="1" w:styleId="a">
     <w:name w:val="Маркированный список КУРС"/>
-    <w:basedOn w:val="ListParagraph"/>
+    <w:basedOn w:val="af7"/>
     <w:qFormat/>
     <w:pPr>
       <w:numPr>
@@ -16477,7 +16831,7 @@
   </w:style>
   <w:style w:type="paragraph" w:customStyle="1" w:styleId="a0">
     <w:name w:val="Нумер список КУРС"/>
-    <w:basedOn w:val="ListParagraph"/>
+    <w:basedOn w:val="af7"/>
     <w:qFormat/>
     <w:pPr>
       <w:numPr>
@@ -16486,11 +16840,11 @@
       <w:ind w:left="1276" w:hanging="567"/>
     </w:pPr>
   </w:style>
-  <w:style w:type="paragraph" w:styleId="IntenseQuote">
+  <w:style w:type="paragraph" w:styleId="af8">
     <w:name w:val="Intense Quote"/>
-    <w:basedOn w:val="Normal"/>
-    <w:next w:val="Normal"/>
-    <w:link w:val="IntenseQuoteChar1"/>
+    <w:basedOn w:val="a1"/>
+    <w:next w:val="a1"/>
+    <w:link w:val="af9"/>
     <w:uiPriority w:val="30"/>
     <w:pPr>
       <w:pBdr>
@@ -16507,10 +16861,10 @@
       <w:color w:val="4472C4" w:themeColor="accent1"/>
     </w:rPr>
   </w:style>
-  <w:style w:type="character" w:customStyle="1" w:styleId="IntenseQuoteChar1">
-    <w:name w:val="Intense Quote Char1"/>
-    <w:basedOn w:val="DefaultParagraphFont"/>
-    <w:link w:val="IntenseQuote"/>
+  <w:style w:type="character" w:customStyle="1" w:styleId="af9">
+    <w:name w:val="Выделенная цитата Знак"/>
+    <w:basedOn w:val="a2"/>
+    <w:link w:val="af8"/>
     <w:uiPriority w:val="30"/>
     <w:rPr>
       <w:rFonts w:ascii="Times New Roman" w:hAnsi="Times New Roman"/>
@@ -16520,11 +16874,11 @@
       <w:sz w:val="28"/>
     </w:rPr>
   </w:style>
-  <w:style w:type="paragraph" w:styleId="Quote">
+  <w:style w:type="paragraph" w:styleId="22">
     <w:name w:val="Quote"/>
-    <w:basedOn w:val="Normal"/>
-    <w:next w:val="Normal"/>
-    <w:link w:val="QuoteChar1"/>
+    <w:basedOn w:val="a1"/>
+    <w:next w:val="a1"/>
+    <w:link w:val="23"/>
     <w:uiPriority w:val="29"/>
     <w:pPr>
       <w:spacing w:before="200" w:after="160"/>
@@ -16537,10 +16891,10 @@
       <w:color w:val="404040" w:themeColor="text1" w:themeTint="BF"/>
     </w:rPr>
   </w:style>
-  <w:style w:type="character" w:customStyle="1" w:styleId="QuoteChar1">
-    <w:name w:val="Quote Char1"/>
-    <w:basedOn w:val="DefaultParagraphFont"/>
-    <w:link w:val="Quote"/>
+  <w:style w:type="character" w:customStyle="1" w:styleId="23">
+    <w:name w:val="Цитата 2 Знак"/>
+    <w:basedOn w:val="a2"/>
+    <w:link w:val="22"/>
     <w:uiPriority w:val="29"/>
     <w:rPr>
       <w:rFonts w:ascii="Times New Roman" w:hAnsi="Times New Roman"/>
@@ -16550,18 +16904,18 @@
       <w:sz w:val="28"/>
     </w:rPr>
   </w:style>
-  <w:style w:type="character" w:styleId="Strong">
+  <w:style w:type="character" w:styleId="afa">
     <w:name w:val="Strong"/>
-    <w:basedOn w:val="DefaultParagraphFont"/>
+    <w:basedOn w:val="a2"/>
     <w:uiPriority w:val="22"/>
     <w:rPr>
       <w:b/>
       <w:bCs/>
     </w:rPr>
   </w:style>
-  <w:style w:type="character" w:styleId="IntenseEmphasis">
+  <w:style w:type="character" w:styleId="afb">
     <w:name w:val="Intense Emphasis"/>
-    <w:basedOn w:val="DefaultParagraphFont"/>
+    <w:basedOn w:val="a2"/>
     <w:uiPriority w:val="21"/>
     <w:rPr>
       <w:i/>
@@ -16569,19 +16923,19 @@
       <w:color w:val="4472C4" w:themeColor="accent1"/>
     </w:rPr>
   </w:style>
-  <w:style w:type="character" w:styleId="Emphasis">
+  <w:style w:type="character" w:styleId="afc">
     <w:name w:val="Emphasis"/>
-    <w:basedOn w:val="DefaultParagraphFont"/>
+    <w:basedOn w:val="a2"/>
     <w:uiPriority w:val="20"/>
     <w:rPr>
       <w:i/>
       <w:iCs/>
     </w:rPr>
   </w:style>
-  <w:style w:type="character" w:customStyle="1" w:styleId="Heading4Char1">
-    <w:name w:val="Heading 4 Char1"/>
-    <w:basedOn w:val="DefaultParagraphFont"/>
-    <w:link w:val="Heading4"/>
+  <w:style w:type="character" w:customStyle="1" w:styleId="40">
+    <w:name w:val="Заголовок 4 Знак"/>
+    <w:basedOn w:val="a2"/>
+    <w:link w:val="4"/>
     <w:uiPriority w:val="9"/>
     <w:rPr>
       <w:rFonts w:asciiTheme="majorHAnsi" w:eastAsiaTheme="majorEastAsia" w:hAnsiTheme="majorHAnsi" w:cstheme="majorBidi"/>
@@ -16591,9 +16945,9 @@
       <w:sz w:val="28"/>
     </w:rPr>
   </w:style>
-  <w:style w:type="paragraph" w:customStyle="1" w:styleId="a5">
+  <w:style w:type="paragraph" w:customStyle="1" w:styleId="afd">
     <w:name w:val="Рисунок"/>
-    <w:basedOn w:val="Normal"/>
+    <w:basedOn w:val="a1"/>
     <w:qFormat/>
     <w:pPr>
       <w:spacing w:after="120" w:line="240" w:lineRule="auto"/>
@@ -16605,9 +16959,9 @@
       <w:sz w:val="24"/>
     </w:rPr>
   </w:style>
-  <w:style w:type="paragraph" w:customStyle="1" w:styleId="a6">
+  <w:style w:type="paragraph" w:customStyle="1" w:styleId="afe">
     <w:name w:val="Надпись_Листинг"/>
-    <w:basedOn w:val="a5"/>
+    <w:basedOn w:val="afd"/>
     <w:qFormat/>
     <w:pPr>
       <w:keepNext/>
@@ -16620,9 +16974,9 @@
       <w:i/>
     </w:rPr>
   </w:style>
-  <w:style w:type="paragraph" w:customStyle="1" w:styleId="a7">
+  <w:style w:type="paragraph" w:customStyle="1" w:styleId="aff">
     <w:name w:val="Содержимое_Листинг"/>
-    <w:basedOn w:val="Normal"/>
+    <w:basedOn w:val="a1"/>
     <w:qFormat/>
     <w:pPr>
       <w:spacing w:line="240" w:lineRule="auto"/>
@@ -16634,7 +16988,7 @@
       <w:sz w:val="20"/>
     </w:rPr>
   </w:style>
-  <w:style w:type="paragraph" w:customStyle="1" w:styleId="a8">
+  <w:style w:type="paragraph" w:customStyle="1" w:styleId="aff0">
     <w:name w:val="Разделы в литературе"/>
     <w:qFormat/>
     <w:pPr>
@@ -16650,9 +17004,9 @@
       <w:sz w:val="28"/>
     </w:rPr>
   </w:style>
-  <w:style w:type="table" w:styleId="TableGrid">
+  <w:style w:type="table" w:styleId="aff1">
     <w:name w:val="Table Grid"/>
-    <w:basedOn w:val="TableNormal"/>
+    <w:basedOn w:val="a3"/>
     <w:uiPriority w:val="59"/>
     <w:pPr>
       <w:spacing w:after="0" w:line="240" w:lineRule="auto"/>
@@ -16668,9 +17022,9 @@
       </w:tblBorders>
     </w:tblPr>
   </w:style>
-  <w:style w:type="character" w:styleId="CommentReference">
+  <w:style w:type="character" w:styleId="aff2">
     <w:name w:val="annotation reference"/>
-    <w:basedOn w:val="DefaultParagraphFont"/>
+    <w:basedOn w:val="a2"/>
     <w:uiPriority w:val="99"/>
     <w:semiHidden/>
     <w:unhideWhenUsed/>
@@ -16679,10 +17033,10 @@
       <w:szCs w:val="16"/>
     </w:rPr>
   </w:style>
-  <w:style w:type="paragraph" w:styleId="CommentText">
+  <w:style w:type="paragraph" w:styleId="aff3">
     <w:name w:val="annotation text"/>
-    <w:basedOn w:val="Normal"/>
-    <w:link w:val="CommentTextChar"/>
+    <w:basedOn w:val="a1"/>
+    <w:link w:val="aff4"/>
     <w:uiPriority w:val="99"/>
     <w:semiHidden/>
     <w:unhideWhenUsed/>
@@ -16694,10 +17048,10 @@
       <w:szCs w:val="20"/>
     </w:rPr>
   </w:style>
-  <w:style w:type="character" w:customStyle="1" w:styleId="CommentTextChar">
-    <w:name w:val="Comment Text Char"/>
-    <w:basedOn w:val="DefaultParagraphFont"/>
-    <w:link w:val="CommentText"/>
+  <w:style w:type="character" w:customStyle="1" w:styleId="aff4">
+    <w:name w:val="Текст примечания Знак"/>
+    <w:basedOn w:val="a2"/>
+    <w:link w:val="aff3"/>
     <w:uiPriority w:val="99"/>
     <w:semiHidden/>
     <w:rPr>
@@ -16706,11 +17060,11 @@
       <w:szCs w:val="20"/>
     </w:rPr>
   </w:style>
-  <w:style w:type="paragraph" w:styleId="CommentSubject">
+  <w:style w:type="paragraph" w:styleId="aff5">
     <w:name w:val="annotation subject"/>
-    <w:basedOn w:val="CommentText"/>
-    <w:next w:val="CommentText"/>
-    <w:link w:val="CommentSubjectChar"/>
+    <w:basedOn w:val="aff3"/>
+    <w:next w:val="aff3"/>
+    <w:link w:val="aff6"/>
     <w:uiPriority w:val="99"/>
     <w:semiHidden/>
     <w:unhideWhenUsed/>
@@ -16719,10 +17073,10 @@
       <w:bCs/>
     </w:rPr>
   </w:style>
-  <w:style w:type="character" w:customStyle="1" w:styleId="CommentSubjectChar">
-    <w:name w:val="Comment Subject Char"/>
-    <w:basedOn w:val="CommentTextChar"/>
-    <w:link w:val="CommentSubject"/>
+  <w:style w:type="character" w:customStyle="1" w:styleId="aff6">
+    <w:name w:val="Тема примечания Знак"/>
+    <w:basedOn w:val="aff4"/>
+    <w:link w:val="aff5"/>
     <w:uiPriority w:val="99"/>
     <w:semiHidden/>
     <w:rPr>
@@ -16733,17 +17087,17 @@
       <w:szCs w:val="20"/>
     </w:rPr>
   </w:style>
-  <w:style w:type="paragraph" w:styleId="TOCHeading">
+  <w:style w:type="paragraph" w:styleId="aff7">
     <w:name w:val="TOC Heading"/>
-    <w:basedOn w:val="a9"/>
-    <w:next w:val="Normal"/>
+    <w:basedOn w:val="aff8"/>
+    <w:next w:val="a1"/>
     <w:uiPriority w:val="39"/>
     <w:unhideWhenUsed/>
   </w:style>
-  <w:style w:type="paragraph" w:styleId="TOC2">
+  <w:style w:type="paragraph" w:styleId="24">
     <w:name w:val="toc 2"/>
-    <w:basedOn w:val="Normal"/>
-    <w:next w:val="Normal"/>
+    <w:basedOn w:val="a1"/>
+    <w:next w:val="a1"/>
     <w:uiPriority w:val="39"/>
     <w:unhideWhenUsed/>
     <w:pPr>
@@ -16751,10 +17105,10 @@
       <w:ind w:left="280"/>
     </w:pPr>
   </w:style>
-  <w:style w:type="paragraph" w:styleId="TOC3">
+  <w:style w:type="paragraph" w:styleId="33">
     <w:name w:val="toc 3"/>
-    <w:basedOn w:val="Normal"/>
-    <w:next w:val="Normal"/>
+    <w:basedOn w:val="a1"/>
+    <w:next w:val="a1"/>
     <w:uiPriority w:val="39"/>
     <w:unhideWhenUsed/>
     <w:pPr>
@@ -16762,9 +17116,9 @@
       <w:ind w:left="560"/>
     </w:pPr>
   </w:style>
-  <w:style w:type="character" w:styleId="Hyperlink">
+  <w:style w:type="character" w:styleId="aff9">
     <w:name w:val="Hyperlink"/>
-    <w:basedOn w:val="DefaultParagraphFont"/>
+    <w:basedOn w:val="a2"/>
     <w:uiPriority w:val="99"/>
     <w:unhideWhenUsed/>
     <w:rPr>
@@ -16772,20 +17126,20 @@
       <w:u w:val="single"/>
     </w:rPr>
   </w:style>
-  <w:style w:type="paragraph" w:customStyle="1" w:styleId="a9">
+  <w:style w:type="paragraph" w:customStyle="1" w:styleId="aff8">
     <w:name w:val="Структурный заголовок"/>
-    <w:basedOn w:val="Heading1"/>
-    <w:link w:val="aa"/>
+    <w:basedOn w:val="1"/>
+    <w:link w:val="affa"/>
     <w:qFormat/>
     <w:pPr>
       <w:ind w:firstLine="0"/>
       <w:jc w:val="center"/>
     </w:pPr>
   </w:style>
-  <w:style w:type="paragraph" w:styleId="Header">
+  <w:style w:type="paragraph" w:styleId="affb">
     <w:name w:val="header"/>
-    <w:basedOn w:val="Normal"/>
-    <w:link w:val="HeaderChar1"/>
+    <w:basedOn w:val="a1"/>
+    <w:link w:val="affc"/>
     <w:uiPriority w:val="99"/>
     <w:unhideWhenUsed/>
     <w:pPr>
@@ -16796,10 +17150,10 @@
       <w:spacing w:line="240" w:lineRule="auto"/>
     </w:pPr>
   </w:style>
-  <w:style w:type="character" w:customStyle="1" w:styleId="aa">
+  <w:style w:type="character" w:customStyle="1" w:styleId="affa">
     <w:name w:val="Структурный заголовок Знак"/>
-    <w:basedOn w:val="Heading1Char1"/>
-    <w:link w:val="a9"/>
+    <w:basedOn w:val="10"/>
+    <w:link w:val="aff8"/>
     <w:rPr>
       <w:rFonts w:ascii="Times New Roman" w:eastAsiaTheme="majorEastAsia" w:hAnsi="Times New Roman" w:cstheme="majorBidi"/>
       <w:b/>
@@ -16808,20 +17162,20 @@
       <w:szCs w:val="32"/>
     </w:rPr>
   </w:style>
-  <w:style w:type="character" w:customStyle="1" w:styleId="HeaderChar1">
-    <w:name w:val="Header Char1"/>
-    <w:basedOn w:val="DefaultParagraphFont"/>
-    <w:link w:val="Header"/>
+  <w:style w:type="character" w:customStyle="1" w:styleId="affc">
+    <w:name w:val="Верхний колонтитул Знак"/>
+    <w:basedOn w:val="a2"/>
+    <w:link w:val="affb"/>
     <w:uiPriority w:val="99"/>
     <w:rPr>
       <w:rFonts w:ascii="Times New Roman" w:hAnsi="Times New Roman"/>
       <w:sz w:val="28"/>
     </w:rPr>
   </w:style>
-  <w:style w:type="paragraph" w:styleId="Footer">
+  <w:style w:type="paragraph" w:styleId="affd">
     <w:name w:val="footer"/>
-    <w:basedOn w:val="Normal"/>
-    <w:link w:val="FooterChar1"/>
+    <w:basedOn w:val="a1"/>
+    <w:link w:val="affe"/>
     <w:uiPriority w:val="99"/>
     <w:unhideWhenUsed/>
     <w:pPr>
@@ -16832,20 +17186,20 @@
       <w:spacing w:line="240" w:lineRule="auto"/>
     </w:pPr>
   </w:style>
-  <w:style w:type="character" w:customStyle="1" w:styleId="FooterChar1">
-    <w:name w:val="Footer Char1"/>
-    <w:basedOn w:val="DefaultParagraphFont"/>
-    <w:link w:val="Footer"/>
+  <w:style w:type="character" w:customStyle="1" w:styleId="affe">
+    <w:name w:val="Нижний колонтитул Знак"/>
+    <w:basedOn w:val="a2"/>
+    <w:link w:val="affd"/>
     <w:uiPriority w:val="99"/>
     <w:rPr>
       <w:rFonts w:ascii="Times New Roman" w:hAnsi="Times New Roman"/>
       <w:sz w:val="28"/>
     </w:rPr>
   </w:style>
-  <w:style w:type="paragraph" w:customStyle="1" w:styleId="ab">
+  <w:style w:type="paragraph" w:customStyle="1" w:styleId="afff">
     <w:name w:val="№ страницы"/>
-    <w:basedOn w:val="Footer"/>
-    <w:link w:val="ac"/>
+    <w:basedOn w:val="affd"/>
+    <w:link w:val="afff0"/>
     <w:qFormat/>
     <w:pPr>
       <w:ind w:firstLine="0"/>
@@ -16855,10 +17209,10 @@
       <w:sz w:val="22"/>
     </w:rPr>
   </w:style>
-  <w:style w:type="table" w:customStyle="1" w:styleId="1">
+  <w:style w:type="table" w:customStyle="1" w:styleId="13">
     <w:name w:val="Сетка таблицы1"/>
-    <w:basedOn w:val="TableNormal"/>
-    <w:next w:val="TableGrid"/>
+    <w:basedOn w:val="a3"/>
+    <w:next w:val="aff1"/>
     <w:pPr>
       <w:widowControl w:val="0"/>
       <w:jc w:val="both"/>
@@ -16879,18 +17233,18 @@
       </w:tblBorders>
     </w:tblPr>
   </w:style>
-  <w:style w:type="character" w:customStyle="1" w:styleId="ac">
+  <w:style w:type="character" w:customStyle="1" w:styleId="afff0">
     <w:name w:val="№ страницы Знак"/>
-    <w:basedOn w:val="FooterChar1"/>
-    <w:link w:val="ab"/>
+    <w:basedOn w:val="affe"/>
+    <w:link w:val="afff"/>
     <w:rPr>
       <w:rFonts w:ascii="Times New Roman" w:hAnsi="Times New Roman"/>
       <w:sz w:val="28"/>
     </w:rPr>
   </w:style>
-  <w:style w:type="character" w:styleId="PlaceholderText">
+  <w:style w:type="character" w:styleId="afff1">
     <w:name w:val="Placeholder Text"/>
-    <w:basedOn w:val="DefaultParagraphFont"/>
+    <w:basedOn w:val="a2"/>
     <w:uiPriority w:val="99"/>
     <w:semiHidden/>
     <w:rPr>
@@ -16899,8 +17253,8 @@
   </w:style>
   <w:style w:type="table" w:customStyle="1" w:styleId="TableGrid1">
     <w:name w:val="Table Grid1"/>
-    <w:basedOn w:val="TableNormal"/>
-    <w:next w:val="TableGrid"/>
+    <w:basedOn w:val="a3"/>
+    <w:next w:val="aff1"/>
     <w:uiPriority w:val="59"/>
     <w:rsid w:val="00FC40BD"/>
     <w:pPr>
@@ -16925,9 +17279,9 @@
       </w:tblBorders>
     </w:tblPr>
   </w:style>
-  <w:style w:type="paragraph" w:styleId="NormalWeb">
+  <w:style w:type="paragraph" w:styleId="afff2">
     <w:name w:val="Normal (Web)"/>
-    <w:basedOn w:val="Normal"/>
+    <w:basedOn w:val="a1"/>
     <w:uiPriority w:val="99"/>
     <w:semiHidden/>
     <w:unhideWhenUsed/>
@@ -16946,7 +17300,7 @@
   </w:style>
   <w:style w:type="paragraph" w:customStyle="1" w:styleId="TableParagraph">
     <w:name w:val="Table Paragraph"/>
-    <w:basedOn w:val="Normal"/>
+    <w:basedOn w:val="a1"/>
     <w:uiPriority w:val="1"/>
     <w:qFormat/>
     <w:rsid w:val="00C629DE"/>

</xml_diff>